<commit_message>
Version 4.0 Research report
</commit_message>
<xml_diff>
--- a/Documentatie/Research report/Research_report_1_Javascript_Frameworks (2).docx
+++ b/Documentatie/Research report/Research_report_1_Javascript_Frameworks (2).docx
@@ -40,6 +40,7 @@
           <w:p>
             <w:r>
               <w:rPr>
+                <w:noProof/>
                 <w:lang w:bidi="nl-NL"/>
               </w:rPr>
               <mc:AlternateContent>
@@ -157,6 +158,7 @@
           <w:p>
             <w:r>
               <w:rPr>
+                <w:noProof/>
                 <w:lang w:bidi="nl-NL"/>
               </w:rPr>
               <mc:AlternateContent>
@@ -279,6 +281,7 @@
             </w:r>
             <w:r>
               <w:rPr>
+                <w:noProof/>
                 <w:lang w:bidi="nl-NL"/>
               </w:rPr>
               <mc:AlternateContent>
@@ -369,6 +372,7 @@
             </w:r>
             <w:r>
               <w:rPr>
+                <w:noProof/>
                 <w:lang w:bidi="nl-NL"/>
               </w:rPr>
               <mc:AlternateContent>
@@ -403,6 +407,12 @@
                                     <w:pStyle w:val="Heading1"/>
                                   </w:pPr>
                                 </w:p>
+                                <w:p/>
+                                <w:p>
+                                  <w:pPr>
+                                    <w:pStyle w:val="Heading1"/>
+                                  </w:pPr>
+                                </w:p>
                               </w:txbxContent>
                             </wps:txbx>
                             <wps:bodyPr rot="0" spcFirstLastPara="0" vertOverflow="overflow" horzOverflow="overflow" vert="horz" wrap="square" lIns="91440" tIns="45720" rIns="91440" bIns="45720" numCol="1" spcCol="0" rtlCol="0" fromWordArt="0" anchor="t" anchorCtr="0" forceAA="0" compatLnSpc="1">
@@ -427,6 +437,12 @@
                               <w:pStyle w:val="Heading1"/>
                             </w:pPr>
                           </w:p>
+                          <w:p/>
+                          <w:p>
+                            <w:pPr>
+                              <w:pStyle w:val="Heading1"/>
+                            </w:pPr>
+                          </w:p>
                         </w:txbxContent>
                       </v:textbox>
                       <w10:anchorlock/>
@@ -443,6 +459,7 @@
     <w:p>
       <w:r>
         <w:rPr>
+          <w:noProof/>
           <w:lang w:bidi="nl-NL"/>
         </w:rPr>
         <w:drawing>
@@ -503,6 +520,7 @@
       </w:r>
       <w:r>
         <w:rPr>
+          <w:noProof/>
           <w:lang w:bidi="nl-NL"/>
         </w:rPr>
         <mc:AlternateContent>
@@ -589,6 +607,7 @@
       </w:r>
       <w:r>
         <w:rPr>
+          <w:noProof/>
           <w:color w:val="282660" w:themeColor="text2"/>
           <w:lang w:bidi="nl-NL"/>
         </w:rPr>
@@ -671,6 +690,7 @@
       </w:r>
       <w:r>
         <w:rPr>
+          <w:noProof/>
           <w:lang w:bidi="nl-NL"/>
         </w:rPr>
         <mc:AlternateContent>
@@ -700,6 +720,18 @@
                       </wps:spPr>
                       <wps:txbx>
                         <w:txbxContent>
+                          <w:p>
+                            <w:pPr>
+                              <w:pStyle w:val="Title"/>
+                            </w:pPr>
+                            <w:r>
+                              <w:rPr>
+                                <w:lang w:bidi="nl-NL"/>
+                              </w:rPr>
+                              <w:t>Research Report</w:t>
+                            </w:r>
+                          </w:p>
+                          <w:p/>
                           <w:p>
                             <w:pPr>
                               <w:pStyle w:val="Title"/>
@@ -741,6 +773,18 @@
                         <w:t>Research Report</w:t>
                       </w:r>
                     </w:p>
+                    <w:p/>
+                    <w:p>
+                      <w:pPr>
+                        <w:pStyle w:val="Title"/>
+                      </w:pPr>
+                      <w:r>
+                        <w:rPr>
+                          <w:lang w:bidi="nl-NL"/>
+                        </w:rPr>
+                        <w:t>Research Report</w:t>
+                      </w:r>
+                    </w:p>
                   </w:txbxContent>
                 </v:textbox>
                 <w10:anchorlock/>
@@ -759,6 +803,7 @@
       </w:pPr>
       <w:r>
         <w:rPr>
+          <w:noProof/>
           <w:lang w:bidi="nl-NL"/>
         </w:rPr>
         <w:drawing>
@@ -819,6 +864,7 @@
       </w:r>
       <w:r>
         <w:rPr>
+          <w:noProof/>
           <w:lang w:bidi="nl-NL"/>
         </w:rPr>
         <w:drawing>
@@ -938,11 +984,10 @@
               <w:tab w:val="right" w:leader="dot" w:pos="9592"/>
             </w:tabs>
             <w:rPr>
-              <w:color w:val="161718" w:themeColor="text1"/>
-              <w:kern w:val="2"/>
+              <w:noProof/>
+              <w:color w:val="auto"/>
               <w:sz w:val="22"/>
-              <w:lang w:eastAsia="nl-NL"/>
-              <w14:ligatures w14:val="standardContextual"/>
+              <w:lang/>
             </w:rPr>
           </w:pPr>
           <w:r>
@@ -963,59 +1008,59 @@
             </w:rPr>
             <w:fldChar w:fldCharType="separate"/>
           </w:r>
-          <w:hyperlink w:anchor="_Toc146204311" w:history="1">
+          <w:hyperlink w:anchor="_Toc147496723" w:history="1">
             <w:r>
               <w:rPr>
                 <w:rStyle w:val="Hyperlink"/>
-                <w:color w:val="161718" w:themeColor="text1"/>
+                <w:noProof/>
               </w:rPr>
               <w:t>Introduction</w:t>
             </w:r>
             <w:r>
               <w:rPr>
+                <w:noProof/>
                 <w:webHidden/>
-                <w:color w:val="161718" w:themeColor="text1"/>
               </w:rPr>
               <w:tab/>
             </w:r>
             <w:r>
               <w:rPr>
+                <w:noProof/>
                 <w:webHidden/>
-                <w:color w:val="161718" w:themeColor="text1"/>
               </w:rPr>
               <w:fldChar w:fldCharType="begin"/>
             </w:r>
             <w:r>
               <w:rPr>
+                <w:noProof/>
                 <w:webHidden/>
-                <w:color w:val="161718" w:themeColor="text1"/>
-              </w:rPr>
-              <w:instrText xml:space="preserve"> PAGEREF _Toc146204311 \h </w:instrText>
-            </w:r>
-            <w:r>
-              <w:rPr>
+              </w:rPr>
+              <w:instrText xml:space="preserve"> PAGEREF _Toc147496723 \h </w:instrText>
+            </w:r>
+            <w:r>
+              <w:rPr>
+                <w:noProof/>
                 <w:webHidden/>
-                <w:color w:val="161718" w:themeColor="text1"/>
-              </w:rPr>
-            </w:r>
-            <w:r>
-              <w:rPr>
+              </w:rPr>
+            </w:r>
+            <w:r>
+              <w:rPr>
+                <w:noProof/>
                 <w:webHidden/>
-                <w:color w:val="161718" w:themeColor="text1"/>
               </w:rPr>
               <w:fldChar w:fldCharType="separate"/>
             </w:r>
             <w:r>
               <w:rPr>
+                <w:noProof/>
                 <w:webHidden/>
-                <w:color w:val="161718" w:themeColor="text1"/>
               </w:rPr>
               <w:t>3</w:t>
             </w:r>
             <w:r>
               <w:rPr>
+                <w:noProof/>
                 <w:webHidden/>
-                <w:color w:val="161718" w:themeColor="text1"/>
               </w:rPr>
               <w:fldChar w:fldCharType="end"/>
             </w:r>
@@ -1028,66 +1073,65 @@
               <w:tab w:val="right" w:leader="dot" w:pos="9592"/>
             </w:tabs>
             <w:rPr>
-              <w:color w:val="161718" w:themeColor="text1"/>
-              <w:kern w:val="2"/>
+              <w:noProof/>
+              <w:color w:val="auto"/>
               <w:sz w:val="22"/>
-              <w:lang w:eastAsia="nl-NL"/>
-              <w14:ligatures w14:val="standardContextual"/>
+              <w:lang/>
             </w:rPr>
           </w:pPr>
-          <w:hyperlink w:anchor="_Toc146204312" w:history="1">
+          <w:hyperlink w:anchor="_Toc147496724" w:history="1">
             <w:r>
               <w:rPr>
                 <w:rStyle w:val="Hyperlink"/>
-                <w:color w:val="161718" w:themeColor="text1"/>
+                <w:noProof/>
               </w:rPr>
               <w:t>Problem description</w:t>
             </w:r>
             <w:r>
               <w:rPr>
+                <w:noProof/>
                 <w:webHidden/>
-                <w:color w:val="161718" w:themeColor="text1"/>
               </w:rPr>
               <w:tab/>
             </w:r>
             <w:r>
               <w:rPr>
+                <w:noProof/>
                 <w:webHidden/>
-                <w:color w:val="161718" w:themeColor="text1"/>
               </w:rPr>
               <w:fldChar w:fldCharType="begin"/>
             </w:r>
             <w:r>
               <w:rPr>
+                <w:noProof/>
                 <w:webHidden/>
-                <w:color w:val="161718" w:themeColor="text1"/>
-              </w:rPr>
-              <w:instrText xml:space="preserve"> PAGEREF _Toc146204312 \h </w:instrText>
-            </w:r>
-            <w:r>
-              <w:rPr>
+              </w:rPr>
+              <w:instrText xml:space="preserve"> PAGEREF _Toc147496724 \h </w:instrText>
+            </w:r>
+            <w:r>
+              <w:rPr>
+                <w:noProof/>
                 <w:webHidden/>
-                <w:color w:val="161718" w:themeColor="text1"/>
-              </w:rPr>
-            </w:r>
-            <w:r>
-              <w:rPr>
+              </w:rPr>
+            </w:r>
+            <w:r>
+              <w:rPr>
+                <w:noProof/>
                 <w:webHidden/>
-                <w:color w:val="161718" w:themeColor="text1"/>
               </w:rPr>
               <w:fldChar w:fldCharType="separate"/>
             </w:r>
             <w:r>
               <w:rPr>
+                <w:noProof/>
                 <w:webHidden/>
-                <w:color w:val="161718" w:themeColor="text1"/>
               </w:rPr>
               <w:t>3</w:t>
             </w:r>
             <w:r>
               <w:rPr>
+                <w:noProof/>
                 <w:webHidden/>
-                <w:color w:val="161718" w:themeColor="text1"/>
               </w:rPr>
               <w:fldChar w:fldCharType="end"/>
             </w:r>
@@ -1100,66 +1144,65 @@
               <w:tab w:val="right" w:leader="dot" w:pos="9592"/>
             </w:tabs>
             <w:rPr>
-              <w:color w:val="161718" w:themeColor="text1"/>
-              <w:kern w:val="2"/>
+              <w:noProof/>
+              <w:color w:val="auto"/>
               <w:sz w:val="22"/>
-              <w:lang w:eastAsia="nl-NL"/>
-              <w14:ligatures w14:val="standardContextual"/>
+              <w:lang/>
             </w:rPr>
           </w:pPr>
-          <w:hyperlink w:anchor="_Toc146204313" w:history="1">
+          <w:hyperlink w:anchor="_Toc147496725" w:history="1">
             <w:r>
               <w:rPr>
                 <w:rStyle w:val="Hyperlink"/>
-                <w:color w:val="161718" w:themeColor="text1"/>
+                <w:noProof/>
               </w:rPr>
               <w:t>Main question:</w:t>
             </w:r>
             <w:r>
               <w:rPr>
+                <w:noProof/>
                 <w:webHidden/>
-                <w:color w:val="161718" w:themeColor="text1"/>
               </w:rPr>
               <w:tab/>
             </w:r>
             <w:r>
               <w:rPr>
+                <w:noProof/>
                 <w:webHidden/>
-                <w:color w:val="161718" w:themeColor="text1"/>
               </w:rPr>
               <w:fldChar w:fldCharType="begin"/>
             </w:r>
             <w:r>
               <w:rPr>
+                <w:noProof/>
                 <w:webHidden/>
-                <w:color w:val="161718" w:themeColor="text1"/>
-              </w:rPr>
-              <w:instrText xml:space="preserve"> PAGEREF _Toc146204313 \h </w:instrText>
-            </w:r>
-            <w:r>
-              <w:rPr>
+              </w:rPr>
+              <w:instrText xml:space="preserve"> PAGEREF _Toc147496725 \h </w:instrText>
+            </w:r>
+            <w:r>
+              <w:rPr>
+                <w:noProof/>
                 <w:webHidden/>
-                <w:color w:val="161718" w:themeColor="text1"/>
-              </w:rPr>
-            </w:r>
-            <w:r>
-              <w:rPr>
+              </w:rPr>
+            </w:r>
+            <w:r>
+              <w:rPr>
+                <w:noProof/>
                 <w:webHidden/>
-                <w:color w:val="161718" w:themeColor="text1"/>
               </w:rPr>
               <w:fldChar w:fldCharType="separate"/>
             </w:r>
             <w:r>
               <w:rPr>
+                <w:noProof/>
                 <w:webHidden/>
-                <w:color w:val="161718" w:themeColor="text1"/>
               </w:rPr>
               <w:t>3</w:t>
             </w:r>
             <w:r>
               <w:rPr>
+                <w:noProof/>
                 <w:webHidden/>
-                <w:color w:val="161718" w:themeColor="text1"/>
               </w:rPr>
               <w:fldChar w:fldCharType="end"/>
             </w:r>
@@ -1172,66 +1215,65 @@
               <w:tab w:val="right" w:leader="dot" w:pos="9592"/>
             </w:tabs>
             <w:rPr>
-              <w:color w:val="161718" w:themeColor="text1"/>
-              <w:kern w:val="2"/>
+              <w:noProof/>
+              <w:color w:val="auto"/>
               <w:sz w:val="22"/>
-              <w:lang w:eastAsia="nl-NL"/>
-              <w14:ligatures w14:val="standardContextual"/>
+              <w:lang/>
             </w:rPr>
           </w:pPr>
-          <w:hyperlink w:anchor="_Toc146204314" w:history="1">
+          <w:hyperlink w:anchor="_Toc147496726" w:history="1">
             <w:r>
               <w:rPr>
                 <w:rStyle w:val="Hyperlink"/>
-                <w:color w:val="161718" w:themeColor="text1"/>
+                <w:noProof/>
               </w:rPr>
               <w:t>Sub-questions:</w:t>
             </w:r>
             <w:r>
               <w:rPr>
+                <w:noProof/>
                 <w:webHidden/>
-                <w:color w:val="161718" w:themeColor="text1"/>
               </w:rPr>
               <w:tab/>
             </w:r>
             <w:r>
               <w:rPr>
+                <w:noProof/>
                 <w:webHidden/>
-                <w:color w:val="161718" w:themeColor="text1"/>
               </w:rPr>
               <w:fldChar w:fldCharType="begin"/>
             </w:r>
             <w:r>
               <w:rPr>
+                <w:noProof/>
                 <w:webHidden/>
-                <w:color w:val="161718" w:themeColor="text1"/>
-              </w:rPr>
-              <w:instrText xml:space="preserve"> PAGEREF _Toc146204314 \h </w:instrText>
-            </w:r>
-            <w:r>
-              <w:rPr>
+              </w:rPr>
+              <w:instrText xml:space="preserve"> PAGEREF _Toc147496726 \h </w:instrText>
+            </w:r>
+            <w:r>
+              <w:rPr>
+                <w:noProof/>
                 <w:webHidden/>
-                <w:color w:val="161718" w:themeColor="text1"/>
-              </w:rPr>
-            </w:r>
-            <w:r>
-              <w:rPr>
+              </w:rPr>
+            </w:r>
+            <w:r>
+              <w:rPr>
+                <w:noProof/>
                 <w:webHidden/>
-                <w:color w:val="161718" w:themeColor="text1"/>
               </w:rPr>
               <w:fldChar w:fldCharType="separate"/>
             </w:r>
             <w:r>
               <w:rPr>
+                <w:noProof/>
                 <w:webHidden/>
-                <w:color w:val="161718" w:themeColor="text1"/>
               </w:rPr>
               <w:t>3</w:t>
             </w:r>
             <w:r>
               <w:rPr>
+                <w:noProof/>
                 <w:webHidden/>
-                <w:color w:val="161718" w:themeColor="text1"/>
               </w:rPr>
               <w:fldChar w:fldCharType="end"/>
             </w:r>
@@ -1244,66 +1286,65 @@
               <w:tab w:val="right" w:leader="dot" w:pos="9592"/>
             </w:tabs>
             <w:rPr>
-              <w:color w:val="161718" w:themeColor="text1"/>
-              <w:kern w:val="2"/>
+              <w:noProof/>
+              <w:color w:val="auto"/>
               <w:sz w:val="22"/>
-              <w:lang w:eastAsia="nl-NL"/>
-              <w14:ligatures w14:val="standardContextual"/>
+              <w:lang/>
             </w:rPr>
           </w:pPr>
-          <w:hyperlink w:anchor="_Toc146204315" w:history="1">
+          <w:hyperlink w:anchor="_Toc147496727" w:history="1">
             <w:r>
               <w:rPr>
                 <w:rStyle w:val="Hyperlink"/>
-                <w:color w:val="161718" w:themeColor="text1"/>
+                <w:noProof/>
               </w:rPr>
               <w:t>Results</w:t>
             </w:r>
             <w:r>
               <w:rPr>
+                <w:noProof/>
                 <w:webHidden/>
-                <w:color w:val="161718" w:themeColor="text1"/>
               </w:rPr>
               <w:tab/>
             </w:r>
             <w:r>
               <w:rPr>
+                <w:noProof/>
                 <w:webHidden/>
-                <w:color w:val="161718" w:themeColor="text1"/>
               </w:rPr>
               <w:fldChar w:fldCharType="begin"/>
             </w:r>
             <w:r>
               <w:rPr>
+                <w:noProof/>
                 <w:webHidden/>
-                <w:color w:val="161718" w:themeColor="text1"/>
-              </w:rPr>
-              <w:instrText xml:space="preserve"> PAGEREF _Toc146204315 \h </w:instrText>
-            </w:r>
-            <w:r>
-              <w:rPr>
+              </w:rPr>
+              <w:instrText xml:space="preserve"> PAGEREF _Toc147496727 \h </w:instrText>
+            </w:r>
+            <w:r>
+              <w:rPr>
+                <w:noProof/>
                 <w:webHidden/>
-                <w:color w:val="161718" w:themeColor="text1"/>
-              </w:rPr>
-            </w:r>
-            <w:r>
-              <w:rPr>
+              </w:rPr>
+            </w:r>
+            <w:r>
+              <w:rPr>
+                <w:noProof/>
                 <w:webHidden/>
-                <w:color w:val="161718" w:themeColor="text1"/>
               </w:rPr>
               <w:fldChar w:fldCharType="separate"/>
             </w:r>
             <w:r>
               <w:rPr>
+                <w:noProof/>
                 <w:webHidden/>
-                <w:color w:val="161718" w:themeColor="text1"/>
-              </w:rPr>
-              <w:t>4</w:t>
-            </w:r>
-            <w:r>
-              <w:rPr>
+              </w:rPr>
+              <w:t>5</w:t>
+            </w:r>
+            <w:r>
+              <w:rPr>
+                <w:noProof/>
                 <w:webHidden/>
-                <w:color w:val="161718" w:themeColor="text1"/>
               </w:rPr>
               <w:fldChar w:fldCharType="end"/>
             </w:r>
@@ -1316,66 +1357,65 @@
               <w:tab w:val="right" w:leader="dot" w:pos="9592"/>
             </w:tabs>
             <w:rPr>
-              <w:color w:val="161718" w:themeColor="text1"/>
-              <w:kern w:val="2"/>
+              <w:noProof/>
+              <w:color w:val="auto"/>
               <w:sz w:val="22"/>
-              <w:lang w:eastAsia="nl-NL"/>
-              <w14:ligatures w14:val="standardContextual"/>
+              <w:lang/>
             </w:rPr>
           </w:pPr>
-          <w:hyperlink w:anchor="_Toc146204316" w:history="1">
+          <w:hyperlink w:anchor="_Toc147496728" w:history="1">
             <w:r>
               <w:rPr>
                 <w:rStyle w:val="Hyperlink"/>
-                <w:color w:val="161718" w:themeColor="text1"/>
+                <w:noProof/>
               </w:rPr>
               <w:t>Sub-question 1:</w:t>
             </w:r>
             <w:r>
               <w:rPr>
+                <w:noProof/>
                 <w:webHidden/>
-                <w:color w:val="161718" w:themeColor="text1"/>
               </w:rPr>
               <w:tab/>
             </w:r>
             <w:r>
               <w:rPr>
+                <w:noProof/>
                 <w:webHidden/>
-                <w:color w:val="161718" w:themeColor="text1"/>
               </w:rPr>
               <w:fldChar w:fldCharType="begin"/>
             </w:r>
             <w:r>
               <w:rPr>
+                <w:noProof/>
                 <w:webHidden/>
-                <w:color w:val="161718" w:themeColor="text1"/>
-              </w:rPr>
-              <w:instrText xml:space="preserve"> PAGEREF _Toc146204316 \h </w:instrText>
-            </w:r>
-            <w:r>
-              <w:rPr>
+              </w:rPr>
+              <w:instrText xml:space="preserve"> PAGEREF _Toc147496728 \h </w:instrText>
+            </w:r>
+            <w:r>
+              <w:rPr>
+                <w:noProof/>
                 <w:webHidden/>
-                <w:color w:val="161718" w:themeColor="text1"/>
-              </w:rPr>
-            </w:r>
-            <w:r>
-              <w:rPr>
+              </w:rPr>
+            </w:r>
+            <w:r>
+              <w:rPr>
+                <w:noProof/>
                 <w:webHidden/>
-                <w:color w:val="161718" w:themeColor="text1"/>
               </w:rPr>
               <w:fldChar w:fldCharType="separate"/>
             </w:r>
             <w:r>
               <w:rPr>
+                <w:noProof/>
                 <w:webHidden/>
-                <w:color w:val="161718" w:themeColor="text1"/>
-              </w:rPr>
-              <w:t>4</w:t>
-            </w:r>
-            <w:r>
-              <w:rPr>
+              </w:rPr>
+              <w:t>5</w:t>
+            </w:r>
+            <w:r>
+              <w:rPr>
+                <w:noProof/>
                 <w:webHidden/>
-                <w:color w:val="161718" w:themeColor="text1"/>
               </w:rPr>
               <w:fldChar w:fldCharType="end"/>
             </w:r>
@@ -1388,66 +1428,65 @@
               <w:tab w:val="right" w:leader="dot" w:pos="9592"/>
             </w:tabs>
             <w:rPr>
-              <w:color w:val="161718" w:themeColor="text1"/>
-              <w:kern w:val="2"/>
+              <w:noProof/>
+              <w:color w:val="auto"/>
               <w:sz w:val="22"/>
-              <w:lang w:eastAsia="nl-NL"/>
-              <w14:ligatures w14:val="standardContextual"/>
+              <w:lang/>
             </w:rPr>
           </w:pPr>
-          <w:hyperlink w:anchor="_Toc146204317" w:history="1">
+          <w:hyperlink w:anchor="_Toc147496729" w:history="1">
             <w:r>
               <w:rPr>
                 <w:rStyle w:val="Hyperlink"/>
-                <w:color w:val="161718" w:themeColor="text1"/>
+                <w:noProof/>
               </w:rPr>
               <w:t>Sub-question 2:</w:t>
             </w:r>
             <w:r>
               <w:rPr>
+                <w:noProof/>
                 <w:webHidden/>
-                <w:color w:val="161718" w:themeColor="text1"/>
               </w:rPr>
               <w:tab/>
             </w:r>
             <w:r>
               <w:rPr>
+                <w:noProof/>
                 <w:webHidden/>
-                <w:color w:val="161718" w:themeColor="text1"/>
               </w:rPr>
               <w:fldChar w:fldCharType="begin"/>
             </w:r>
             <w:r>
               <w:rPr>
+                <w:noProof/>
                 <w:webHidden/>
-                <w:color w:val="161718" w:themeColor="text1"/>
-              </w:rPr>
-              <w:instrText xml:space="preserve"> PAGEREF _Toc146204317 \h </w:instrText>
-            </w:r>
-            <w:r>
-              <w:rPr>
+              </w:rPr>
+              <w:instrText xml:space="preserve"> PAGEREF _Toc147496729 \h </w:instrText>
+            </w:r>
+            <w:r>
+              <w:rPr>
+                <w:noProof/>
                 <w:webHidden/>
-                <w:color w:val="161718" w:themeColor="text1"/>
-              </w:rPr>
-            </w:r>
-            <w:r>
-              <w:rPr>
+              </w:rPr>
+            </w:r>
+            <w:r>
+              <w:rPr>
+                <w:noProof/>
                 <w:webHidden/>
-                <w:color w:val="161718" w:themeColor="text1"/>
               </w:rPr>
               <w:fldChar w:fldCharType="separate"/>
             </w:r>
             <w:r>
               <w:rPr>
+                <w:noProof/>
                 <w:webHidden/>
-                <w:color w:val="161718" w:themeColor="text1"/>
-              </w:rPr>
-              <w:t>4</w:t>
-            </w:r>
-            <w:r>
-              <w:rPr>
+              </w:rPr>
+              <w:t>5</w:t>
+            </w:r>
+            <w:r>
+              <w:rPr>
+                <w:noProof/>
                 <w:webHidden/>
-                <w:color w:val="161718" w:themeColor="text1"/>
               </w:rPr>
               <w:fldChar w:fldCharType="end"/>
             </w:r>
@@ -1460,66 +1499,65 @@
               <w:tab w:val="right" w:leader="dot" w:pos="9592"/>
             </w:tabs>
             <w:rPr>
-              <w:color w:val="161718" w:themeColor="text1"/>
-              <w:kern w:val="2"/>
+              <w:noProof/>
+              <w:color w:val="auto"/>
               <w:sz w:val="22"/>
-              <w:lang w:eastAsia="nl-NL"/>
-              <w14:ligatures w14:val="standardContextual"/>
+              <w:lang/>
             </w:rPr>
           </w:pPr>
-          <w:hyperlink w:anchor="_Toc146204318" w:history="1">
+          <w:hyperlink w:anchor="_Toc147496730" w:history="1">
             <w:r>
               <w:rPr>
                 <w:rStyle w:val="Hyperlink"/>
-                <w:color w:val="161718" w:themeColor="text1"/>
+                <w:noProof/>
               </w:rPr>
               <w:t>Sub-question 3:</w:t>
             </w:r>
             <w:r>
               <w:rPr>
+                <w:noProof/>
                 <w:webHidden/>
-                <w:color w:val="161718" w:themeColor="text1"/>
               </w:rPr>
               <w:tab/>
             </w:r>
             <w:r>
               <w:rPr>
+                <w:noProof/>
                 <w:webHidden/>
-                <w:color w:val="161718" w:themeColor="text1"/>
               </w:rPr>
               <w:fldChar w:fldCharType="begin"/>
             </w:r>
             <w:r>
               <w:rPr>
+                <w:noProof/>
                 <w:webHidden/>
-                <w:color w:val="161718" w:themeColor="text1"/>
-              </w:rPr>
-              <w:instrText xml:space="preserve"> PAGEREF _Toc146204318 \h </w:instrText>
-            </w:r>
-            <w:r>
-              <w:rPr>
+              </w:rPr>
+              <w:instrText xml:space="preserve"> PAGEREF _Toc147496730 \h </w:instrText>
+            </w:r>
+            <w:r>
+              <w:rPr>
+                <w:noProof/>
                 <w:webHidden/>
-                <w:color w:val="161718" w:themeColor="text1"/>
-              </w:rPr>
-            </w:r>
-            <w:r>
-              <w:rPr>
+              </w:rPr>
+            </w:r>
+            <w:r>
+              <w:rPr>
+                <w:noProof/>
                 <w:webHidden/>
-                <w:color w:val="161718" w:themeColor="text1"/>
               </w:rPr>
               <w:fldChar w:fldCharType="separate"/>
             </w:r>
             <w:r>
               <w:rPr>
+                <w:noProof/>
                 <w:webHidden/>
-                <w:color w:val="161718" w:themeColor="text1"/>
-              </w:rPr>
-              <w:t>4</w:t>
-            </w:r>
-            <w:r>
-              <w:rPr>
+              </w:rPr>
+              <w:t>5</w:t>
+            </w:r>
+            <w:r>
+              <w:rPr>
+                <w:noProof/>
                 <w:webHidden/>
-                <w:color w:val="161718" w:themeColor="text1"/>
               </w:rPr>
               <w:fldChar w:fldCharType="end"/>
             </w:r>
@@ -1532,66 +1570,65 @@
               <w:tab w:val="right" w:leader="dot" w:pos="9592"/>
             </w:tabs>
             <w:rPr>
-              <w:color w:val="161718" w:themeColor="text1"/>
-              <w:kern w:val="2"/>
+              <w:noProof/>
+              <w:color w:val="auto"/>
               <w:sz w:val="22"/>
-              <w:lang w:eastAsia="nl-NL"/>
-              <w14:ligatures w14:val="standardContextual"/>
+              <w:lang/>
             </w:rPr>
           </w:pPr>
-          <w:hyperlink w:anchor="_Toc146204319" w:history="1">
+          <w:hyperlink w:anchor="_Toc147496731" w:history="1">
             <w:r>
               <w:rPr>
                 <w:rStyle w:val="Hyperlink"/>
-                <w:color w:val="161718" w:themeColor="text1"/>
+                <w:noProof/>
               </w:rPr>
               <w:t>Sub-question 4:</w:t>
             </w:r>
             <w:r>
               <w:rPr>
+                <w:noProof/>
                 <w:webHidden/>
-                <w:color w:val="161718" w:themeColor="text1"/>
               </w:rPr>
               <w:tab/>
             </w:r>
             <w:r>
               <w:rPr>
+                <w:noProof/>
                 <w:webHidden/>
-                <w:color w:val="161718" w:themeColor="text1"/>
               </w:rPr>
               <w:fldChar w:fldCharType="begin"/>
             </w:r>
             <w:r>
               <w:rPr>
+                <w:noProof/>
                 <w:webHidden/>
-                <w:color w:val="161718" w:themeColor="text1"/>
-              </w:rPr>
-              <w:instrText xml:space="preserve"> PAGEREF _Toc146204319 \h </w:instrText>
-            </w:r>
-            <w:r>
-              <w:rPr>
+              </w:rPr>
+              <w:instrText xml:space="preserve"> PAGEREF _Toc147496731 \h </w:instrText>
+            </w:r>
+            <w:r>
+              <w:rPr>
+                <w:noProof/>
                 <w:webHidden/>
-                <w:color w:val="161718" w:themeColor="text1"/>
-              </w:rPr>
-            </w:r>
-            <w:r>
-              <w:rPr>
+              </w:rPr>
+            </w:r>
+            <w:r>
+              <w:rPr>
+                <w:noProof/>
                 <w:webHidden/>
-                <w:color w:val="161718" w:themeColor="text1"/>
               </w:rPr>
               <w:fldChar w:fldCharType="separate"/>
             </w:r>
             <w:r>
               <w:rPr>
+                <w:noProof/>
                 <w:webHidden/>
-                <w:color w:val="161718" w:themeColor="text1"/>
-              </w:rPr>
-              <w:t>4</w:t>
-            </w:r>
-            <w:r>
-              <w:rPr>
+              </w:rPr>
+              <w:t>5</w:t>
+            </w:r>
+            <w:r>
+              <w:rPr>
+                <w:noProof/>
                 <w:webHidden/>
-                <w:color w:val="161718" w:themeColor="text1"/>
               </w:rPr>
               <w:fldChar w:fldCharType="end"/>
             </w:r>
@@ -1604,66 +1641,65 @@
               <w:tab w:val="right" w:leader="dot" w:pos="9592"/>
             </w:tabs>
             <w:rPr>
-              <w:color w:val="161718" w:themeColor="text1"/>
-              <w:kern w:val="2"/>
+              <w:noProof/>
+              <w:color w:val="auto"/>
               <w:sz w:val="22"/>
-              <w:lang w:eastAsia="nl-NL"/>
-              <w14:ligatures w14:val="standardContextual"/>
+              <w:lang/>
             </w:rPr>
           </w:pPr>
-          <w:hyperlink w:anchor="_Toc146204320" w:history="1">
+          <w:hyperlink w:anchor="_Toc147496732" w:history="1">
             <w:r>
               <w:rPr>
                 <w:rStyle w:val="Hyperlink"/>
-                <w:color w:val="161718" w:themeColor="text1"/>
+                <w:noProof/>
               </w:rPr>
               <w:t>Resolution</w:t>
             </w:r>
             <w:r>
               <w:rPr>
+                <w:noProof/>
                 <w:webHidden/>
-                <w:color w:val="161718" w:themeColor="text1"/>
               </w:rPr>
               <w:tab/>
             </w:r>
             <w:r>
               <w:rPr>
+                <w:noProof/>
                 <w:webHidden/>
-                <w:color w:val="161718" w:themeColor="text1"/>
               </w:rPr>
               <w:fldChar w:fldCharType="begin"/>
             </w:r>
             <w:r>
               <w:rPr>
+                <w:noProof/>
                 <w:webHidden/>
-                <w:color w:val="161718" w:themeColor="text1"/>
-              </w:rPr>
-              <w:instrText xml:space="preserve"> PAGEREF _Toc146204320 \h </w:instrText>
-            </w:r>
-            <w:r>
-              <w:rPr>
+              </w:rPr>
+              <w:instrText xml:space="preserve"> PAGEREF _Toc147496732 \h </w:instrText>
+            </w:r>
+            <w:r>
+              <w:rPr>
+                <w:noProof/>
                 <w:webHidden/>
-                <w:color w:val="161718" w:themeColor="text1"/>
-              </w:rPr>
-            </w:r>
-            <w:r>
-              <w:rPr>
+              </w:rPr>
+            </w:r>
+            <w:r>
+              <w:rPr>
+                <w:noProof/>
                 <w:webHidden/>
-                <w:color w:val="161718" w:themeColor="text1"/>
               </w:rPr>
               <w:fldChar w:fldCharType="separate"/>
             </w:r>
             <w:r>
               <w:rPr>
+                <w:noProof/>
                 <w:webHidden/>
-                <w:color w:val="161718" w:themeColor="text1"/>
               </w:rPr>
               <w:t>5</w:t>
             </w:r>
             <w:r>
               <w:rPr>
+                <w:noProof/>
                 <w:webHidden/>
-                <w:color w:val="161718" w:themeColor="text1"/>
               </w:rPr>
               <w:fldChar w:fldCharType="end"/>
             </w:r>
@@ -1676,66 +1712,65 @@
               <w:tab w:val="right" w:leader="dot" w:pos="9592"/>
             </w:tabs>
             <w:rPr>
-              <w:color w:val="161718" w:themeColor="text1"/>
-              <w:kern w:val="2"/>
+              <w:noProof/>
+              <w:color w:val="auto"/>
               <w:sz w:val="22"/>
-              <w:lang w:eastAsia="nl-NL"/>
-              <w14:ligatures w14:val="standardContextual"/>
+              <w:lang/>
             </w:rPr>
           </w:pPr>
-          <w:hyperlink w:anchor="_Toc146204321" w:history="1">
+          <w:hyperlink w:anchor="_Toc147496733" w:history="1">
             <w:r>
               <w:rPr>
                 <w:rStyle w:val="Hyperlink"/>
-                <w:color w:val="161718" w:themeColor="text1"/>
+                <w:noProof/>
               </w:rPr>
               <w:t>Conclusion:</w:t>
             </w:r>
             <w:r>
               <w:rPr>
+                <w:noProof/>
                 <w:webHidden/>
-                <w:color w:val="161718" w:themeColor="text1"/>
               </w:rPr>
               <w:tab/>
             </w:r>
             <w:r>
               <w:rPr>
+                <w:noProof/>
                 <w:webHidden/>
-                <w:color w:val="161718" w:themeColor="text1"/>
               </w:rPr>
               <w:fldChar w:fldCharType="begin"/>
             </w:r>
             <w:r>
               <w:rPr>
+                <w:noProof/>
                 <w:webHidden/>
-                <w:color w:val="161718" w:themeColor="text1"/>
-              </w:rPr>
-              <w:instrText xml:space="preserve"> PAGEREF _Toc146204321 \h </w:instrText>
-            </w:r>
-            <w:r>
-              <w:rPr>
+              </w:rPr>
+              <w:instrText xml:space="preserve"> PAGEREF _Toc147496733 \h </w:instrText>
+            </w:r>
+            <w:r>
+              <w:rPr>
+                <w:noProof/>
                 <w:webHidden/>
-                <w:color w:val="161718" w:themeColor="text1"/>
-              </w:rPr>
-            </w:r>
-            <w:r>
-              <w:rPr>
+              </w:rPr>
+            </w:r>
+            <w:r>
+              <w:rPr>
+                <w:noProof/>
                 <w:webHidden/>
-                <w:color w:val="161718" w:themeColor="text1"/>
               </w:rPr>
               <w:fldChar w:fldCharType="separate"/>
             </w:r>
             <w:r>
               <w:rPr>
+                <w:noProof/>
                 <w:webHidden/>
-                <w:color w:val="161718" w:themeColor="text1"/>
               </w:rPr>
               <w:t>5</w:t>
             </w:r>
             <w:r>
               <w:rPr>
+                <w:noProof/>
                 <w:webHidden/>
-                <w:color w:val="161718" w:themeColor="text1"/>
               </w:rPr>
               <w:fldChar w:fldCharType="end"/>
             </w:r>
@@ -1748,66 +1783,65 @@
               <w:tab w:val="right" w:leader="dot" w:pos="9592"/>
             </w:tabs>
             <w:rPr>
-              <w:color w:val="161718" w:themeColor="text1"/>
-              <w:kern w:val="2"/>
+              <w:noProof/>
+              <w:color w:val="auto"/>
               <w:sz w:val="22"/>
-              <w:lang w:eastAsia="nl-NL"/>
-              <w14:ligatures w14:val="standardContextual"/>
+              <w:lang/>
             </w:rPr>
           </w:pPr>
-          <w:hyperlink w:anchor="_Toc146204322" w:history="1">
+          <w:hyperlink w:anchor="_Toc147496734" w:history="1">
             <w:r>
               <w:rPr>
                 <w:rStyle w:val="Hyperlink"/>
-                <w:color w:val="161718" w:themeColor="text1"/>
+                <w:noProof/>
               </w:rPr>
               <w:t>Recommendation:</w:t>
             </w:r>
             <w:r>
               <w:rPr>
+                <w:noProof/>
                 <w:webHidden/>
-                <w:color w:val="161718" w:themeColor="text1"/>
               </w:rPr>
               <w:tab/>
             </w:r>
             <w:r>
               <w:rPr>
+                <w:noProof/>
                 <w:webHidden/>
-                <w:color w:val="161718" w:themeColor="text1"/>
               </w:rPr>
               <w:fldChar w:fldCharType="begin"/>
             </w:r>
             <w:r>
               <w:rPr>
+                <w:noProof/>
                 <w:webHidden/>
-                <w:color w:val="161718" w:themeColor="text1"/>
-              </w:rPr>
-              <w:instrText xml:space="preserve"> PAGEREF _Toc146204322 \h </w:instrText>
-            </w:r>
-            <w:r>
-              <w:rPr>
+              </w:rPr>
+              <w:instrText xml:space="preserve"> PAGEREF _Toc147496734 \h </w:instrText>
+            </w:r>
+            <w:r>
+              <w:rPr>
+                <w:noProof/>
                 <w:webHidden/>
-                <w:color w:val="161718" w:themeColor="text1"/>
-              </w:rPr>
-            </w:r>
-            <w:r>
-              <w:rPr>
+              </w:rPr>
+            </w:r>
+            <w:r>
+              <w:rPr>
+                <w:noProof/>
                 <w:webHidden/>
-                <w:color w:val="161718" w:themeColor="text1"/>
               </w:rPr>
               <w:fldChar w:fldCharType="separate"/>
             </w:r>
             <w:r>
               <w:rPr>
+                <w:noProof/>
                 <w:webHidden/>
-                <w:color w:val="161718" w:themeColor="text1"/>
               </w:rPr>
               <w:t>5</w:t>
             </w:r>
             <w:r>
               <w:rPr>
+                <w:noProof/>
                 <w:webHidden/>
-                <w:color w:val="161718" w:themeColor="text1"/>
               </w:rPr>
               <w:fldChar w:fldCharType="end"/>
             </w:r>
@@ -1820,66 +1854,65 @@
               <w:tab w:val="right" w:leader="dot" w:pos="9592"/>
             </w:tabs>
             <w:rPr>
-              <w:color w:val="161718" w:themeColor="text1"/>
-              <w:kern w:val="2"/>
+              <w:noProof/>
+              <w:color w:val="auto"/>
               <w:sz w:val="22"/>
-              <w:lang w:eastAsia="nl-NL"/>
-              <w14:ligatures w14:val="standardContextual"/>
+              <w:lang/>
             </w:rPr>
           </w:pPr>
-          <w:hyperlink w:anchor="_Toc146204323" w:history="1">
+          <w:hyperlink w:anchor="_Toc147496735" w:history="1">
             <w:r>
               <w:rPr>
                 <w:rStyle w:val="Hyperlink"/>
-                <w:color w:val="161718" w:themeColor="text1"/>
+                <w:noProof/>
               </w:rPr>
               <w:t>References</w:t>
             </w:r>
             <w:r>
               <w:rPr>
+                <w:noProof/>
                 <w:webHidden/>
-                <w:color w:val="161718" w:themeColor="text1"/>
               </w:rPr>
               <w:tab/>
             </w:r>
             <w:r>
               <w:rPr>
+                <w:noProof/>
                 <w:webHidden/>
-                <w:color w:val="161718" w:themeColor="text1"/>
               </w:rPr>
               <w:fldChar w:fldCharType="begin"/>
             </w:r>
             <w:r>
               <w:rPr>
+                <w:noProof/>
                 <w:webHidden/>
-                <w:color w:val="161718" w:themeColor="text1"/>
-              </w:rPr>
-              <w:instrText xml:space="preserve"> PAGEREF _Toc146204323 \h </w:instrText>
-            </w:r>
-            <w:r>
-              <w:rPr>
+              </w:rPr>
+              <w:instrText xml:space="preserve"> PAGEREF _Toc147496735 \h </w:instrText>
+            </w:r>
+            <w:r>
+              <w:rPr>
+                <w:noProof/>
                 <w:webHidden/>
-                <w:color w:val="161718" w:themeColor="text1"/>
-              </w:rPr>
-            </w:r>
-            <w:r>
-              <w:rPr>
+              </w:rPr>
+            </w:r>
+            <w:r>
+              <w:rPr>
+                <w:noProof/>
                 <w:webHidden/>
-                <w:color w:val="161718" w:themeColor="text1"/>
               </w:rPr>
               <w:fldChar w:fldCharType="separate"/>
             </w:r>
             <w:r>
               <w:rPr>
+                <w:noProof/>
                 <w:webHidden/>
-                <w:color w:val="161718" w:themeColor="text1"/>
               </w:rPr>
               <w:t>6</w:t>
             </w:r>
             <w:r>
               <w:rPr>
+                <w:noProof/>
                 <w:webHidden/>
-                <w:color w:val="161718" w:themeColor="text1"/>
               </w:rPr>
               <w:fldChar w:fldCharType="end"/>
             </w:r>
@@ -1892,66 +1925,136 @@
               <w:tab w:val="right" w:leader="dot" w:pos="9592"/>
             </w:tabs>
             <w:rPr>
-              <w:color w:val="161718" w:themeColor="text1"/>
-              <w:kern w:val="2"/>
+              <w:noProof/>
+              <w:color w:val="auto"/>
               <w:sz w:val="22"/>
-              <w:lang w:eastAsia="nl-NL"/>
-              <w14:ligatures w14:val="standardContextual"/>
+              <w:lang/>
             </w:rPr>
           </w:pPr>
-          <w:hyperlink w:anchor="_Toc146204324" w:history="1">
+          <w:hyperlink w:anchor="_Toc147496736" w:history="1">
             <w:r>
               <w:rPr>
                 <w:rStyle w:val="Hyperlink"/>
-                <w:color w:val="161718" w:themeColor="text1"/>
+                <w:noProof/>
+              </w:rPr>
+              <w:t>References</w:t>
+            </w:r>
+            <w:r>
+              <w:rPr>
+                <w:noProof/>
+                <w:webHidden/>
+              </w:rPr>
+              <w:tab/>
+            </w:r>
+            <w:r>
+              <w:rPr>
+                <w:noProof/>
+                <w:webHidden/>
+              </w:rPr>
+              <w:fldChar w:fldCharType="begin"/>
+            </w:r>
+            <w:r>
+              <w:rPr>
+                <w:noProof/>
+                <w:webHidden/>
+              </w:rPr>
+              <w:instrText xml:space="preserve"> PAGEREF _Toc147496736 \h </w:instrText>
+            </w:r>
+            <w:r>
+              <w:rPr>
+                <w:noProof/>
+                <w:webHidden/>
+              </w:rPr>
+            </w:r>
+            <w:r>
+              <w:rPr>
+                <w:noProof/>
+                <w:webHidden/>
+              </w:rPr>
+              <w:fldChar w:fldCharType="separate"/>
+            </w:r>
+            <w:r>
+              <w:rPr>
+                <w:noProof/>
+                <w:webHidden/>
+              </w:rPr>
+              <w:t>6</w:t>
+            </w:r>
+            <w:r>
+              <w:rPr>
+                <w:noProof/>
+                <w:webHidden/>
+              </w:rPr>
+              <w:fldChar w:fldCharType="end"/>
+            </w:r>
+          </w:hyperlink>
+        </w:p>
+        <w:p>
+          <w:pPr>
+            <w:pStyle w:val="TOC1"/>
+            <w:tabs>
+              <w:tab w:val="right" w:leader="dot" w:pos="9592"/>
+            </w:tabs>
+            <w:rPr>
+              <w:noProof/>
+              <w:color w:val="auto"/>
+              <w:sz w:val="22"/>
+              <w:lang/>
+            </w:rPr>
+          </w:pPr>
+          <w:hyperlink w:anchor="_Toc147496737" w:history="1">
+            <w:r>
+              <w:rPr>
+                <w:rStyle w:val="Hyperlink"/>
+                <w:noProof/>
               </w:rPr>
               <w:t>Version history</w:t>
             </w:r>
             <w:r>
               <w:rPr>
+                <w:noProof/>
                 <w:webHidden/>
-                <w:color w:val="161718" w:themeColor="text1"/>
               </w:rPr>
               <w:tab/>
             </w:r>
             <w:r>
               <w:rPr>
+                <w:noProof/>
                 <w:webHidden/>
-                <w:color w:val="161718" w:themeColor="text1"/>
               </w:rPr>
               <w:fldChar w:fldCharType="begin"/>
             </w:r>
             <w:r>
               <w:rPr>
+                <w:noProof/>
                 <w:webHidden/>
-                <w:color w:val="161718" w:themeColor="text1"/>
-              </w:rPr>
-              <w:instrText xml:space="preserve"> PAGEREF _Toc146204324 \h </w:instrText>
-            </w:r>
-            <w:r>
-              <w:rPr>
+              </w:rPr>
+              <w:instrText xml:space="preserve"> PAGEREF _Toc147496737 \h </w:instrText>
+            </w:r>
+            <w:r>
+              <w:rPr>
+                <w:noProof/>
                 <w:webHidden/>
-                <w:color w:val="161718" w:themeColor="text1"/>
-              </w:rPr>
-            </w:r>
-            <w:r>
-              <w:rPr>
+              </w:rPr>
+            </w:r>
+            <w:r>
+              <w:rPr>
+                <w:noProof/>
                 <w:webHidden/>
-                <w:color w:val="161718" w:themeColor="text1"/>
               </w:rPr>
               <w:fldChar w:fldCharType="separate"/>
             </w:r>
             <w:r>
               <w:rPr>
+                <w:noProof/>
                 <w:webHidden/>
-                <w:color w:val="161718" w:themeColor="text1"/>
               </w:rPr>
               <w:t>7</w:t>
             </w:r>
             <w:r>
               <w:rPr>
+                <w:noProof/>
                 <w:webHidden/>
-                <w:color w:val="161718" w:themeColor="text1"/>
               </w:rPr>
               <w:fldChar w:fldCharType="end"/>
             </w:r>
@@ -2014,7 +2117,7 @@
           <w:szCs w:val="56"/>
         </w:rPr>
       </w:pPr>
-      <w:bookmarkStart w:id="0" w:name="_Toc146204311"/>
+      <w:bookmarkStart w:id="0" w:name="_Toc147496723"/>
       <w:r>
         <w:rPr>
           <w:color w:val="161718" w:themeColor="text1"/>
@@ -2041,7 +2144,7 @@
           <w:szCs w:val="14"/>
         </w:rPr>
       </w:pPr>
-      <w:bookmarkStart w:id="1" w:name="_Toc146204312"/>
+      <w:bookmarkStart w:id="1" w:name="_Toc147496724"/>
       <w:r>
         <w:rPr>
           <w:sz w:val="36"/>
@@ -2085,23 +2188,7 @@
           <w:rFonts w:ascii="Arial" w:hAnsi="Arial" w:cs="Arial"/>
           <w:color w:val="161718" w:themeColor="text1"/>
         </w:rPr>
-        <w:t xml:space="preserve">that offer different features specific for the needs of your project. Hence, it is important to </w:t>
-      </w:r>
-      <w:proofErr w:type="spellStart"/>
-      <w:r>
-        <w:rPr>
-          <w:rFonts w:ascii="Arial" w:hAnsi="Arial" w:cs="Arial"/>
-          <w:color w:val="161718" w:themeColor="text1"/>
-        </w:rPr>
-        <w:t>analyze</w:t>
-      </w:r>
-      <w:proofErr w:type="spellEnd"/>
-      <w:r>
-        <w:rPr>
-          <w:rFonts w:ascii="Arial" w:hAnsi="Arial" w:cs="Arial"/>
-          <w:color w:val="161718" w:themeColor="text1"/>
-        </w:rPr>
-        <w:t xml:space="preserve">, compare and select the most suitable framework that aligns with the goals and needs of the project. </w:t>
+        <w:t xml:space="preserve">that offer different features specific for the needs of your project. Hence, it is important to analyze, compare and select the most suitable framework that aligns with the goals and needs of the project. </w:t>
       </w:r>
       <w:r>
         <w:rPr>
@@ -2142,7 +2229,7 @@
           <w:szCs w:val="14"/>
         </w:rPr>
       </w:pPr>
-      <w:bookmarkStart w:id="2" w:name="_Toc146204313"/>
+      <w:bookmarkStart w:id="2" w:name="_Toc147496725"/>
       <w:r>
         <w:rPr>
           <w:sz w:val="36"/>
@@ -2183,7 +2270,7 @@
           <w:szCs w:val="14"/>
         </w:rPr>
       </w:pPr>
-      <w:bookmarkStart w:id="3" w:name="_Toc146204314"/>
+      <w:bookmarkStart w:id="3" w:name="_Toc147496726"/>
       <w:r>
         <w:rPr>
           <w:sz w:val="36"/>
@@ -2426,7 +2513,15 @@
           <w:color w:val="161718" w:themeColor="text1"/>
           <w:szCs w:val="10"/>
         </w:rPr>
-        <w:t xml:space="preserve">Survey </w:t>
+        <w:t>Survey</w:t>
+      </w:r>
+      <w:r>
+        <w:rPr>
+          <w:rFonts w:ascii="Arial" w:hAnsi="Arial" w:cs="Arial"/>
+          <w:color w:val="161718" w:themeColor="text1"/>
+          <w:szCs w:val="10"/>
+        </w:rPr>
+        <w:t>: By conducting a survey for a large forum I can receive information about what the community uses.</w:t>
       </w:r>
     </w:p>
     <w:p>
@@ -2438,14 +2533,6 @@
           <w:szCs w:val="10"/>
         </w:rPr>
       </w:pPr>
-      <w:r>
-        <w:rPr>
-          <w:rFonts w:ascii="Arial" w:hAnsi="Arial" w:cs="Arial"/>
-          <w:color w:val="161718" w:themeColor="text1"/>
-          <w:szCs w:val="10"/>
-        </w:rPr>
-        <w:br w:type="page"/>
-      </w:r>
     </w:p>
     <w:p>
       <w:pPr>
@@ -2687,6 +2774,19 @@
     <w:p>
       <w:pPr>
         <w:pStyle w:val="ListParagraph"/>
+        <w:spacing w:before="240" w:after="200" w:line="240" w:lineRule="auto"/>
+        <w:rPr>
+          <w:rFonts w:ascii="Arial" w:eastAsia="Times New Roman" w:hAnsi="Arial" w:cs="Arial"/>
+          <w:b/>
+          <w:color w:val="auto"/>
+          <w:sz w:val="36"/>
+          <w:szCs w:val="14"/>
+        </w:rPr>
+      </w:pPr>
+    </w:p>
+    <w:p>
+      <w:pPr>
+        <w:pStyle w:val="ListParagraph"/>
         <w:numPr>
           <w:ilvl w:val="1"/>
           <w:numId w:val="1"/>
@@ -2731,7 +2831,7 @@
           <w:szCs w:val="56"/>
         </w:rPr>
       </w:pPr>
-      <w:bookmarkStart w:id="4" w:name="_Toc146204315"/>
+      <w:bookmarkStart w:id="4" w:name="_Toc147496727"/>
       <w:r>
         <w:rPr>
           <w:color w:val="161718" w:themeColor="text1"/>
@@ -2746,7 +2846,7 @@
       <w:pPr>
         <w:pStyle w:val="Heading2"/>
       </w:pPr>
-      <w:bookmarkStart w:id="5" w:name="_Toc146204316"/>
+      <w:bookmarkStart w:id="5" w:name="_Toc147496728"/>
       <w:r>
         <w:rPr>
           <w:sz w:val="36"/>
@@ -3087,23 +3187,7 @@
           <w:color w:val="161718" w:themeColor="text1"/>
           <w:szCs w:val="10"/>
         </w:rPr>
-        <w:t xml:space="preserve">Considering that my project </w:t>
-      </w:r>
-      <w:r>
-        <w:rPr>
-          <w:rFonts w:ascii="Arial" w:hAnsi="Arial" w:cs="Arial"/>
-          <w:color w:val="161718" w:themeColor="text1"/>
-          <w:szCs w:val="10"/>
-        </w:rPr>
-        <w:t>uses</w:t>
-      </w:r>
-      <w:r>
-        <w:rPr>
-          <w:rFonts w:ascii="Arial" w:hAnsi="Arial" w:cs="Arial"/>
-          <w:color w:val="161718" w:themeColor="text1"/>
-          <w:szCs w:val="10"/>
-        </w:rPr>
-        <w:t xml:space="preserve"> two front ends with overlapping components</w:t>
+        <w:t>Considering that my project uses two front ends with overlapping components</w:t>
       </w:r>
       <w:r>
         <w:rPr>
@@ -4591,11 +4675,6 @@
     </w:p>
     <w:p>
       <w:pPr>
-        <w:pStyle w:val="Heading2"/>
-      </w:pPr>
-    </w:p>
-    <w:p>
-      <w:pPr>
         <w:spacing w:after="200"/>
         <w:rPr>
           <w:rFonts w:asciiTheme="majorHAnsi" w:eastAsia="Times New Roman" w:hAnsiTheme="majorHAnsi" w:cs="Times New Roman"/>
@@ -4605,7 +4684,6 @@
           <w:szCs w:val="14"/>
         </w:rPr>
       </w:pPr>
-      <w:bookmarkStart w:id="6" w:name="_Toc146204317"/>
       <w:r>
         <w:rPr>
           <w:sz w:val="36"/>
@@ -4619,78 +4697,1249 @@
         <w:pStyle w:val="Heading2"/>
         <w:rPr>
           <w:sz w:val="36"/>
-          <w:szCs w:val="14"/>
-        </w:rPr>
-      </w:pPr>
-      <w:r>
+          <w:szCs w:val="36"/>
+        </w:rPr>
+      </w:pPr>
+      <w:bookmarkStart w:id="6" w:name="_Toc147496729"/>
+      <w:r>
+        <w:rPr>
+          <w:sz w:val="36"/>
+          <w:szCs w:val="36"/>
+        </w:rPr>
+        <w:lastRenderedPageBreak/>
+        <w:t>Sub-question 2</w:t>
+      </w:r>
+      <w:bookmarkEnd w:id="6"/>
+      <w:r>
+        <w:rPr>
+          <w:sz w:val="36"/>
+          <w:szCs w:val="36"/>
+        </w:rPr>
+        <w:t>:</w:t>
+      </w:r>
+    </w:p>
+    <w:p>
+      <w:pPr>
+        <w:keepNext/>
+      </w:pPr>
+      <w:bookmarkStart w:id="7" w:name="_Toc147496548"/>
+      <w:r>
+        <w:rPr>
+          <w:noProof/>
+          <w:color w:val="auto"/>
+        </w:rPr>
+        <mc:AlternateContent>
+          <mc:Choice Requires="wps">
+            <w:drawing>
+              <wp:anchor distT="0" distB="0" distL="114300" distR="114300" simplePos="0" relativeHeight="251661312" behindDoc="0" locked="0" layoutInCell="1" allowOverlap="1" wp14:anchorId="36BA9033" wp14:editId="07B3FB0C">
+                <wp:simplePos x="0" y="0"/>
+                <wp:positionH relativeFrom="margin">
+                  <wp:align>right</wp:align>
+                </wp:positionH>
+                <wp:positionV relativeFrom="paragraph">
+                  <wp:posOffset>5052060</wp:posOffset>
+                </wp:positionV>
+                <wp:extent cx="6067425" cy="247650"/>
+                <wp:effectExtent l="0" t="0" r="28575" b="19050"/>
+                <wp:wrapNone/>
+                <wp:docPr id="22" name="Text Box 22"/>
+                <wp:cNvGraphicFramePr/>
+                <a:graphic xmlns:a="http://schemas.openxmlformats.org/drawingml/2006/main">
+                  <a:graphicData uri="http://schemas.microsoft.com/office/word/2010/wordprocessingShape">
+                    <wps:wsp>
+                      <wps:cNvSpPr txBox="1"/>
+                      <wps:spPr>
+                        <a:xfrm>
+                          <a:off x="0" y="0"/>
+                          <a:ext cx="6067425" cy="247650"/>
+                        </a:xfrm>
+                        <a:prstGeom prst="rect">
+                          <a:avLst/>
+                        </a:prstGeom>
+                        <a:solidFill>
+                          <a:schemeClr val="lt1"/>
+                        </a:solidFill>
+                        <a:ln w="6350">
+                          <a:solidFill>
+                            <a:schemeClr val="bg2">
+                              <a:lumMod val="75000"/>
+                            </a:schemeClr>
+                          </a:solidFill>
+                        </a:ln>
+                      </wps:spPr>
+                      <wps:txbx>
+                        <w:txbxContent>
+                          <w:p>
+                            <w:pPr>
+                              <w:pStyle w:val="Caption"/>
+                            </w:pPr>
+                            <w:r>
+                              <w:t xml:space="preserve">Users that are members within LinkedIn </w:t>
+                            </w:r>
+                            <w:r>
+                              <w:fldChar w:fldCharType="begin"/>
+                            </w:r>
+                            <w:r>
+                              <w:instrText xml:space="preserve"> SEQ Users_that_are_members_within_linkedin \* ARABIC </w:instrText>
+                            </w:r>
+                            <w:r>
+                              <w:fldChar w:fldCharType="separate"/>
+                            </w:r>
+                            <w:r>
+                              <w:rPr>
+                                <w:noProof/>
+                              </w:rPr>
+                              <w:t>1</w:t>
+                            </w:r>
+                            <w:r>
+                              <w:fldChar w:fldCharType="end"/>
+                            </w:r>
+                          </w:p>
+                          <w:p/>
+                        </w:txbxContent>
+                      </wps:txbx>
+                      <wps:bodyPr rot="0" spcFirstLastPara="0" vertOverflow="overflow" horzOverflow="overflow" vert="horz" wrap="square" lIns="91440" tIns="45720" rIns="91440" bIns="45720" numCol="1" spcCol="0" rtlCol="0" fromWordArt="0" anchor="t" anchorCtr="0" forceAA="0" compatLnSpc="1">
+                        <a:prstTxWarp prst="textNoShape">
+                          <a:avLst/>
+                        </a:prstTxWarp>
+                        <a:noAutofit/>
+                      </wps:bodyPr>
+                    </wps:wsp>
+                  </a:graphicData>
+                </a:graphic>
+                <wp14:sizeRelH relativeFrom="margin">
+                  <wp14:pctWidth>0</wp14:pctWidth>
+                </wp14:sizeRelH>
+                <wp14:sizeRelV relativeFrom="margin">
+                  <wp14:pctHeight>0</wp14:pctHeight>
+                </wp14:sizeRelV>
+              </wp:anchor>
+            </w:drawing>
+          </mc:Choice>
+          <mc:Fallback>
+            <w:pict>
+              <v:shape w14:anchorId="36BA9033" id="Text Box 22" o:spid="_x0000_s1031" type="#_x0000_t202" style="position:absolute;margin-left:426.55pt;margin-top:397.8pt;width:477.75pt;height:19.5pt;z-index:251661312;visibility:visible;mso-wrap-style:square;mso-width-percent:0;mso-height-percent:0;mso-wrap-distance-left:9pt;mso-wrap-distance-top:0;mso-wrap-distance-right:9pt;mso-wrap-distance-bottom:0;mso-position-horizontal:right;mso-position-horizontal-relative:margin;mso-position-vertical:absolute;mso-position-vertical-relative:text;mso-width-percent:0;mso-height-percent:0;mso-width-relative:margin;mso-height-relative:margin;v-text-anchor:top" o:gfxdata="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" fillcolor="white [3201]" strokecolor="#a9acb0 [2414]" strokeweight=".5pt">
+                <v:textbox>
+                  <w:txbxContent>
+                    <w:p>
+                      <w:pPr>
+                        <w:pStyle w:val="Caption"/>
+                      </w:pPr>
+                      <w:r>
+                        <w:t xml:space="preserve">Users that are members within LinkedIn </w:t>
+                      </w:r>
+                      <w:r>
+                        <w:fldChar w:fldCharType="begin"/>
+                      </w:r>
+                      <w:r>
+                        <w:instrText xml:space="preserve"> SEQ Users_that_are_members_within_linkedin \* ARABIC </w:instrText>
+                      </w:r>
+                      <w:r>
+                        <w:fldChar w:fldCharType="separate"/>
+                      </w:r>
+                      <w:r>
+                        <w:rPr>
+                          <w:noProof/>
+                        </w:rPr>
+                        <w:t>1</w:t>
+                      </w:r>
+                      <w:r>
+                        <w:fldChar w:fldCharType="end"/>
+                      </w:r>
+                    </w:p>
+                    <w:p/>
+                  </w:txbxContent>
+                </v:textbox>
+                <w10:wrap anchorx="margin"/>
+              </v:shape>
+            </w:pict>
+          </mc:Fallback>
+        </mc:AlternateContent>
+      </w:r>
+      <w:r>
+        <w:rPr>
+          <w:color w:val="auto"/>
+        </w:rPr>
+        <w:t>To know how readable and comprehensive a community is we must know the certain attraction to a framework and how many people interact with it. One way to do this would be social media, how active is a popular framework on different social media sites and how many users interact with this framework? I have done some research and put these numbers in visual graphs. React is the framework with the most interaction.</w:t>
+      </w:r>
+      <w:bookmarkEnd w:id="7"/>
+      <w:r>
+        <w:rPr>
+          <w:color w:val="auto"/>
+        </w:rPr>
+        <w:br/>
+      </w:r>
+      <w:r>
+        <w:rPr>
+          <w:noProof/>
+        </w:rPr>
+        <w:drawing>
+          <wp:inline distT="0" distB="0" distL="0" distR="0" wp14:anchorId="62EFDEE1" wp14:editId="54F86A48">
+            <wp:extent cx="6097270" cy="3664585"/>
+            <wp:effectExtent l="0" t="0" r="0" b="0"/>
+            <wp:docPr id="19" name="Picture 19" descr="A graph of different colored bars&#10;&#10;Description automatically generated"/>
+            <wp:cNvGraphicFramePr>
+              <a:graphicFrameLocks xmlns:a="http://schemas.openxmlformats.org/drawingml/2006/main" noChangeAspect="1"/>
+            </wp:cNvGraphicFramePr>
+            <a:graphic xmlns:a="http://schemas.openxmlformats.org/drawingml/2006/main">
+              <a:graphicData uri="http://schemas.openxmlformats.org/drawingml/2006/picture">
+                <pic:pic xmlns:pic="http://schemas.openxmlformats.org/drawingml/2006/picture">
+                  <pic:nvPicPr>
+                    <pic:cNvPr id="19" name="Picture 19" descr="A graph of different colored bars&#10;&#10;Description automatically generated"/>
+                    <pic:cNvPicPr>
+                      <a:picLocks noChangeAspect="1" noChangeArrowheads="1"/>
+                    </pic:cNvPicPr>
+                  </pic:nvPicPr>
+                  <pic:blipFill>
+                    <a:blip r:embed="rId11">
+                      <a:extLst>
+                        <a:ext uri="{28A0092B-C50C-407E-A947-70E740481C1C}">
+                          <a14:useLocalDpi xmlns:a14="http://schemas.microsoft.com/office/drawing/2010/main" val="0"/>
+                        </a:ext>
+                      </a:extLst>
+                    </a:blip>
+                    <a:srcRect/>
+                    <a:stretch>
+                      <a:fillRect/>
+                    </a:stretch>
+                  </pic:blipFill>
+                  <pic:spPr bwMode="auto">
+                    <a:xfrm>
+                      <a:off x="0" y="0"/>
+                      <a:ext cx="6097270" cy="3664585"/>
+                    </a:xfrm>
+                    <a:prstGeom prst="rect">
+                      <a:avLst/>
+                    </a:prstGeom>
+                    <a:noFill/>
+                    <a:ln>
+                      <a:noFill/>
+                    </a:ln>
+                  </pic:spPr>
+                </pic:pic>
+              </a:graphicData>
+            </a:graphic>
+          </wp:inline>
+        </w:drawing>
+      </w:r>
+    </w:p>
+    <w:p>
+      <w:pPr>
+        <w:rPr>
+          <w:color w:val="auto"/>
+        </w:rPr>
+      </w:pPr>
+    </w:p>
+    <w:p>
+      <w:pPr>
+        <w:keepNext/>
+      </w:pPr>
+      <w:r>
+        <w:rPr>
+          <w:noProof/>
+          <w:color w:val="auto"/>
+        </w:rPr>
+        <w:lastRenderedPageBreak/>
+        <mc:AlternateContent>
+          <mc:Choice Requires="wps">
+            <w:drawing>
+              <wp:anchor distT="0" distB="0" distL="114300" distR="114300" simplePos="0" relativeHeight="251660799" behindDoc="0" locked="0" layoutInCell="1" allowOverlap="1" wp14:anchorId="2349FF75" wp14:editId="7F39D383">
+                <wp:simplePos x="0" y="0"/>
+                <wp:positionH relativeFrom="margin">
+                  <wp:align>left</wp:align>
+                </wp:positionH>
+                <wp:positionV relativeFrom="paragraph">
+                  <wp:posOffset>3556166</wp:posOffset>
+                </wp:positionV>
+                <wp:extent cx="6090699" cy="238539"/>
+                <wp:effectExtent l="0" t="0" r="24765" b="28575"/>
+                <wp:wrapNone/>
+                <wp:docPr id="23" name="Text Box 23"/>
+                <wp:cNvGraphicFramePr/>
+                <a:graphic xmlns:a="http://schemas.openxmlformats.org/drawingml/2006/main">
+                  <a:graphicData uri="http://schemas.microsoft.com/office/word/2010/wordprocessingShape">
+                    <wps:wsp>
+                      <wps:cNvSpPr txBox="1"/>
+                      <wps:spPr>
+                        <a:xfrm>
+                          <a:off x="0" y="0"/>
+                          <a:ext cx="6090699" cy="238539"/>
+                        </a:xfrm>
+                        <a:prstGeom prst="rect">
+                          <a:avLst/>
+                        </a:prstGeom>
+                        <a:solidFill>
+                          <a:schemeClr val="lt1"/>
+                        </a:solidFill>
+                        <a:ln w="6350">
+                          <a:solidFill>
+                            <a:schemeClr val="bg2">
+                              <a:lumMod val="75000"/>
+                            </a:schemeClr>
+                          </a:solidFill>
+                        </a:ln>
+                      </wps:spPr>
+                      <wps:txbx>
+                        <w:txbxContent>
+                          <w:p>
+                            <w:pPr>
+                              <w:pStyle w:val="Caption"/>
+                              <w:rPr>
+                                <w:color w:val="auto"/>
+                              </w:rPr>
+                            </w:pPr>
+                            <w:r>
+                              <w:t>Total likes in the past 3 post over different social media platforms</w:t>
+                            </w:r>
+                          </w:p>
+                          <w:p/>
+                        </w:txbxContent>
+                      </wps:txbx>
+                      <wps:bodyPr rot="0" spcFirstLastPara="0" vertOverflow="overflow" horzOverflow="overflow" vert="horz" wrap="square" lIns="91440" tIns="45720" rIns="91440" bIns="45720" numCol="1" spcCol="0" rtlCol="0" fromWordArt="0" anchor="t" anchorCtr="0" forceAA="0" compatLnSpc="1">
+                        <a:prstTxWarp prst="textNoShape">
+                          <a:avLst/>
+                        </a:prstTxWarp>
+                        <a:noAutofit/>
+                      </wps:bodyPr>
+                    </wps:wsp>
+                  </a:graphicData>
+                </a:graphic>
+                <wp14:sizeRelH relativeFrom="margin">
+                  <wp14:pctWidth>0</wp14:pctWidth>
+                </wp14:sizeRelH>
+                <wp14:sizeRelV relativeFrom="margin">
+                  <wp14:pctHeight>0</wp14:pctHeight>
+                </wp14:sizeRelV>
+              </wp:anchor>
+            </w:drawing>
+          </mc:Choice>
+          <mc:Fallback>
+            <w:pict>
+              <v:shape w14:anchorId="2349FF75" id="Text Box 23" o:spid="_x0000_s1032" type="#_x0000_t202" style="position:absolute;margin-left:0;margin-top:280pt;width:479.6pt;height:18.8pt;z-index:251660799;visibility:visible;mso-wrap-style:square;mso-width-percent:0;mso-height-percent:0;mso-wrap-distance-left:9pt;mso-wrap-distance-top:0;mso-wrap-distance-right:9pt;mso-wrap-distance-bottom:0;mso-position-horizontal:left;mso-position-horizontal-relative:margin;mso-position-vertical:absolute;mso-position-vertical-relative:text;mso-width-percent:0;mso-height-percent:0;mso-width-relative:margin;mso-height-relative:margin;v-text-anchor:top" o:gfxdata="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" fillcolor="white [3201]" strokecolor="#a9acb0 [2414]" strokeweight=".5pt">
+                <v:textbox>
+                  <w:txbxContent>
+                    <w:p>
+                      <w:pPr>
+                        <w:pStyle w:val="Caption"/>
+                        <w:rPr>
+                          <w:color w:val="auto"/>
+                        </w:rPr>
+                      </w:pPr>
+                      <w:r>
+                        <w:t>Total likes in the past 3 post over different social media platforms</w:t>
+                      </w:r>
+                    </w:p>
+                    <w:p/>
+                  </w:txbxContent>
+                </v:textbox>
+                <w10:wrap anchorx="margin"/>
+              </v:shape>
+            </w:pict>
+          </mc:Fallback>
+        </mc:AlternateContent>
+      </w:r>
+      <w:r>
+        <w:rPr>
+          <w:noProof/>
+        </w:rPr>
+        <w:drawing>
+          <wp:inline distT="0" distB="0" distL="0" distR="0" wp14:anchorId="551B16B7" wp14:editId="5E77566C">
+            <wp:extent cx="6097270" cy="3582670"/>
+            <wp:effectExtent l="0" t="0" r="0" b="0"/>
+            <wp:docPr id="17" name="Picture 17" descr="A graph of different posts&#10;&#10;Description automatically generated"/>
+            <wp:cNvGraphicFramePr>
+              <a:graphicFrameLocks xmlns:a="http://schemas.openxmlformats.org/drawingml/2006/main" noChangeAspect="1"/>
+            </wp:cNvGraphicFramePr>
+            <a:graphic xmlns:a="http://schemas.openxmlformats.org/drawingml/2006/main">
+              <a:graphicData uri="http://schemas.openxmlformats.org/drawingml/2006/picture">
+                <pic:pic xmlns:pic="http://schemas.openxmlformats.org/drawingml/2006/picture">
+                  <pic:nvPicPr>
+                    <pic:cNvPr id="17" name="Picture 17" descr="A graph of different posts&#10;&#10;Description automatically generated"/>
+                    <pic:cNvPicPr>
+                      <a:picLocks noChangeAspect="1" noChangeArrowheads="1"/>
+                    </pic:cNvPicPr>
+                  </pic:nvPicPr>
+                  <pic:blipFill>
+                    <a:blip r:embed="rId12">
+                      <a:extLst>
+                        <a:ext uri="{28A0092B-C50C-407E-A947-70E740481C1C}">
+                          <a14:useLocalDpi xmlns:a14="http://schemas.microsoft.com/office/drawing/2010/main" val="0"/>
+                        </a:ext>
+                      </a:extLst>
+                    </a:blip>
+                    <a:srcRect/>
+                    <a:stretch>
+                      <a:fillRect/>
+                    </a:stretch>
+                  </pic:blipFill>
+                  <pic:spPr bwMode="auto">
+                    <a:xfrm>
+                      <a:off x="0" y="0"/>
+                      <a:ext cx="6097270" cy="3582670"/>
+                    </a:xfrm>
+                    <a:prstGeom prst="rect">
+                      <a:avLst/>
+                    </a:prstGeom>
+                    <a:noFill/>
+                    <a:ln>
+                      <a:noFill/>
+                    </a:ln>
+                  </pic:spPr>
+                </pic:pic>
+              </a:graphicData>
+            </a:graphic>
+          </wp:inline>
+        </w:drawing>
+      </w:r>
+    </w:p>
+    <w:p>
+      <w:pPr>
+        <w:keepNext/>
+      </w:pPr>
+    </w:p>
+    <w:p>
+      <w:pPr>
+        <w:keepNext/>
+      </w:pPr>
+      <w:r>
+        <w:rPr>
+          <w:noProof/>
+          <w:color w:val="auto"/>
+        </w:rPr>
+        <mc:AlternateContent>
+          <mc:Choice Requires="wps">
+            <w:drawing>
+              <wp:anchor distT="0" distB="0" distL="114300" distR="114300" simplePos="0" relativeHeight="251665408" behindDoc="0" locked="0" layoutInCell="1" allowOverlap="1" wp14:anchorId="5AD819B3" wp14:editId="6E2A3B79">
+                <wp:simplePos x="0" y="0"/>
+                <wp:positionH relativeFrom="margin">
+                  <wp:align>left</wp:align>
+                </wp:positionH>
+                <wp:positionV relativeFrom="paragraph">
+                  <wp:posOffset>3619943</wp:posOffset>
+                </wp:positionV>
+                <wp:extent cx="6097270" cy="288980"/>
+                <wp:effectExtent l="0" t="0" r="17780" b="15875"/>
+                <wp:wrapNone/>
+                <wp:docPr id="24" name="Text Box 24"/>
+                <wp:cNvGraphicFramePr/>
+                <a:graphic xmlns:a="http://schemas.openxmlformats.org/drawingml/2006/main">
+                  <a:graphicData uri="http://schemas.microsoft.com/office/word/2010/wordprocessingShape">
+                    <wps:wsp>
+                      <wps:cNvSpPr txBox="1"/>
+                      <wps:spPr>
+                        <a:xfrm>
+                          <a:off x="0" y="0"/>
+                          <a:ext cx="6097270" cy="288980"/>
+                        </a:xfrm>
+                        <a:prstGeom prst="rect">
+                          <a:avLst/>
+                        </a:prstGeom>
+                        <a:solidFill>
+                          <a:schemeClr val="lt1"/>
+                        </a:solidFill>
+                        <a:ln w="6350">
+                          <a:solidFill>
+                            <a:schemeClr val="bg2">
+                              <a:lumMod val="75000"/>
+                            </a:schemeClr>
+                          </a:solidFill>
+                        </a:ln>
+                      </wps:spPr>
+                      <wps:txbx>
+                        <w:txbxContent>
+                          <w:p>
+                            <w:pPr>
+                              <w:pStyle w:val="Caption"/>
+                            </w:pPr>
+                            <w:r>
+                              <w:t>Total posts of the framework on all social media platforms</w:t>
+                            </w:r>
+                          </w:p>
+                          <w:p/>
+                        </w:txbxContent>
+                      </wps:txbx>
+                      <wps:bodyPr rot="0" spcFirstLastPara="0" vertOverflow="overflow" horzOverflow="overflow" vert="horz" wrap="square" lIns="91440" tIns="45720" rIns="91440" bIns="45720" numCol="1" spcCol="0" rtlCol="0" fromWordArt="0" anchor="t" anchorCtr="0" forceAA="0" compatLnSpc="1">
+                        <a:prstTxWarp prst="textNoShape">
+                          <a:avLst/>
+                        </a:prstTxWarp>
+                        <a:noAutofit/>
+                      </wps:bodyPr>
+                    </wps:wsp>
+                  </a:graphicData>
+                </a:graphic>
+                <wp14:sizeRelH relativeFrom="margin">
+                  <wp14:pctWidth>0</wp14:pctWidth>
+                </wp14:sizeRelH>
+                <wp14:sizeRelV relativeFrom="margin">
+                  <wp14:pctHeight>0</wp14:pctHeight>
+                </wp14:sizeRelV>
+              </wp:anchor>
+            </w:drawing>
+          </mc:Choice>
+          <mc:Fallback>
+            <w:pict>
+              <v:shape w14:anchorId="5AD819B3" id="Text Box 24" o:spid="_x0000_s1033" type="#_x0000_t202" style="position:absolute;margin-left:0;margin-top:285.05pt;width:480.1pt;height:22.75pt;z-index:251665408;visibility:visible;mso-wrap-style:square;mso-width-percent:0;mso-height-percent:0;mso-wrap-distance-left:9pt;mso-wrap-distance-top:0;mso-wrap-distance-right:9pt;mso-wrap-distance-bottom:0;mso-position-horizontal:left;mso-position-horizontal-relative:margin;mso-position-vertical:absolute;mso-position-vertical-relative:text;mso-width-percent:0;mso-height-percent:0;mso-width-relative:margin;mso-height-relative:margin;v-text-anchor:top" o:gfxdata="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" fillcolor="white [3201]" strokecolor="#a9acb0 [2414]" strokeweight=".5pt">
+                <v:textbox>
+                  <w:txbxContent>
+                    <w:p>
+                      <w:pPr>
+                        <w:pStyle w:val="Caption"/>
+                      </w:pPr>
+                      <w:r>
+                        <w:t>Total posts of the framework on all social media platforms</w:t>
+                      </w:r>
+                    </w:p>
+                    <w:p/>
+                  </w:txbxContent>
+                </v:textbox>
+                <w10:wrap anchorx="margin"/>
+              </v:shape>
+            </w:pict>
+          </mc:Fallback>
+        </mc:AlternateContent>
+      </w:r>
+      <w:r>
+        <w:rPr>
+          <w:noProof/>
+        </w:rPr>
+        <w:drawing>
+          <wp:inline distT="0" distB="0" distL="0" distR="0" wp14:anchorId="134CF619" wp14:editId="7E28439F">
+            <wp:extent cx="6097270" cy="3664585"/>
+            <wp:effectExtent l="0" t="0" r="0" b="0"/>
+            <wp:docPr id="18" name="Picture 18" descr="A graph of different colored columns&#10;&#10;Description automatically generated with medium confidence"/>
+            <wp:cNvGraphicFramePr>
+              <a:graphicFrameLocks xmlns:a="http://schemas.openxmlformats.org/drawingml/2006/main" noChangeAspect="1"/>
+            </wp:cNvGraphicFramePr>
+            <a:graphic xmlns:a="http://schemas.openxmlformats.org/drawingml/2006/main">
+              <a:graphicData uri="http://schemas.openxmlformats.org/drawingml/2006/picture">
+                <pic:pic xmlns:pic="http://schemas.openxmlformats.org/drawingml/2006/picture">
+                  <pic:nvPicPr>
+                    <pic:cNvPr id="18" name="Picture 18" descr="A graph of different colored columns&#10;&#10;Description automatically generated with medium confidence"/>
+                    <pic:cNvPicPr>
+                      <a:picLocks noChangeAspect="1" noChangeArrowheads="1"/>
+                    </pic:cNvPicPr>
+                  </pic:nvPicPr>
+                  <pic:blipFill>
+                    <a:blip r:embed="rId13">
+                      <a:extLst>
+                        <a:ext uri="{28A0092B-C50C-407E-A947-70E740481C1C}">
+                          <a14:useLocalDpi xmlns:a14="http://schemas.microsoft.com/office/drawing/2010/main" val="0"/>
+                        </a:ext>
+                      </a:extLst>
+                    </a:blip>
+                    <a:srcRect/>
+                    <a:stretch>
+                      <a:fillRect/>
+                    </a:stretch>
+                  </pic:blipFill>
+                  <pic:spPr bwMode="auto">
+                    <a:xfrm>
+                      <a:off x="0" y="0"/>
+                      <a:ext cx="6097270" cy="3664585"/>
+                    </a:xfrm>
+                    <a:prstGeom prst="rect">
+                      <a:avLst/>
+                    </a:prstGeom>
+                    <a:noFill/>
+                    <a:ln>
+                      <a:noFill/>
+                    </a:ln>
+                  </pic:spPr>
+                </pic:pic>
+              </a:graphicData>
+            </a:graphic>
+          </wp:inline>
+        </w:drawing>
+      </w:r>
+    </w:p>
+    <w:p/>
+    <w:p>
+      <w:pPr>
+        <w:keepNext/>
+      </w:pPr>
+      <w:r>
+        <w:rPr>
+          <w:noProof/>
+          <w:color w:val="auto"/>
+        </w:rPr>
+        <w:lastRenderedPageBreak/>
+        <mc:AlternateContent>
+          <mc:Choice Requires="wps">
+            <w:drawing>
+              <wp:anchor distT="0" distB="0" distL="114300" distR="114300" simplePos="0" relativeHeight="251667456" behindDoc="0" locked="0" layoutInCell="1" allowOverlap="1" wp14:anchorId="51854777" wp14:editId="7F6EF89F">
+                <wp:simplePos x="0" y="0"/>
+                <wp:positionH relativeFrom="margin">
+                  <wp:align>left</wp:align>
+                </wp:positionH>
+                <wp:positionV relativeFrom="paragraph">
+                  <wp:posOffset>3556166</wp:posOffset>
+                </wp:positionV>
+                <wp:extent cx="6090699" cy="320702"/>
+                <wp:effectExtent l="0" t="0" r="24765" b="22225"/>
+                <wp:wrapNone/>
+                <wp:docPr id="25" name="Text Box 25"/>
+                <wp:cNvGraphicFramePr/>
+                <a:graphic xmlns:a="http://schemas.openxmlformats.org/drawingml/2006/main">
+                  <a:graphicData uri="http://schemas.microsoft.com/office/word/2010/wordprocessingShape">
+                    <wps:wsp>
+                      <wps:cNvSpPr txBox="1"/>
+                      <wps:spPr>
+                        <a:xfrm>
+                          <a:off x="0" y="0"/>
+                          <a:ext cx="6090699" cy="320702"/>
+                        </a:xfrm>
+                        <a:prstGeom prst="rect">
+                          <a:avLst/>
+                        </a:prstGeom>
+                        <a:solidFill>
+                          <a:schemeClr val="lt1"/>
+                        </a:solidFill>
+                        <a:ln w="6350">
+                          <a:solidFill>
+                            <a:schemeClr val="bg2">
+                              <a:lumMod val="75000"/>
+                            </a:schemeClr>
+                          </a:solidFill>
+                        </a:ln>
+                      </wps:spPr>
+                      <wps:txbx>
+                        <w:txbxContent>
+                          <w:p>
+                            <w:pPr>
+                              <w:pStyle w:val="Caption"/>
+                            </w:pPr>
+                            <w:r>
+                              <w:t>Followers of a framework on different social media platforms</w:t>
+                            </w:r>
+                          </w:p>
+                          <w:p/>
+                        </w:txbxContent>
+                      </wps:txbx>
+                      <wps:bodyPr rot="0" spcFirstLastPara="0" vertOverflow="overflow" horzOverflow="overflow" vert="horz" wrap="square" lIns="91440" tIns="45720" rIns="91440" bIns="45720" numCol="1" spcCol="0" rtlCol="0" fromWordArt="0" anchor="t" anchorCtr="0" forceAA="0" compatLnSpc="1">
+                        <a:prstTxWarp prst="textNoShape">
+                          <a:avLst/>
+                        </a:prstTxWarp>
+                        <a:noAutofit/>
+                      </wps:bodyPr>
+                    </wps:wsp>
+                  </a:graphicData>
+                </a:graphic>
+                <wp14:sizeRelH relativeFrom="margin">
+                  <wp14:pctWidth>0</wp14:pctWidth>
+                </wp14:sizeRelH>
+                <wp14:sizeRelV relativeFrom="margin">
+                  <wp14:pctHeight>0</wp14:pctHeight>
+                </wp14:sizeRelV>
+              </wp:anchor>
+            </w:drawing>
+          </mc:Choice>
+          <mc:Fallback>
+            <w:pict>
+              <v:shape w14:anchorId="51854777" id="Text Box 25" o:spid="_x0000_s1034" type="#_x0000_t202" style="position:absolute;margin-left:0;margin-top:280pt;width:479.6pt;height:25.25pt;z-index:251667456;visibility:visible;mso-wrap-style:square;mso-width-percent:0;mso-height-percent:0;mso-wrap-distance-left:9pt;mso-wrap-distance-top:0;mso-wrap-distance-right:9pt;mso-wrap-distance-bottom:0;mso-position-horizontal:left;mso-position-horizontal-relative:margin;mso-position-vertical:absolute;mso-position-vertical-relative:text;mso-width-percent:0;mso-height-percent:0;mso-width-relative:margin;mso-height-relative:margin;v-text-anchor:top" o:gfxdata="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" fillcolor="white [3201]" strokecolor="#a9acb0 [2414]" strokeweight=".5pt">
+                <v:textbox>
+                  <w:txbxContent>
+                    <w:p>
+                      <w:pPr>
+                        <w:pStyle w:val="Caption"/>
+                      </w:pPr>
+                      <w:r>
+                        <w:t>Followers of a framework on different social media platforms</w:t>
+                      </w:r>
+                    </w:p>
+                    <w:p/>
+                  </w:txbxContent>
+                </v:textbox>
+                <w10:wrap anchorx="margin"/>
+              </v:shape>
+            </w:pict>
+          </mc:Fallback>
+        </mc:AlternateContent>
+      </w:r>
+      <w:r>
+        <w:rPr>
+          <w:noProof/>
+        </w:rPr>
+        <w:drawing>
+          <wp:inline distT="0" distB="0" distL="0" distR="0" wp14:anchorId="7C168E31" wp14:editId="0A8F4B08">
+            <wp:extent cx="6097270" cy="3582670"/>
+            <wp:effectExtent l="0" t="0" r="0" b="0"/>
+            <wp:docPr id="20" name="Picture 20" descr="A graph of followers&#10;&#10;Description automatically generated"/>
+            <wp:cNvGraphicFramePr>
+              <a:graphicFrameLocks xmlns:a="http://schemas.openxmlformats.org/drawingml/2006/main" noChangeAspect="1"/>
+            </wp:cNvGraphicFramePr>
+            <a:graphic xmlns:a="http://schemas.openxmlformats.org/drawingml/2006/main">
+              <a:graphicData uri="http://schemas.openxmlformats.org/drawingml/2006/picture">
+                <pic:pic xmlns:pic="http://schemas.openxmlformats.org/drawingml/2006/picture">
+                  <pic:nvPicPr>
+                    <pic:cNvPr id="20" name="Picture 20" descr="A graph of followers&#10;&#10;Description automatically generated"/>
+                    <pic:cNvPicPr>
+                      <a:picLocks noChangeAspect="1" noChangeArrowheads="1"/>
+                    </pic:cNvPicPr>
+                  </pic:nvPicPr>
+                  <pic:blipFill>
+                    <a:blip r:embed="rId14">
+                      <a:extLst>
+                        <a:ext uri="{28A0092B-C50C-407E-A947-70E740481C1C}">
+                          <a14:useLocalDpi xmlns:a14="http://schemas.microsoft.com/office/drawing/2010/main" val="0"/>
+                        </a:ext>
+                      </a:extLst>
+                    </a:blip>
+                    <a:srcRect/>
+                    <a:stretch>
+                      <a:fillRect/>
+                    </a:stretch>
+                  </pic:blipFill>
+                  <pic:spPr bwMode="auto">
+                    <a:xfrm>
+                      <a:off x="0" y="0"/>
+                      <a:ext cx="6097270" cy="3582670"/>
+                    </a:xfrm>
+                    <a:prstGeom prst="rect">
+                      <a:avLst/>
+                    </a:prstGeom>
+                    <a:noFill/>
+                    <a:ln>
+                      <a:noFill/>
+                    </a:ln>
+                  </pic:spPr>
+                </pic:pic>
+              </a:graphicData>
+            </a:graphic>
+          </wp:inline>
+        </w:drawing>
+      </w:r>
+    </w:p>
+    <w:p>
+      <w:pPr>
+        <w:keepNext/>
+      </w:pPr>
+    </w:p>
+    <w:p>
+      <w:pPr>
+        <w:keepNext/>
+      </w:pPr>
+    </w:p>
+    <w:p>
+      <w:pPr>
+        <w:keepNext/>
+        <w:rPr>
+          <w:rFonts w:ascii="Arial" w:hAnsi="Arial" w:cs="Arial"/>
+          <w:color w:val="auto"/>
+        </w:rPr>
+      </w:pPr>
+    </w:p>
+    <w:p>
+      <w:pPr>
+        <w:rPr>
+          <w:color w:val="auto"/>
+        </w:rPr>
+      </w:pPr>
+      <w:r>
+        <w:rPr>
+          <w:color w:val="auto"/>
+        </w:rPr>
+        <w:t xml:space="preserve">To further investigate the popularity and likings of the community me and a fellow student conducted a survey about which framework they used and posted it in a reddit community for frameworks. We posted this survey in 2 communities and </w:t>
+      </w:r>
+      <w:r>
+        <w:rPr>
+          <w:color w:val="auto"/>
+        </w:rPr>
+        <w:t>this is the results we received:</w:t>
+      </w:r>
+    </w:p>
+    <w:p>
+      <w:pPr>
+        <w:keepNext/>
+      </w:pPr>
+    </w:p>
+    <w:p>
+      <w:r>
+        <w:rPr>
+          <w:noProof/>
+          <w:color w:val="auto"/>
+        </w:rPr>
+        <mc:AlternateContent>
+          <mc:Choice Requires="wps">
+            <w:drawing>
+              <wp:anchor distT="0" distB="0" distL="114300" distR="114300" simplePos="0" relativeHeight="251669504" behindDoc="0" locked="0" layoutInCell="1" allowOverlap="1" wp14:anchorId="0C1F972B" wp14:editId="2F69D206">
+                <wp:simplePos x="0" y="0"/>
+                <wp:positionH relativeFrom="margin">
+                  <wp:posOffset>3976</wp:posOffset>
+                </wp:positionH>
+                <wp:positionV relativeFrom="paragraph">
+                  <wp:posOffset>2032028</wp:posOffset>
+                </wp:positionV>
+                <wp:extent cx="6090699" cy="417443"/>
+                <wp:effectExtent l="0" t="0" r="24765" b="20955"/>
+                <wp:wrapNone/>
+                <wp:docPr id="28" name="Text Box 28"/>
+                <wp:cNvGraphicFramePr/>
+                <a:graphic xmlns:a="http://schemas.openxmlformats.org/drawingml/2006/main">
+                  <a:graphicData uri="http://schemas.microsoft.com/office/word/2010/wordprocessingShape">
+                    <wps:wsp>
+                      <wps:cNvSpPr txBox="1"/>
+                      <wps:spPr>
+                        <a:xfrm>
+                          <a:off x="0" y="0"/>
+                          <a:ext cx="6090699" cy="417443"/>
+                        </a:xfrm>
+                        <a:prstGeom prst="rect">
+                          <a:avLst/>
+                        </a:prstGeom>
+                        <a:solidFill>
+                          <a:schemeClr val="lt1"/>
+                        </a:solidFill>
+                        <a:ln w="6350">
+                          <a:solidFill>
+                            <a:schemeClr val="bg2">
+                              <a:lumMod val="75000"/>
+                            </a:schemeClr>
+                          </a:solidFill>
+                        </a:ln>
+                      </wps:spPr>
+                      <wps:txbx>
+                        <w:txbxContent>
+                          <w:p>
+                            <w:pPr>
+                              <w:pStyle w:val="Caption"/>
+                            </w:pPr>
+                            <w:r>
+                              <w:t>Survey 1 about which framework people have worked with before in the past (</w:t>
+                            </w:r>
+                            <w:hyperlink r:id="rId15" w:history="1">
+                              <w:r>
+                                <w:rPr>
+                                  <w:rStyle w:val="Hyperlink"/>
+                                </w:rPr>
+                                <w:t>https://www.reddit.com/r/learnjavascript/comments/16ug7hz/with_which_javascript_framework_have_you_worked/</w:t>
+                              </w:r>
+                            </w:hyperlink>
+                            <w:r>
+                              <w:t>)</w:t>
+                            </w:r>
+                          </w:p>
+                          <w:p/>
+                          <w:p/>
+                        </w:txbxContent>
+                      </wps:txbx>
+                      <wps:bodyPr rot="0" spcFirstLastPara="0" vertOverflow="overflow" horzOverflow="overflow" vert="horz" wrap="square" lIns="91440" tIns="45720" rIns="91440" bIns="45720" numCol="1" spcCol="0" rtlCol="0" fromWordArt="0" anchor="t" anchorCtr="0" forceAA="0" compatLnSpc="1">
+                        <a:prstTxWarp prst="textNoShape">
+                          <a:avLst/>
+                        </a:prstTxWarp>
+                        <a:noAutofit/>
+                      </wps:bodyPr>
+                    </wps:wsp>
+                  </a:graphicData>
+                </a:graphic>
+                <wp14:sizeRelH relativeFrom="margin">
+                  <wp14:pctWidth>0</wp14:pctWidth>
+                </wp14:sizeRelH>
+                <wp14:sizeRelV relativeFrom="margin">
+                  <wp14:pctHeight>0</wp14:pctHeight>
+                </wp14:sizeRelV>
+              </wp:anchor>
+            </w:drawing>
+          </mc:Choice>
+          <mc:Fallback>
+            <w:pict>
+              <v:shape w14:anchorId="0C1F972B" id="Text Box 28" o:spid="_x0000_s1035" type="#_x0000_t202" style="position:absolute;margin-left:.3pt;margin-top:160pt;width:479.6pt;height:32.85pt;z-index:251669504;visibility:visible;mso-wrap-style:square;mso-width-percent:0;mso-height-percent:0;mso-wrap-distance-left:9pt;mso-wrap-distance-top:0;mso-wrap-distance-right:9pt;mso-wrap-distance-bottom:0;mso-position-horizontal:absolute;mso-position-horizontal-relative:margin;mso-position-vertical:absolute;mso-position-vertical-relative:text;mso-width-percent:0;mso-height-percent:0;mso-width-relative:margin;mso-height-relative:margin;v-text-anchor:top" o:gfxdata="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" fillcolor="white [3201]" strokecolor="#a9acb0 [2414]" strokeweight=".5pt">
+                <v:textbox>
+                  <w:txbxContent>
+                    <w:p>
+                      <w:pPr>
+                        <w:pStyle w:val="Caption"/>
+                      </w:pPr>
+                      <w:r>
+                        <w:t>Survey 1 about which framework people have worked with before in the past (</w:t>
+                      </w:r>
+                      <w:hyperlink r:id="rId16" w:history="1">
+                        <w:r>
+                          <w:rPr>
+                            <w:rStyle w:val="Hyperlink"/>
+                          </w:rPr>
+                          <w:t>https://www.reddit.com/r/learnjavascript/comments/16ug7hz/with_which_javascript_framework_have_you_worked/</w:t>
+                        </w:r>
+                      </w:hyperlink>
+                      <w:r>
+                        <w:t>)</w:t>
+                      </w:r>
+                    </w:p>
+                    <w:p/>
+                    <w:p/>
+                  </w:txbxContent>
+                </v:textbox>
+                <w10:wrap anchorx="margin"/>
+              </v:shape>
+            </w:pict>
+          </mc:Fallback>
+        </mc:AlternateContent>
+      </w:r>
+      <w:r>
+        <w:rPr>
+          <w:noProof/>
+        </w:rPr>
+        <w:drawing>
+          <wp:inline distT="0" distB="0" distL="0" distR="0" wp14:anchorId="3BABD39F" wp14:editId="0599404B">
+            <wp:extent cx="6097270" cy="2030095"/>
+            <wp:effectExtent l="0" t="0" r="0" b="8255"/>
+            <wp:docPr id="26" name="Picture 26" descr="A black rectangular object with a white line&#10;&#10;Description automatically generated"/>
+            <wp:cNvGraphicFramePr>
+              <a:graphicFrameLocks xmlns:a="http://schemas.openxmlformats.org/drawingml/2006/main" noChangeAspect="1"/>
+            </wp:cNvGraphicFramePr>
+            <a:graphic xmlns:a="http://schemas.openxmlformats.org/drawingml/2006/main">
+              <a:graphicData uri="http://schemas.openxmlformats.org/drawingml/2006/picture">
+                <pic:pic xmlns:pic="http://schemas.openxmlformats.org/drawingml/2006/picture">
+                  <pic:nvPicPr>
+                    <pic:cNvPr id="26" name="Picture 26" descr="A black rectangular object with a white line&#10;&#10;Description automatically generated"/>
+                    <pic:cNvPicPr>
+                      <a:picLocks noChangeAspect="1" noChangeArrowheads="1"/>
+                    </pic:cNvPicPr>
+                  </pic:nvPicPr>
+                  <pic:blipFill>
+                    <a:blip r:embed="rId17">
+                      <a:extLst>
+                        <a:ext uri="{28A0092B-C50C-407E-A947-70E740481C1C}">
+                          <a14:useLocalDpi xmlns:a14="http://schemas.microsoft.com/office/drawing/2010/main" val="0"/>
+                        </a:ext>
+                      </a:extLst>
+                    </a:blip>
+                    <a:srcRect/>
+                    <a:stretch>
+                      <a:fillRect/>
+                    </a:stretch>
+                  </pic:blipFill>
+                  <pic:spPr bwMode="auto">
+                    <a:xfrm>
+                      <a:off x="0" y="0"/>
+                      <a:ext cx="6097270" cy="2030095"/>
+                    </a:xfrm>
+                    <a:prstGeom prst="rect">
+                      <a:avLst/>
+                    </a:prstGeom>
+                    <a:noFill/>
+                    <a:ln>
+                      <a:noFill/>
+                    </a:ln>
+                  </pic:spPr>
+                </pic:pic>
+              </a:graphicData>
+            </a:graphic>
+          </wp:inline>
+        </w:drawing>
+      </w:r>
+    </w:p>
+    <w:p>
+      <w:pPr>
+        <w:keepNext/>
+      </w:pPr>
+    </w:p>
+    <w:p>
+      <w:r>
+        <w:rPr>
+          <w:noProof/>
+          <w:color w:val="auto"/>
+        </w:rPr>
+        <mc:AlternateContent>
+          <mc:Choice Requires="wps">
+            <w:drawing>
+              <wp:anchor distT="0" distB="0" distL="114300" distR="114300" simplePos="0" relativeHeight="251671552" behindDoc="0" locked="0" layoutInCell="1" allowOverlap="1" wp14:anchorId="3F99D9F9" wp14:editId="2BE88117">
+                <wp:simplePos x="0" y="0"/>
+                <wp:positionH relativeFrom="margin">
+                  <wp:posOffset>8421</wp:posOffset>
+                </wp:positionH>
+                <wp:positionV relativeFrom="paragraph">
+                  <wp:posOffset>2003673</wp:posOffset>
+                </wp:positionV>
+                <wp:extent cx="6090699" cy="417443"/>
+                <wp:effectExtent l="0" t="0" r="24765" b="20955"/>
+                <wp:wrapNone/>
+                <wp:docPr id="29" name="Text Box 29"/>
+                <wp:cNvGraphicFramePr/>
+                <a:graphic xmlns:a="http://schemas.openxmlformats.org/drawingml/2006/main">
+                  <a:graphicData uri="http://schemas.microsoft.com/office/word/2010/wordprocessingShape">
+                    <wps:wsp>
+                      <wps:cNvSpPr txBox="1"/>
+                      <wps:spPr>
+                        <a:xfrm>
+                          <a:off x="0" y="0"/>
+                          <a:ext cx="6090699" cy="417443"/>
+                        </a:xfrm>
+                        <a:prstGeom prst="rect">
+                          <a:avLst/>
+                        </a:prstGeom>
+                        <a:solidFill>
+                          <a:schemeClr val="lt1"/>
+                        </a:solidFill>
+                        <a:ln w="6350">
+                          <a:solidFill>
+                            <a:schemeClr val="bg2">
+                              <a:lumMod val="75000"/>
+                            </a:schemeClr>
+                          </a:solidFill>
+                        </a:ln>
+                      </wps:spPr>
+                      <wps:txbx>
+                        <w:txbxContent>
+                          <w:p>
+                            <w:pPr>
+                              <w:pStyle w:val="Caption"/>
+                            </w:pPr>
+                            <w:r>
+                              <w:t xml:space="preserve">Survey </w:t>
+                            </w:r>
+                            <w:r>
+                              <w:t>2</w:t>
+                            </w:r>
+                            <w:r>
+                              <w:t xml:space="preserve"> about which framework people have worked with before in the past </w:t>
+                            </w:r>
+                            <w:r>
+                              <w:rPr>
+                                <w:sz w:val="16"/>
+                                <w:szCs w:val="16"/>
+                              </w:rPr>
+                              <w:t>(</w:t>
+                            </w:r>
+                            <w:hyperlink r:id="rId18" w:tgtFrame="_blank" w:tooltip="https://www.reddit.com/r/webdev/comments/16ug9yd/with_which_javascript_framework_have_you_worked/?rdt=42659" w:history="1">
+                              <w:r>
+                                <w:rPr>
+                                  <w:rStyle w:val="Hyperlink"/>
+                                  <w:rFonts w:ascii="inherit" w:hAnsi="inherit" w:cs="Noto Sans"/>
+                                  <w:sz w:val="16"/>
+                                  <w:szCs w:val="16"/>
+                                  <w:bdr w:val="none" w:sz="0" w:space="0" w:color="auto" w:frame="1"/>
+                                </w:rPr>
+                                <w:t>https://www.reddit.com/r/webdev/comments/16ug9yd/with_which_javascript_framework_have_you_worked/?rdt=42659</w:t>
+                              </w:r>
+                            </w:hyperlink>
+                            <w:r>
+                              <w:rPr>
+                                <w:sz w:val="16"/>
+                                <w:szCs w:val="16"/>
+                              </w:rPr>
+                              <w:t>)</w:t>
+                            </w:r>
+                          </w:p>
+                          <w:p/>
+                          <w:p/>
+                        </w:txbxContent>
+                      </wps:txbx>
+                      <wps:bodyPr rot="0" spcFirstLastPara="0" vertOverflow="overflow" horzOverflow="overflow" vert="horz" wrap="square" lIns="91440" tIns="45720" rIns="91440" bIns="45720" numCol="1" spcCol="0" rtlCol="0" fromWordArt="0" anchor="t" anchorCtr="0" forceAA="0" compatLnSpc="1">
+                        <a:prstTxWarp prst="textNoShape">
+                          <a:avLst/>
+                        </a:prstTxWarp>
+                        <a:noAutofit/>
+                      </wps:bodyPr>
+                    </wps:wsp>
+                  </a:graphicData>
+                </a:graphic>
+                <wp14:sizeRelH relativeFrom="margin">
+                  <wp14:pctWidth>0</wp14:pctWidth>
+                </wp14:sizeRelH>
+                <wp14:sizeRelV relativeFrom="margin">
+                  <wp14:pctHeight>0</wp14:pctHeight>
+                </wp14:sizeRelV>
+              </wp:anchor>
+            </w:drawing>
+          </mc:Choice>
+          <mc:Fallback>
+            <w:pict>
+              <v:shape w14:anchorId="3F99D9F9" id="Text Box 29" o:spid="_x0000_s1036" type="#_x0000_t202" style="position:absolute;margin-left:.65pt;margin-top:157.75pt;width:479.6pt;height:32.85pt;z-index:251671552;visibility:visible;mso-wrap-style:square;mso-width-percent:0;mso-height-percent:0;mso-wrap-distance-left:9pt;mso-wrap-distance-top:0;mso-wrap-distance-right:9pt;mso-wrap-distance-bottom:0;mso-position-horizontal:absolute;mso-position-horizontal-relative:margin;mso-position-vertical:absolute;mso-position-vertical-relative:text;mso-width-percent:0;mso-height-percent:0;mso-width-relative:margin;mso-height-relative:margin;v-text-anchor:top" o:gfxdata="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" fillcolor="white [3201]" strokecolor="#a9acb0 [2414]" strokeweight=".5pt">
+                <v:textbox>
+                  <w:txbxContent>
+                    <w:p>
+                      <w:pPr>
+                        <w:pStyle w:val="Caption"/>
+                      </w:pPr>
+                      <w:r>
+                        <w:t xml:space="preserve">Survey </w:t>
+                      </w:r>
+                      <w:r>
+                        <w:t>2</w:t>
+                      </w:r>
+                      <w:r>
+                        <w:t xml:space="preserve"> about which framework people have worked with before in the past </w:t>
+                      </w:r>
+                      <w:r>
+                        <w:rPr>
+                          <w:sz w:val="16"/>
+                          <w:szCs w:val="16"/>
+                        </w:rPr>
+                        <w:t>(</w:t>
+                      </w:r>
+                      <w:hyperlink r:id="rId19" w:tgtFrame="_blank" w:tooltip="https://www.reddit.com/r/webdev/comments/16ug9yd/with_which_javascript_framework_have_you_worked/?rdt=42659" w:history="1">
+                        <w:r>
+                          <w:rPr>
+                            <w:rStyle w:val="Hyperlink"/>
+                            <w:rFonts w:ascii="inherit" w:hAnsi="inherit" w:cs="Noto Sans"/>
+                            <w:sz w:val="16"/>
+                            <w:szCs w:val="16"/>
+                            <w:bdr w:val="none" w:sz="0" w:space="0" w:color="auto" w:frame="1"/>
+                          </w:rPr>
+                          <w:t>https://www.reddit.com/r/webdev/comments/16ug9yd/with_which_javascript_framework_have_you_worked/?rdt=42659</w:t>
+                        </w:r>
+                      </w:hyperlink>
+                      <w:r>
+                        <w:rPr>
+                          <w:sz w:val="16"/>
+                          <w:szCs w:val="16"/>
+                        </w:rPr>
+                        <w:t>)</w:t>
+                      </w:r>
+                    </w:p>
+                    <w:p/>
+                    <w:p/>
+                  </w:txbxContent>
+                </v:textbox>
+                <w10:wrap anchorx="margin"/>
+              </v:shape>
+            </w:pict>
+          </mc:Fallback>
+        </mc:AlternateContent>
+      </w:r>
+      <w:r>
+        <w:rPr>
+          <w:noProof/>
+        </w:rPr>
+        <w:drawing>
+          <wp:inline distT="0" distB="0" distL="0" distR="0" wp14:anchorId="60FD0CD9" wp14:editId="7104B990">
+            <wp:extent cx="6097270" cy="2001520"/>
+            <wp:effectExtent l="0" t="0" r="0" b="0"/>
+            <wp:docPr id="27" name="Picture 27" descr="A black rectangular object with a white line&#10;&#10;Description automatically generated"/>
+            <wp:cNvGraphicFramePr>
+              <a:graphicFrameLocks xmlns:a="http://schemas.openxmlformats.org/drawingml/2006/main" noChangeAspect="1"/>
+            </wp:cNvGraphicFramePr>
+            <a:graphic xmlns:a="http://schemas.openxmlformats.org/drawingml/2006/main">
+              <a:graphicData uri="http://schemas.openxmlformats.org/drawingml/2006/picture">
+                <pic:pic xmlns:pic="http://schemas.openxmlformats.org/drawingml/2006/picture">
+                  <pic:nvPicPr>
+                    <pic:cNvPr id="27" name="Picture 27" descr="A black rectangular object with a white line&#10;&#10;Description automatically generated"/>
+                    <pic:cNvPicPr>
+                      <a:picLocks noChangeAspect="1" noChangeArrowheads="1"/>
+                    </pic:cNvPicPr>
+                  </pic:nvPicPr>
+                  <pic:blipFill>
+                    <a:blip r:embed="rId20">
+                      <a:extLst>
+                        <a:ext uri="{28A0092B-C50C-407E-A947-70E740481C1C}">
+                          <a14:useLocalDpi xmlns:a14="http://schemas.microsoft.com/office/drawing/2010/main" val="0"/>
+                        </a:ext>
+                      </a:extLst>
+                    </a:blip>
+                    <a:srcRect/>
+                    <a:stretch>
+                      <a:fillRect/>
+                    </a:stretch>
+                  </pic:blipFill>
+                  <pic:spPr bwMode="auto">
+                    <a:xfrm>
+                      <a:off x="0" y="0"/>
+                      <a:ext cx="6097270" cy="2001520"/>
+                    </a:xfrm>
+                    <a:prstGeom prst="rect">
+                      <a:avLst/>
+                    </a:prstGeom>
+                    <a:noFill/>
+                    <a:ln>
+                      <a:noFill/>
+                    </a:ln>
+                  </pic:spPr>
+                </pic:pic>
+              </a:graphicData>
+            </a:graphic>
+          </wp:inline>
+        </w:drawing>
+      </w:r>
+    </w:p>
+    <w:p/>
+    <w:p/>
+    <w:p>
+      <w:pPr>
+        <w:rPr>
+          <w:color w:val="auto"/>
+        </w:rPr>
+      </w:pPr>
+    </w:p>
+    <w:p/>
+    <w:p>
+      <w:pPr>
+        <w:pStyle w:val="Heading2"/>
         <w:rPr>
           <w:sz w:val="36"/>
           <w:szCs w:val="14"/>
         </w:rPr>
-        <w:lastRenderedPageBreak/>
-        <w:t>Sub-question 2:</w:t>
-      </w:r>
-      <w:bookmarkEnd w:id="6"/>
+      </w:pPr>
+      <w:bookmarkStart w:id="8" w:name="_Toc147496730"/>
+      <w:r>
+        <w:rPr>
+          <w:sz w:val="36"/>
+          <w:szCs w:val="14"/>
+        </w:rPr>
+        <w:t>Sub-question 3:</w:t>
+      </w:r>
+      <w:bookmarkEnd w:id="8"/>
     </w:p>
     <w:p>
       <w:pPr>
         <w:pStyle w:val="Heading2"/>
         <w:rPr>
+          <w:color w:val="161718" w:themeColor="text1"/>
+          <w:sz w:val="56"/>
+          <w:szCs w:val="56"/>
+        </w:rPr>
+      </w:pPr>
+      <w:bookmarkStart w:id="9" w:name="_Toc147496731"/>
+      <w:r>
+        <w:rPr>
           <w:sz w:val="36"/>
           <w:szCs w:val="14"/>
         </w:rPr>
-      </w:pPr>
+        <w:t>Sub-question 4:</w:t>
+      </w:r>
+      <w:bookmarkEnd w:id="9"/>
+      <w:r>
+        <w:rPr>
+          <w:color w:val="161718" w:themeColor="text1"/>
+          <w:sz w:val="56"/>
+          <w:szCs w:val="56"/>
+        </w:rPr>
+        <w:t xml:space="preserve"> </w:t>
+      </w:r>
     </w:p>
     <w:p>
       <w:pPr>
-        <w:pStyle w:val="Heading2"/>
-        <w:rPr>
-          <w:sz w:val="36"/>
-          <w:szCs w:val="14"/>
-        </w:rPr>
-      </w:pPr>
-      <w:bookmarkStart w:id="7" w:name="_Toc146204318"/>
-      <w:r>
-        <w:rPr>
-          <w:sz w:val="36"/>
-          <w:szCs w:val="14"/>
-        </w:rPr>
-        <w:t>Sub-question 3:</w:t>
-      </w:r>
-      <w:bookmarkEnd w:id="7"/>
+        <w:spacing w:after="200"/>
+        <w:rPr>
+          <w:rFonts w:asciiTheme="majorHAnsi" w:eastAsia="Times New Roman" w:hAnsiTheme="majorHAnsi" w:cs="Times New Roman"/>
+          <w:b/>
+          <w:color w:val="161718" w:themeColor="text1"/>
+          <w:sz w:val="56"/>
+          <w:szCs w:val="56"/>
+        </w:rPr>
+      </w:pPr>
     </w:p>
     <w:p>
       <w:pPr>
-        <w:pStyle w:val="Heading2"/>
-        <w:rPr>
-          <w:sz w:val="36"/>
-          <w:szCs w:val="14"/>
-        </w:rPr>
-      </w:pPr>
+        <w:spacing w:after="200"/>
+        <w:rPr>
+          <w:rFonts w:asciiTheme="majorHAnsi" w:eastAsia="Times New Roman" w:hAnsiTheme="majorHAnsi" w:cs="Times New Roman"/>
+          <w:b/>
+          <w:color w:val="161718" w:themeColor="text1"/>
+          <w:sz w:val="56"/>
+          <w:szCs w:val="56"/>
+        </w:rPr>
+      </w:pPr>
+      <w:r>
+        <w:rPr>
+          <w:color w:val="161718" w:themeColor="text1"/>
+          <w:sz w:val="56"/>
+          <w:szCs w:val="56"/>
+        </w:rPr>
+        <w:br w:type="page"/>
+      </w:r>
     </w:p>
     <w:p>
       <w:pPr>
-        <w:pStyle w:val="Heading2"/>
-        <w:rPr>
-          <w:sz w:val="36"/>
-          <w:szCs w:val="14"/>
-        </w:rPr>
-      </w:pPr>
-      <w:bookmarkStart w:id="8" w:name="_Toc146204319"/>
-      <w:r>
-        <w:rPr>
-          <w:sz w:val="36"/>
-          <w:szCs w:val="14"/>
-        </w:rPr>
-        <w:t>Sub-question 4:</w:t>
-      </w:r>
-      <w:bookmarkEnd w:id="8"/>
-      <w:r>
-        <w:br/>
-      </w:r>
-    </w:p>
-    <w:p>
-      <w:pPr>
         <w:pStyle w:val="Heading1"/>
         <w:jc w:val="center"/>
         <w:rPr>
@@ -4699,40 +5948,14 @@
           <w:szCs w:val="56"/>
         </w:rPr>
       </w:pPr>
-      <w:r>
-        <w:rPr>
-          <w:sz w:val="36"/>
-          <w:szCs w:val="14"/>
-        </w:rPr>
-        <w:br w:type="page"/>
-      </w:r>
-      <w:bookmarkStart w:id="9" w:name="_Toc146204320"/>
+      <w:bookmarkStart w:id="10" w:name="_Toc147496732"/>
       <w:r>
         <w:rPr>
           <w:color w:val="161718" w:themeColor="text1"/>
           <w:sz w:val="56"/>
           <w:szCs w:val="56"/>
         </w:rPr>
-        <w:lastRenderedPageBreak/>
         <w:t>Resolution</w:t>
-      </w:r>
-      <w:bookmarkEnd w:id="9"/>
-    </w:p>
-    <w:p>
-      <w:pPr>
-        <w:pStyle w:val="Heading2"/>
-        <w:rPr>
-          <w:sz w:val="36"/>
-          <w:szCs w:val="14"/>
-        </w:rPr>
-      </w:pPr>
-      <w:bookmarkStart w:id="10" w:name="_Toc146204321"/>
-      <w:r>
-        <w:rPr>
-          <w:sz w:val="36"/>
-          <w:szCs w:val="14"/>
-        </w:rPr>
-        <w:t>Conclusion:</w:t>
       </w:r>
       <w:bookmarkEnd w:id="10"/>
     </w:p>
@@ -4744,38 +5967,56 @@
           <w:szCs w:val="14"/>
         </w:rPr>
       </w:pPr>
+      <w:bookmarkStart w:id="11" w:name="_Toc147496733"/>
+      <w:r>
+        <w:rPr>
+          <w:sz w:val="36"/>
+          <w:szCs w:val="14"/>
+        </w:rPr>
+        <w:t>Conclusion:</w:t>
+      </w:r>
+      <w:bookmarkEnd w:id="11"/>
     </w:p>
     <w:p>
       <w:pPr>
         <w:pStyle w:val="Heading2"/>
-      </w:pPr>
-      <w:bookmarkStart w:id="11" w:name="_Toc146204322"/>
-      <w:r>
         <w:rPr>
           <w:sz w:val="36"/>
           <w:szCs w:val="14"/>
         </w:rPr>
-        <w:t>Recommendation:</w:t>
-      </w:r>
-      <w:bookmarkEnd w:id="11"/>
-      <w:r>
-        <w:br/>
-      </w:r>
+      </w:pPr>
     </w:p>
     <w:p>
       <w:pPr>
         <w:pStyle w:val="Heading2"/>
       </w:pPr>
+      <w:bookmarkStart w:id="12" w:name="_Toc147496734"/>
+      <w:r>
+        <w:rPr>
+          <w:sz w:val="36"/>
+          <w:szCs w:val="14"/>
+        </w:rPr>
+        <w:t>Recommendation:</w:t>
+      </w:r>
+      <w:bookmarkEnd w:id="12"/>
+      <w:r>
+        <w:br/>
+      </w:r>
     </w:p>
     <w:p>
       <w:pPr>
+        <w:pStyle w:val="Heading2"/>
+      </w:pPr>
+    </w:p>
+    <w:p>
+      <w:pPr>
         <w:pStyle w:val="Heading1"/>
         <w:jc w:val="center"/>
       </w:pPr>
       <w:r>
         <w:br w:type="page"/>
       </w:r>
-      <w:bookmarkStart w:id="12" w:name="_Toc146204323"/>
+      <w:bookmarkStart w:id="13" w:name="_Toc147496735"/>
       <w:r>
         <w:rPr>
           <w:color w:val="161718" w:themeColor="text1"/>
@@ -4785,7 +6026,7 @@
         <w:lastRenderedPageBreak/>
         <w:t>References</w:t>
       </w:r>
-      <w:bookmarkEnd w:id="12"/>
+      <w:bookmarkEnd w:id="13"/>
       <w:r>
         <w:rPr>
           <w:color w:val="161718" w:themeColor="text1"/>
@@ -4803,22 +6044,21 @@
         <w:br/>
       </w:r>
     </w:p>
+    <w:bookmarkStart w:id="14" w:name="_Toc147496736" w:displacedByCustomXml="next"/>
     <w:sdt>
       <w:sdtPr>
+        <w:rPr>
+          <w:rFonts w:asciiTheme="minorHAnsi" w:eastAsiaTheme="minorEastAsia" w:hAnsiTheme="minorHAnsi" w:cstheme="minorBidi"/>
+          <w:b w:val="0"/>
+          <w:sz w:val="28"/>
+          <w:szCs w:val="22"/>
+        </w:rPr>
         <w:id w:val="-1665774492"/>
         <w:docPartObj>
           <w:docPartGallery w:val="Bibliographies"/>
           <w:docPartUnique/>
         </w:docPartObj>
       </w:sdtPr>
-      <w:sdtEndPr>
-        <w:rPr>
-          <w:rFonts w:asciiTheme="minorHAnsi" w:eastAsiaTheme="minorEastAsia" w:hAnsiTheme="minorHAnsi" w:cstheme="minorBidi"/>
-          <w:b w:val="0"/>
-          <w:sz w:val="28"/>
-          <w:szCs w:val="22"/>
-        </w:rPr>
-      </w:sdtEndPr>
       <w:sdtContent>
         <w:p>
           <w:pPr>
@@ -4833,6 +6073,7 @@
             </w:rPr>
             <w:t>References</w:t>
           </w:r>
+          <w:bookmarkEnd w:id="14"/>
         </w:p>
         <w:sdt>
           <w:sdtPr>
@@ -4894,21 +6135,7 @@
                 <w:rPr>
                   <w:color w:val="auto"/>
                 </w:rPr>
-                <w:t xml:space="preserve">. Retrieved from </w:t>
-              </w:r>
-              <w:proofErr w:type="spellStart"/>
-              <w:r>
-                <w:rPr>
-                  <w:color w:val="auto"/>
-                </w:rPr>
-                <w:t>hert</w:t>
-              </w:r>
-              <w:proofErr w:type="spellEnd"/>
-              <w:r>
-                <w:rPr>
-                  <w:color w:val="auto"/>
-                </w:rPr>
-                <w:t>: http://Google.com/</w:t>
+                <w:t>. Retrieved from hert: http://Google.com/</w:t>
               </w:r>
             </w:p>
             <w:p>
@@ -4925,7 +6152,6 @@
                 </w:rPr>
                 <w:t xml:space="preserve">Laurent, L. (2023, 7 31). </w:t>
               </w:r>
-              <w:proofErr w:type="spellStart"/>
               <w:r>
                 <w:rPr>
                   <w:i/>
@@ -4934,35 +6160,12 @@
                 </w:rPr>
                 <w:t>AppMaster</w:t>
               </w:r>
-              <w:proofErr w:type="spellEnd"/>
               <w:r>
                 <w:rPr>
                   <w:color w:val="auto"/>
                 </w:rPr>
-                <w:t xml:space="preserve">. Retrieved from </w:t>
+                <w:t>. Retrieved from React's Component-Based Architecture: A Case Study: https://appmaster.io/blog/react-component-based-architecture</w:t>
               </w:r>
-              <w:proofErr w:type="spellStart"/>
-              <w:r>
-                <w:rPr>
-                  <w:color w:val="auto"/>
-                </w:rPr>
-                <w:t>React's</w:t>
-              </w:r>
-              <w:proofErr w:type="spellEnd"/>
-              <w:r>
-                <w:rPr>
-                  <w:color w:val="auto"/>
-                </w:rPr>
-                <w:t xml:space="preserve"> Component-Based Architecture: A Case Study: </w:t>
-              </w:r>
-              <w:proofErr w:type="gramStart"/>
-              <w:r>
-                <w:rPr>
-                  <w:color w:val="auto"/>
-                </w:rPr>
-                <w:t>https://appmaster.io/blog/react-component-based-architecture</w:t>
-              </w:r>
-              <w:proofErr w:type="gramEnd"/>
             </w:p>
             <w:p>
               <w:pPr>
@@ -4984,27 +6187,29 @@
                   <w:iCs/>
                   <w:color w:val="auto"/>
                 </w:rPr>
-                <w:t>React vs. Angular vs. Vue: The Complete Comparison</w:t>
+                <w:t>React vs. Angula</w:t>
+              </w:r>
+              <w:r>
+                <w:rPr>
+                  <w:i/>
+                  <w:iCs/>
+                  <w:color w:val="auto"/>
+                </w:rPr>
+                <w:t>W</w:t>
+              </w:r>
+              <w:r>
+                <w:rPr>
+                  <w:i/>
+                  <w:iCs/>
+                  <w:color w:val="auto"/>
+                </w:rPr>
+                <w:t>r vs. Vue: The Complete Comparison</w:t>
               </w:r>
               <w:r>
                 <w:rPr>
                   <w:color w:val="auto"/>
                 </w:rPr>
-                <w:t xml:space="preserve">. Retrieved from </w:t>
-              </w:r>
-              <w:proofErr w:type="spellStart"/>
-              <w:r>
-                <w:rPr>
-                  <w:color w:val="auto"/>
-                </w:rPr>
-                <w:t>Dzone</w:t>
-              </w:r>
-              <w:proofErr w:type="spellEnd"/>
-              <w:r>
-                <w:rPr>
-                  <w:color w:val="auto"/>
-                </w:rPr>
-                <w:t>: https://dzone.com/articles/react-vs-angular-vs-vue-the-complete-comparison-to</w:t>
+                <w:t>. Retrieved from Dzone: https://dzone.com/articles/react-vs-angular-vs-vue-the-complete-comparison-to</w:t>
               </w:r>
             </w:p>
             <w:p>
@@ -5021,7 +6226,6 @@
                 </w:rPr>
                 <w:t xml:space="preserve">Ritika. (2022, 12 1). </w:t>
               </w:r>
-              <w:proofErr w:type="spellStart"/>
               <w:r>
                 <w:rPr>
                   <w:i/>
@@ -5030,26 +6234,11 @@
                 </w:rPr>
                 <w:t>Invendus</w:t>
               </w:r>
-              <w:proofErr w:type="spellEnd"/>
               <w:r>
                 <w:rPr>
                   <w:color w:val="auto"/>
                 </w:rPr>
-                <w:t xml:space="preserve">. Retrieved from What is a Framework and Why use Frameworks in Software </w:t>
-              </w:r>
-              <w:proofErr w:type="gramStart"/>
-              <w:r>
-                <w:rPr>
-                  <w:color w:val="auto"/>
-                </w:rPr>
-                <w:t>Development?:</w:t>
-              </w:r>
-              <w:proofErr w:type="gramEnd"/>
-              <w:r>
-                <w:rPr>
-                  <w:color w:val="auto"/>
-                </w:rPr>
-                <w:t xml:space="preserve"> https://invedus.com/blog/what-is-a-framework-and-why-use-frameworks-in-software-development/#:~:text=The%20type%20of%20framework%20that,your%20specific%20needs%20and%20requirements.</w:t>
+                <w:t>. Retrieved from What is a Framework and Why use Frameworks in Software Development?: https://invedus.com/blog/what-is-a-framework-and-why-use-frameworks-in-software-development/#:~:text=The%20type%20of%20framework%20that,your%20specific%20needs%20and%20requirements.</w:t>
               </w:r>
             </w:p>
             <w:p>
@@ -5095,7 +6284,7 @@
           <w:szCs w:val="32"/>
         </w:rPr>
       </w:pPr>
-      <w:bookmarkStart w:id="13" w:name="_Toc146204324"/>
+      <w:bookmarkStart w:id="15" w:name="_Toc147496737"/>
       <w:r>
         <w:rPr>
           <w:color w:val="161718" w:themeColor="text1"/>
@@ -5105,7 +6294,7 @@
         <w:lastRenderedPageBreak/>
         <w:t>Version history</w:t>
       </w:r>
-      <w:bookmarkEnd w:id="13"/>
+      <w:bookmarkEnd w:id="15"/>
     </w:p>
     <w:p>
       <w:pPr>
@@ -5310,28 +6499,7 @@
                 <w:rFonts w:ascii="Arial" w:hAnsi="Arial" w:cs="Arial"/>
                 <w:color w:val="161718" w:themeColor="text1"/>
               </w:rPr>
-              <w:t>05</w:t>
-            </w:r>
-            <w:r>
-              <w:rPr>
-                <w:rFonts w:ascii="Arial" w:hAnsi="Arial" w:cs="Arial"/>
-                <w:color w:val="161718" w:themeColor="text1"/>
-              </w:rPr>
-              <w:t>/</w:t>
-            </w:r>
-            <w:r>
-              <w:rPr>
-                <w:rFonts w:ascii="Arial" w:hAnsi="Arial" w:cs="Arial"/>
-                <w:color w:val="161718" w:themeColor="text1"/>
-              </w:rPr>
-              <w:t>10</w:t>
-            </w:r>
-            <w:r>
-              <w:rPr>
-                <w:rFonts w:ascii="Arial" w:hAnsi="Arial" w:cs="Arial"/>
-                <w:color w:val="161718" w:themeColor="text1"/>
-              </w:rPr>
-              <w:t>/2023</w:t>
+              <w:t>05/10/2023</w:t>
             </w:r>
             <w:r>
               <w:t>5</w:t>
@@ -5357,6 +6525,52 @@
           </w:p>
         </w:tc>
       </w:tr>
+      <w:tr>
+        <w:tc>
+          <w:tcPr>
+            <w:tcW w:w="4796" w:type="dxa"/>
+          </w:tcPr>
+          <w:p>
+            <w:pPr>
+              <w:spacing w:before="240" w:after="200"/>
+              <w:jc w:val="center"/>
+              <w:rPr>
+                <w:rFonts w:ascii="Arial" w:hAnsi="Arial" w:cs="Arial"/>
+                <w:color w:val="auto"/>
+              </w:rPr>
+            </w:pPr>
+            <w:r>
+              <w:rPr>
+                <w:rFonts w:ascii="Arial" w:hAnsi="Arial" w:cs="Arial"/>
+                <w:color w:val="auto"/>
+              </w:rPr>
+              <w:t>06/10/2023</w:t>
+            </w:r>
+          </w:p>
+        </w:tc>
+        <w:tc>
+          <w:tcPr>
+            <w:tcW w:w="4796" w:type="dxa"/>
+          </w:tcPr>
+          <w:p>
+            <w:pPr>
+              <w:spacing w:before="240" w:after="200"/>
+              <w:jc w:val="center"/>
+              <w:rPr>
+                <w:rFonts w:ascii="Arial" w:hAnsi="Arial" w:cs="Arial"/>
+                <w:color w:val="161718" w:themeColor="text1"/>
+              </w:rPr>
+            </w:pPr>
+            <w:r>
+              <w:rPr>
+                <w:rFonts w:ascii="Arial" w:hAnsi="Arial" w:cs="Arial"/>
+                <w:color w:val="161718" w:themeColor="text1"/>
+              </w:rPr>
+              <w:t>Sub-question 2, survey conducted</w:t>
+            </w:r>
+          </w:p>
+        </w:tc>
+      </w:tr>
     </w:tbl>
     <w:p>
       <w:pPr>
@@ -5369,9 +6583,9 @@
       </w:pPr>
     </w:p>
     <w:sectPr>
-      <w:headerReference w:type="default" r:id="rId11"/>
-      <w:footerReference w:type="default" r:id="rId12"/>
-      <w:footerReference w:type="first" r:id="rId13"/>
+      <w:headerReference w:type="default" r:id="rId21"/>
+      <w:footerReference w:type="default" r:id="rId22"/>
+      <w:footerReference w:type="first" r:id="rId23"/>
       <w:pgSz w:w="11906" w:h="16838" w:code="9"/>
       <w:pgMar w:top="720" w:right="1152" w:bottom="720" w:left="1152" w:header="0" w:footer="0" w:gutter="0"/>
       <w:pgNumType w:start="1"/>
@@ -5566,6 +6780,7 @@
           </w:pPr>
           <w:r>
             <w:rPr>
+              <w:noProof/>
               <w:lang w:bidi="nl-NL"/>
             </w:rPr>
             <mc:AlternateContent>
@@ -5674,7 +6889,7 @@
               </mc:Choice>
               <mc:Fallback>
                 <w:pict>
-                  <v:rect w14:anchorId="1637BDB8" id="Rechthoek 11" o:spid="_x0000_s1031" style="width:106.5pt;height:46.65pt;visibility:visible;mso-wrap-style:square;mso-left-percent:-10001;mso-top-percent:-10001;mso-position-horizontal:absolute;mso-position-horizontal-relative:char;mso-position-vertical:absolute;mso-position-vertical-relative:line;mso-left-percent:-10001;mso-top-percent:-10001;v-text-anchor:middle" o:gfxdata="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" fillcolor="#6e9a2d [2408]" stroked="f" strokeweight="2pt">
+                  <v:rect w14:anchorId="1637BDB8" id="Rechthoek 11" o:spid="_x0000_s1037" style="width:106.5pt;height:46.65pt;visibility:visible;mso-wrap-style:square;mso-left-percent:-10001;mso-top-percent:-10001;mso-position-horizontal:absolute;mso-position-horizontal-relative:char;mso-position-vertical:absolute;mso-position-vertical-relative:line;mso-left-percent:-10001;mso-top-percent:-10001;v-text-anchor:middle" o:gfxdata="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" fillcolor="#6e9a2d [2408]" stroked="f" strokeweight="2pt">
                     <v:textbox>
                       <w:txbxContent>
                         <w:p>
@@ -6899,6 +8114,232 @@
     </w:lvl>
   </w:abstractNum>
   <w:abstractNum w:abstractNumId="13" w15:restartNumberingAfterBreak="0">
+    <w:nsid w:val="69C32B5C"/>
+    <w:multiLevelType w:val="hybridMultilevel"/>
+    <w:tmpl w:val="722A2268"/>
+    <w:lvl w:ilvl="0" w:tplc="8F424474">
+      <w:start w:val="2"/>
+      <w:numFmt w:val="bullet"/>
+      <w:lvlText w:val=""/>
+      <w:lvlJc w:val="left"/>
+      <w:pPr>
+        <w:ind w:left="720" w:hanging="360"/>
+      </w:pPr>
+      <w:rPr>
+        <w:rFonts w:ascii="Symbol" w:eastAsia="Times New Roman" w:hAnsi="Symbol" w:cs="Arial" w:hint="default"/>
+      </w:rPr>
+    </w:lvl>
+    <w:lvl w:ilvl="1" w:tplc="10000003" w:tentative="1">
+      <w:start w:val="1"/>
+      <w:numFmt w:val="bullet"/>
+      <w:lvlText w:val="o"/>
+      <w:lvlJc w:val="left"/>
+      <w:pPr>
+        <w:ind w:left="1440" w:hanging="360"/>
+      </w:pPr>
+      <w:rPr>
+        <w:rFonts w:ascii="Courier New" w:hAnsi="Courier New" w:cs="Courier New" w:hint="default"/>
+      </w:rPr>
+    </w:lvl>
+    <w:lvl w:ilvl="2" w:tplc="10000005" w:tentative="1">
+      <w:start w:val="1"/>
+      <w:numFmt w:val="bullet"/>
+      <w:lvlText w:val=""/>
+      <w:lvlJc w:val="left"/>
+      <w:pPr>
+        <w:ind w:left="2160" w:hanging="360"/>
+      </w:pPr>
+      <w:rPr>
+        <w:rFonts w:ascii="Wingdings" w:hAnsi="Wingdings" w:hint="default"/>
+      </w:rPr>
+    </w:lvl>
+    <w:lvl w:ilvl="3" w:tplc="10000001" w:tentative="1">
+      <w:start w:val="1"/>
+      <w:numFmt w:val="bullet"/>
+      <w:lvlText w:val=""/>
+      <w:lvlJc w:val="left"/>
+      <w:pPr>
+        <w:ind w:left="2880" w:hanging="360"/>
+      </w:pPr>
+      <w:rPr>
+        <w:rFonts w:ascii="Symbol" w:hAnsi="Symbol" w:hint="default"/>
+      </w:rPr>
+    </w:lvl>
+    <w:lvl w:ilvl="4" w:tplc="10000003" w:tentative="1">
+      <w:start w:val="1"/>
+      <w:numFmt w:val="bullet"/>
+      <w:lvlText w:val="o"/>
+      <w:lvlJc w:val="left"/>
+      <w:pPr>
+        <w:ind w:left="3600" w:hanging="360"/>
+      </w:pPr>
+      <w:rPr>
+        <w:rFonts w:ascii="Courier New" w:hAnsi="Courier New" w:cs="Courier New" w:hint="default"/>
+      </w:rPr>
+    </w:lvl>
+    <w:lvl w:ilvl="5" w:tplc="10000005" w:tentative="1">
+      <w:start w:val="1"/>
+      <w:numFmt w:val="bullet"/>
+      <w:lvlText w:val=""/>
+      <w:lvlJc w:val="left"/>
+      <w:pPr>
+        <w:ind w:left="4320" w:hanging="360"/>
+      </w:pPr>
+      <w:rPr>
+        <w:rFonts w:ascii="Wingdings" w:hAnsi="Wingdings" w:hint="default"/>
+      </w:rPr>
+    </w:lvl>
+    <w:lvl w:ilvl="6" w:tplc="10000001" w:tentative="1">
+      <w:start w:val="1"/>
+      <w:numFmt w:val="bullet"/>
+      <w:lvlText w:val=""/>
+      <w:lvlJc w:val="left"/>
+      <w:pPr>
+        <w:ind w:left="5040" w:hanging="360"/>
+      </w:pPr>
+      <w:rPr>
+        <w:rFonts w:ascii="Symbol" w:hAnsi="Symbol" w:hint="default"/>
+      </w:rPr>
+    </w:lvl>
+    <w:lvl w:ilvl="7" w:tplc="10000003" w:tentative="1">
+      <w:start w:val="1"/>
+      <w:numFmt w:val="bullet"/>
+      <w:lvlText w:val="o"/>
+      <w:lvlJc w:val="left"/>
+      <w:pPr>
+        <w:ind w:left="5760" w:hanging="360"/>
+      </w:pPr>
+      <w:rPr>
+        <w:rFonts w:ascii="Courier New" w:hAnsi="Courier New" w:cs="Courier New" w:hint="default"/>
+      </w:rPr>
+    </w:lvl>
+    <w:lvl w:ilvl="8" w:tplc="10000005" w:tentative="1">
+      <w:start w:val="1"/>
+      <w:numFmt w:val="bullet"/>
+      <w:lvlText w:val=""/>
+      <w:lvlJc w:val="left"/>
+      <w:pPr>
+        <w:ind w:left="6480" w:hanging="360"/>
+      </w:pPr>
+      <w:rPr>
+        <w:rFonts w:ascii="Wingdings" w:hAnsi="Wingdings" w:hint="default"/>
+      </w:rPr>
+    </w:lvl>
+  </w:abstractNum>
+  <w:abstractNum w:abstractNumId="14" w15:restartNumberingAfterBreak="0">
+    <w:nsid w:val="6BBF4783"/>
+    <w:multiLevelType w:val="hybridMultilevel"/>
+    <w:tmpl w:val="19844A18"/>
+    <w:lvl w:ilvl="0" w:tplc="099C1F4C">
+      <w:start w:val="2"/>
+      <w:numFmt w:val="bullet"/>
+      <w:lvlText w:val="-"/>
+      <w:lvlJc w:val="left"/>
+      <w:pPr>
+        <w:ind w:left="1080" w:hanging="360"/>
+      </w:pPr>
+      <w:rPr>
+        <w:rFonts w:ascii="Arial" w:eastAsia="Times New Roman" w:hAnsi="Arial" w:cs="Arial" w:hint="default"/>
+      </w:rPr>
+    </w:lvl>
+    <w:lvl w:ilvl="1" w:tplc="10000003">
+      <w:start w:val="1"/>
+      <w:numFmt w:val="bullet"/>
+      <w:lvlText w:val="o"/>
+      <w:lvlJc w:val="left"/>
+      <w:pPr>
+        <w:ind w:left="1800" w:hanging="360"/>
+      </w:pPr>
+      <w:rPr>
+        <w:rFonts w:ascii="Courier New" w:hAnsi="Courier New" w:cs="Courier New" w:hint="default"/>
+      </w:rPr>
+    </w:lvl>
+    <w:lvl w:ilvl="2" w:tplc="10000005" w:tentative="1">
+      <w:start w:val="1"/>
+      <w:numFmt w:val="bullet"/>
+      <w:lvlText w:val=""/>
+      <w:lvlJc w:val="left"/>
+      <w:pPr>
+        <w:ind w:left="2520" w:hanging="360"/>
+      </w:pPr>
+      <w:rPr>
+        <w:rFonts w:ascii="Wingdings" w:hAnsi="Wingdings" w:hint="default"/>
+      </w:rPr>
+    </w:lvl>
+    <w:lvl w:ilvl="3" w:tplc="10000001" w:tentative="1">
+      <w:start w:val="1"/>
+      <w:numFmt w:val="bullet"/>
+      <w:lvlText w:val=""/>
+      <w:lvlJc w:val="left"/>
+      <w:pPr>
+        <w:ind w:left="3240" w:hanging="360"/>
+      </w:pPr>
+      <w:rPr>
+        <w:rFonts w:ascii="Symbol" w:hAnsi="Symbol" w:hint="default"/>
+      </w:rPr>
+    </w:lvl>
+    <w:lvl w:ilvl="4" w:tplc="10000003" w:tentative="1">
+      <w:start w:val="1"/>
+      <w:numFmt w:val="bullet"/>
+      <w:lvlText w:val="o"/>
+      <w:lvlJc w:val="left"/>
+      <w:pPr>
+        <w:ind w:left="3960" w:hanging="360"/>
+      </w:pPr>
+      <w:rPr>
+        <w:rFonts w:ascii="Courier New" w:hAnsi="Courier New" w:cs="Courier New" w:hint="default"/>
+      </w:rPr>
+    </w:lvl>
+    <w:lvl w:ilvl="5" w:tplc="10000005" w:tentative="1">
+      <w:start w:val="1"/>
+      <w:numFmt w:val="bullet"/>
+      <w:lvlText w:val=""/>
+      <w:lvlJc w:val="left"/>
+      <w:pPr>
+        <w:ind w:left="4680" w:hanging="360"/>
+      </w:pPr>
+      <w:rPr>
+        <w:rFonts w:ascii="Wingdings" w:hAnsi="Wingdings" w:hint="default"/>
+      </w:rPr>
+    </w:lvl>
+    <w:lvl w:ilvl="6" w:tplc="10000001" w:tentative="1">
+      <w:start w:val="1"/>
+      <w:numFmt w:val="bullet"/>
+      <w:lvlText w:val=""/>
+      <w:lvlJc w:val="left"/>
+      <w:pPr>
+        <w:ind w:left="5400" w:hanging="360"/>
+      </w:pPr>
+      <w:rPr>
+        <w:rFonts w:ascii="Symbol" w:hAnsi="Symbol" w:hint="default"/>
+      </w:rPr>
+    </w:lvl>
+    <w:lvl w:ilvl="7" w:tplc="10000003" w:tentative="1">
+      <w:start w:val="1"/>
+      <w:numFmt w:val="bullet"/>
+      <w:lvlText w:val="o"/>
+      <w:lvlJc w:val="left"/>
+      <w:pPr>
+        <w:ind w:left="6120" w:hanging="360"/>
+      </w:pPr>
+      <w:rPr>
+        <w:rFonts w:ascii="Courier New" w:hAnsi="Courier New" w:cs="Courier New" w:hint="default"/>
+      </w:rPr>
+    </w:lvl>
+    <w:lvl w:ilvl="8" w:tplc="10000005" w:tentative="1">
+      <w:start w:val="1"/>
+      <w:numFmt w:val="bullet"/>
+      <w:lvlText w:val=""/>
+      <w:lvlJc w:val="left"/>
+      <w:pPr>
+        <w:ind w:left="6840" w:hanging="360"/>
+      </w:pPr>
+      <w:rPr>
+        <w:rFonts w:ascii="Wingdings" w:hAnsi="Wingdings" w:hint="default"/>
+      </w:rPr>
+    </w:lvl>
+  </w:abstractNum>
+  <w:abstractNum w:abstractNumId="15" w15:restartNumberingAfterBreak="0">
     <w:nsid w:val="6EC07BA7"/>
     <w:multiLevelType w:val="hybridMultilevel"/>
     <w:tmpl w:val="F58821B6"/>
@@ -6987,7 +8428,7 @@
       </w:pPr>
     </w:lvl>
   </w:abstractNum>
-  <w:abstractNum w:abstractNumId="14" w15:restartNumberingAfterBreak="0">
+  <w:abstractNum w:abstractNumId="16" w15:restartNumberingAfterBreak="0">
     <w:nsid w:val="73AA1A02"/>
     <w:multiLevelType w:val="hybridMultilevel"/>
     <w:tmpl w:val="C06A598A"/>
@@ -7076,7 +8517,7 @@
       </w:pPr>
     </w:lvl>
   </w:abstractNum>
-  <w:abstractNum w:abstractNumId="15" w15:restartNumberingAfterBreak="0">
+  <w:abstractNum w:abstractNumId="17" w15:restartNumberingAfterBreak="0">
     <w:nsid w:val="77F960A9"/>
     <w:multiLevelType w:val="hybridMultilevel"/>
     <w:tmpl w:val="588C4D8C"/>
@@ -7165,7 +8606,7 @@
       </w:pPr>
     </w:lvl>
   </w:abstractNum>
-  <w:abstractNum w:abstractNumId="16" w15:restartNumberingAfterBreak="0">
+  <w:abstractNum w:abstractNumId="18" w15:restartNumberingAfterBreak="0">
     <w:nsid w:val="7C6324DB"/>
     <w:multiLevelType w:val="hybridMultilevel"/>
     <w:tmpl w:val="E67499F8"/>
@@ -7258,7 +8699,7 @@
       </w:pPr>
     </w:lvl>
   </w:abstractNum>
-  <w:abstractNum w:abstractNumId="17" w15:restartNumberingAfterBreak="0">
+  <w:abstractNum w:abstractNumId="19" w15:restartNumberingAfterBreak="0">
     <w:nsid w:val="7D6616D1"/>
     <w:multiLevelType w:val="hybridMultilevel"/>
     <w:tmpl w:val="2F320302"/>
@@ -7347,7 +8788,7 @@
       </w:pPr>
     </w:lvl>
   </w:abstractNum>
-  <w:abstractNum w:abstractNumId="18" w15:restartNumberingAfterBreak="0">
+  <w:abstractNum w:abstractNumId="20" w15:restartNumberingAfterBreak="0">
     <w:nsid w:val="7E363602"/>
     <w:multiLevelType w:val="hybridMultilevel"/>
     <w:tmpl w:val="2958985C"/>
@@ -7449,16 +8890,16 @@
     <w:abstractNumId w:val="0"/>
   </w:num>
   <w:num w:numId="4" w16cid:durableId="176773807">
+    <w:abstractNumId w:val="20"/>
+  </w:num>
+  <w:num w:numId="5" w16cid:durableId="330986229">
     <w:abstractNumId w:val="18"/>
   </w:num>
-  <w:num w:numId="5" w16cid:durableId="330986229">
-    <w:abstractNumId w:val="16"/>
-  </w:num>
   <w:num w:numId="6" w16cid:durableId="1763136660">
-    <w:abstractNumId w:val="13"/>
+    <w:abstractNumId w:val="15"/>
   </w:num>
   <w:num w:numId="7" w16cid:durableId="374500246">
-    <w:abstractNumId w:val="15"/>
+    <w:abstractNumId w:val="17"/>
   </w:num>
   <w:num w:numId="8" w16cid:durableId="460004344">
     <w:abstractNumId w:val="12"/>
@@ -7488,12 +8929,18 @@
     <w:abstractNumId w:val="6"/>
   </w:num>
   <w:num w:numId="17" w16cid:durableId="1510487056">
-    <w:abstractNumId w:val="17"/>
+    <w:abstractNumId w:val="19"/>
   </w:num>
   <w:num w:numId="18" w16cid:durableId="436144524">
     <w:abstractNumId w:val="10"/>
   </w:num>
   <w:num w:numId="19" w16cid:durableId="138965999">
+    <w:abstractNumId w:val="16"/>
+  </w:num>
+  <w:num w:numId="20" w16cid:durableId="8722271">
+    <w:abstractNumId w:val="13"/>
+  </w:num>
+  <w:num w:numId="21" w16cid:durableId="1329483417">
     <w:abstractNumId w:val="14"/>
   </w:num>
 </w:numbering>
@@ -8016,6 +9463,7 @@
   <w:style w:type="character" w:default="1" w:styleId="DefaultParagraphFont">
     <w:name w:val="Default Paragraph Font"/>
     <w:uiPriority w:val="1"/>
+    <w:semiHidden/>
     <w:unhideWhenUsed/>
   </w:style>
   <w:style w:type="table" w:default="1" w:styleId="TableNormal">
@@ -9263,6 +10711,37 @@
     <w:unhideWhenUsed/>
     <w:rsid w:val="00D540D1"/>
   </w:style>
+  <w:style w:type="paragraph" w:styleId="Caption">
+    <w:name w:val="caption"/>
+    <w:basedOn w:val="Normal"/>
+    <w:next w:val="Normal"/>
+    <w:uiPriority w:val="35"/>
+    <w:unhideWhenUsed/>
+    <w:qFormat/>
+    <w:rsid w:val="009D5BB2"/>
+    <w:pPr>
+      <w:spacing w:after="200" w:line="240" w:lineRule="auto"/>
+    </w:pPr>
+    <w:rPr>
+      <w:i/>
+      <w:iCs/>
+      <w:color w:val="282660" w:themeColor="text2"/>
+      <w:sz w:val="18"/>
+      <w:szCs w:val="18"/>
+    </w:rPr>
+  </w:style>
+  <w:style w:type="character" w:styleId="UnresolvedMention">
+    <w:name w:val="Unresolved Mention"/>
+    <w:basedOn w:val="DefaultParagraphFont"/>
+    <w:uiPriority w:val="99"/>
+    <w:semiHidden/>
+    <w:unhideWhenUsed/>
+    <w:rsid w:val="0087791D"/>
+    <w:rPr>
+      <w:color w:val="605E5C"/>
+      <w:shd w:val="clear" w:color="auto" w:fill="E1DFDD"/>
+    </w:rPr>
+  </w:style>
 </w:styles>
 </file>
 

</xml_diff>

<commit_message>
Version 5.0 research rapport
</commit_message>
<xml_diff>
--- a/Documentatie/Research report/Research_report_1_Javascript_Frameworks (2).docx
+++ b/Documentatie/Research report/Research_report_1_Javascript_Frameworks (2).docx
@@ -4743,11 +4743,11 @@
         <w:t>:</w:t>
       </w:r>
     </w:p>
-    <w:bookmarkStart w:id="7" w:name="_Toc147496548"/>
     <w:p>
       <w:pPr>
         <w:keepNext/>
       </w:pPr>
+      <w:bookmarkStart w:id="7" w:name="_Toc147496548"/>
       <w:r>
         <w:rPr>
           <w:rFonts w:ascii="Arial" w:hAnsi="Arial" w:cs="Arial"/>
@@ -5467,23 +5467,7 @@
           <w:rFonts w:ascii="Arial" w:hAnsi="Arial" w:cs="Arial"/>
           <w:color w:val="auto"/>
         </w:rPr>
-        <w:t xml:space="preserve">To further investigate the popularity and likings of the community me and a fellow student conducted a survey about which framework they used and posted it in a reddit community for frameworks. We posted this survey in 2 </w:t>
-      </w:r>
-      <w:proofErr w:type="gramStart"/>
-      <w:r>
-        <w:rPr>
-          <w:rFonts w:ascii="Arial" w:hAnsi="Arial" w:cs="Arial"/>
-          <w:color w:val="auto"/>
-        </w:rPr>
-        <w:t>communities</w:t>
-      </w:r>
-      <w:proofErr w:type="gramEnd"/>
-      <w:r>
-        <w:rPr>
-          <w:rFonts w:ascii="Arial" w:hAnsi="Arial" w:cs="Arial"/>
-          <w:color w:val="auto"/>
-        </w:rPr>
-        <w:t xml:space="preserve"> and this is the results we received:</w:t>
+        <w:t>To further investigate the popularity and likings of the community me and a fellow student conducted a survey about which framework they used and posted it in a reddit community for frameworks. We posted this survey in 2 communities and this is the results we received:</w:t>
       </w:r>
     </w:p>
     <w:p>
@@ -6223,7 +6207,6 @@
               <w:rFonts w:ascii="Arial" w:hAnsi="Arial" w:cs="Arial"/>
               <w:noProof/>
               <w:color w:val="auto"/>
-              <w:lang w:val="nl-NL"/>
             </w:rPr>
             <w:t>(Srivastava, 2023)</w:t>
           </w:r>
@@ -6466,19 +6449,7 @@
         <w:rPr>
           <w:color w:val="auto"/>
         </w:rPr>
-        <w:t xml:space="preserve">Angular introduces functionalities that assist in safeguarding against two prevalent internet security issues: cross-site request forgery (CSRF or XSRF) and cross-site script inclusion (XSSI). Although these problems are primarily addressed server-side, Angular provides utilities that facilitate easier client-side management. Angular incorporates intrinsic protection against malicious code in web applications, utilizing features such as Content Security Policy (CSP). CSP helps thwart cross-site scripting (XSS) attacks by governing which scripts are permissible to run on a webpage. Within Angular, CSP permits developers to define which external resources may be loaded, minimizing the likelihood of unauthorized script </w:t>
-      </w:r>
-      <w:r>
-        <w:rPr>
-          <w:color w:val="auto"/>
-        </w:rPr>
-        <w:t>execution,</w:t>
-      </w:r>
-      <w:r>
-        <w:rPr>
-          <w:color w:val="auto"/>
-        </w:rPr>
-        <w:t xml:space="preserve"> and bolstering the application's overall security (Angular, 2023). Angular supplies coherent and comprehensible documentation on the application of its security features.</w:t>
+        <w:t>Angular introduces functionalities that assist in safeguarding against two prevalent internet security issues: cross-site request forgery (CSRF or XSRF) and cross-site script inclusion (XSSI). Although these problems are primarily addressed server-side, Angular provides utilities that facilitate easier client-side management. Angular incorporates intrinsic protection against malicious code in web applications, utilizing features such as Content Security Policy (CSP). CSP helps thwart cross-site scripting (XSS) attacks by governing which scripts are permissible to run on a webpage. Within Angular, CSP permits developers to define which external resources may be loaded, minimizing the likelihood of unauthorized script execution, and bolstering the application's overall security (Angular, 2023). Angular supplies coherent and comprehensible documentation on the application of its security features.</w:t>
       </w:r>
     </w:p>
     <w:p>
@@ -6633,19 +6604,7 @@
         <w:rPr>
           <w:color w:val="auto"/>
         </w:rPr>
-        <w:t xml:space="preserve">In Vue, several vulnerability reports pertaining to Cross-Site Scripting (XSS) originate from instances where developers deliberately render </w:t>
-      </w:r>
-      <w:r>
-        <w:rPr>
-          <w:color w:val="auto"/>
-        </w:rPr>
-        <w:t>unsensitized</w:t>
-      </w:r>
-      <w:r>
-        <w:rPr>
-          <w:color w:val="auto"/>
-        </w:rPr>
-        <w:t xml:space="preserve">, user-supplied content as Vue templates. This practice is intrinsically hazardous and is not something Vue can mitigate. Moreover, initializing Vue on a page that includes server-rendered and user-contributed content can introduce analogous vulnerabilities. The recommended best practice advises against mounting Vue on nodes containing such content </w:t>
+        <w:t xml:space="preserve">In Vue, several vulnerability reports pertaining to Cross-Site Scripting (XSS) originate from instances where developers deliberately render unsensitized, user-supplied content as Vue templates. This practice is intrinsically hazardous and is not something Vue can mitigate. Moreover, initializing Vue on a page that includes server-rendered and user-contributed content can introduce analogous vulnerabilities. The recommended best practice advises against mounting Vue on nodes containing such content </w:t>
       </w:r>
       <w:sdt>
         <w:sdtPr>
@@ -6758,6 +6717,13 @@
     </w:p>
     <w:p>
       <w:pPr>
+        <w:rPr>
+          <w:color w:val="auto"/>
+        </w:rPr>
+      </w:pPr>
+    </w:p>
+    <w:p>
+      <w:pPr>
         <w:pStyle w:val="Heading2"/>
         <w:rPr>
           <w:color w:val="161718" w:themeColor="text1"/>
@@ -6794,6 +6760,12 @@
           <w:szCs w:val="56"/>
         </w:rPr>
       </w:pPr>
+      <w:r>
+        <w:rPr>
+          <w:color w:val="auto"/>
+        </w:rPr>
+        <w:t>this area.</w:t>
+      </w:r>
     </w:p>
     <w:p>
       <w:pPr>
@@ -6856,6 +6828,122 @@
       <w:bookmarkEnd w:id="11"/>
     </w:p>
     <w:p>
+      <w:r>
+        <w:rPr>
+          <w:color w:val="auto"/>
+        </w:rPr>
+        <w:t>As a result of my research</w:t>
+      </w:r>
+      <w:r>
+        <w:rPr>
+          <w:color w:val="auto"/>
+        </w:rPr>
+        <w:t xml:space="preserve"> report,</w:t>
+      </w:r>
+      <w:r>
+        <w:rPr>
+          <w:color w:val="auto"/>
+        </w:rPr>
+        <w:t xml:space="preserve"> I can</w:t>
+      </w:r>
+      <w:r>
+        <w:rPr>
+          <w:color w:val="auto"/>
+        </w:rPr>
+        <w:t xml:space="preserve"> conclude that </w:t>
+      </w:r>
+      <w:proofErr w:type="gramStart"/>
+      <w:r>
+        <w:rPr>
+          <w:color w:val="auto"/>
+        </w:rPr>
+        <w:t>React</w:t>
+      </w:r>
+      <w:proofErr w:type="gramEnd"/>
+      <w:r>
+        <w:rPr>
+          <w:color w:val="auto"/>
+        </w:rPr>
+        <w:t xml:space="preserve"> is the most suitable framework my project. This is because </w:t>
+      </w:r>
+      <w:proofErr w:type="gramStart"/>
+      <w:r>
+        <w:rPr>
+          <w:color w:val="auto"/>
+        </w:rPr>
+        <w:t>React</w:t>
+      </w:r>
+      <w:proofErr w:type="gramEnd"/>
+      <w:r>
+        <w:rPr>
+          <w:color w:val="auto"/>
+        </w:rPr>
+        <w:t xml:space="preserve"> has the largest community which is essential to my learning curve, since I have little to no</w:t>
+      </w:r>
+      <w:r>
+        <w:rPr>
+          <w:color w:val="auto"/>
+        </w:rPr>
+        <w:t xml:space="preserve"> experience with JavaScript frameworks</w:t>
+      </w:r>
+      <w:r>
+        <w:rPr>
+          <w:color w:val="auto"/>
+        </w:rPr>
+        <w:t xml:space="preserve"> (sub question 1-3)</w:t>
+      </w:r>
+      <w:r>
+        <w:rPr>
+          <w:color w:val="auto"/>
+        </w:rPr>
+        <w:t>.</w:t>
+      </w:r>
+      <w:r>
+        <w:rPr>
+          <w:color w:val="auto"/>
+        </w:rPr>
+        <w:t xml:space="preserve"> Pertaining to my personal project, </w:t>
+      </w:r>
+      <w:proofErr w:type="gramStart"/>
+      <w:r>
+        <w:rPr>
+          <w:color w:val="auto"/>
+        </w:rPr>
+        <w:t>React</w:t>
+      </w:r>
+      <w:proofErr w:type="gramEnd"/>
+      <w:r>
+        <w:rPr>
+          <w:color w:val="auto"/>
+        </w:rPr>
+        <w:t xml:space="preserve"> offers </w:t>
+      </w:r>
+      <w:r>
+        <w:rPr>
+          <w:color w:val="auto"/>
+        </w:rPr>
+        <w:t>the most</w:t>
+      </w:r>
+      <w:r>
+        <w:rPr>
+          <w:color w:val="auto"/>
+        </w:rPr>
+        <w:t xml:space="preserve"> flexibility which is needed for the different UI’s I want to make and pursue a flexible interface for users to chat/call in</w:t>
+      </w:r>
+      <w:r>
+        <w:rPr>
+          <w:color w:val="auto"/>
+        </w:rPr>
+        <w:t xml:space="preserve"> (sub question 4)</w:t>
+      </w:r>
+      <w:r>
+        <w:rPr>
+          <w:color w:val="auto"/>
+        </w:rPr>
+        <w:t>.</w:t>
+      </w:r>
+    </w:p>
+    <w:p>
       <w:pPr>
         <w:pStyle w:val="Heading2"/>
         <w:rPr>
@@ -6867,16 +6955,28 @@
     <w:p>
       <w:pPr>
         <w:pStyle w:val="Heading2"/>
-      </w:pPr>
-      <w:bookmarkStart w:id="12" w:name="_Toc147496734"/>
-      <w:r>
         <w:rPr>
           <w:sz w:val="36"/>
           <w:szCs w:val="14"/>
         </w:rPr>
+      </w:pPr>
+      <w:bookmarkStart w:id="12" w:name="_Toc147496734"/>
+      <w:r>
+        <w:rPr>
+          <w:sz w:val="36"/>
+          <w:szCs w:val="14"/>
+        </w:rPr>
         <w:t>Recommendation:</w:t>
       </w:r>
       <w:bookmarkEnd w:id="12"/>
+    </w:p>
+    <w:p>
+      <w:r>
+        <w:rPr>
+          <w:color w:val="auto"/>
+        </w:rPr>
+        <w:t>If you want to build a project that includes a flexible UI, as well as lots of help on outer community, choose React! The powerful JSX syntax that comes with React offers strong support for HTML-like features, if you have experience with HTML this will greatly help in understanding the framework.</w:t>
+      </w:r>
       <w:r>
         <w:br/>
       </w:r>
@@ -7490,7 +7590,53 @@
                 <w:rFonts w:ascii="Arial" w:hAnsi="Arial" w:cs="Arial"/>
                 <w:color w:val="161718" w:themeColor="text1"/>
               </w:rPr>
-              <w:t>Sub-question 3,4</w:t>
+              <w:t>Sub-question 3</w:t>
+            </w:r>
+          </w:p>
+        </w:tc>
+      </w:tr>
+      <w:tr>
+        <w:tc>
+          <w:tcPr>
+            <w:tcW w:w="4796" w:type="dxa"/>
+          </w:tcPr>
+          <w:p>
+            <w:pPr>
+              <w:spacing w:before="240" w:after="200"/>
+              <w:jc w:val="center"/>
+              <w:rPr>
+                <w:rFonts w:ascii="Arial" w:hAnsi="Arial" w:cs="Arial"/>
+                <w:color w:val="auto"/>
+              </w:rPr>
+            </w:pPr>
+            <w:r>
+              <w:rPr>
+                <w:rFonts w:ascii="Arial" w:hAnsi="Arial" w:cs="Arial"/>
+                <w:color w:val="auto"/>
+              </w:rPr>
+              <w:t>13/10/2023</w:t>
+            </w:r>
+          </w:p>
+        </w:tc>
+        <w:tc>
+          <w:tcPr>
+            <w:tcW w:w="4796" w:type="dxa"/>
+          </w:tcPr>
+          <w:p>
+            <w:pPr>
+              <w:spacing w:before="240" w:after="200"/>
+              <w:jc w:val="center"/>
+              <w:rPr>
+                <w:rFonts w:ascii="Arial" w:hAnsi="Arial" w:cs="Arial"/>
+                <w:color w:val="161718" w:themeColor="text1"/>
+              </w:rPr>
+            </w:pPr>
+            <w:r>
+              <w:rPr>
+                <w:rFonts w:ascii="Arial" w:hAnsi="Arial" w:cs="Arial"/>
+                <w:color w:val="161718" w:themeColor="text1"/>
+              </w:rPr>
+              <w:t>Sub-question 4, conclusion, recommendation, references</w:t>
             </w:r>
           </w:p>
         </w:tc>

</xml_diff>

<commit_message>
final version research report
</commit_message>
<xml_diff>
--- a/Documentatie/Research report/Research_report_1_Javascript_Frameworks (2).docx
+++ b/Documentatie/Research report/Research_report_1_Javascript_Frameworks (2).docx
@@ -987,6 +987,7 @@
               <w:noProof/>
               <w:color w:val="auto"/>
               <w:sz w:val="22"/>
+              <w:lang/>
             </w:rPr>
           </w:pPr>
           <w:r>
@@ -1007,11 +1008,12 @@
             </w:rPr>
             <w:fldChar w:fldCharType="separate"/>
           </w:r>
-          <w:hyperlink w:anchor="_Toc147496723" w:history="1">
+          <w:hyperlink w:anchor="_Toc149312943" w:history="1">
             <w:r>
               <w:rPr>
                 <w:rStyle w:val="Hyperlink"/>
                 <w:noProof/>
+                <w:color w:val="auto"/>
               </w:rPr>
               <w:t>Introduction</w:t>
             </w:r>
@@ -1019,6 +1021,7 @@
               <w:rPr>
                 <w:noProof/>
                 <w:webHidden/>
+                <w:color w:val="auto"/>
               </w:rPr>
               <w:tab/>
             </w:r>
@@ -1026,6 +1029,7 @@
               <w:rPr>
                 <w:noProof/>
                 <w:webHidden/>
+                <w:color w:val="auto"/>
               </w:rPr>
               <w:fldChar w:fldCharType="begin"/>
             </w:r>
@@ -1033,19 +1037,22 @@
               <w:rPr>
                 <w:noProof/>
                 <w:webHidden/>
-              </w:rPr>
-              <w:instrText xml:space="preserve"> PAGEREF _Toc147496723 \h </w:instrText>
+                <w:color w:val="auto"/>
+              </w:rPr>
+              <w:instrText xml:space="preserve"> PAGEREF _Toc149312943 \h </w:instrText>
             </w:r>
             <w:r>
               <w:rPr>
                 <w:noProof/>
                 <w:webHidden/>
+                <w:color w:val="auto"/>
               </w:rPr>
             </w:r>
             <w:r>
               <w:rPr>
                 <w:noProof/>
                 <w:webHidden/>
+                <w:color w:val="auto"/>
               </w:rPr>
               <w:fldChar w:fldCharType="separate"/>
             </w:r>
@@ -1053,6 +1060,7 @@
               <w:rPr>
                 <w:noProof/>
                 <w:webHidden/>
+                <w:color w:val="auto"/>
               </w:rPr>
               <w:t>3</w:t>
             </w:r>
@@ -1060,6 +1068,7 @@
               <w:rPr>
                 <w:noProof/>
                 <w:webHidden/>
+                <w:color w:val="auto"/>
               </w:rPr>
               <w:fldChar w:fldCharType="end"/>
             </w:r>
@@ -1075,13 +1084,15 @@
               <w:noProof/>
               <w:color w:val="auto"/>
               <w:sz w:val="22"/>
+              <w:lang/>
             </w:rPr>
           </w:pPr>
-          <w:hyperlink w:anchor="_Toc147496724" w:history="1">
+          <w:hyperlink w:anchor="_Toc149312944" w:history="1">
             <w:r>
               <w:rPr>
                 <w:rStyle w:val="Hyperlink"/>
                 <w:noProof/>
+                <w:color w:val="auto"/>
               </w:rPr>
               <w:t>Problem description</w:t>
             </w:r>
@@ -1089,6 +1100,7 @@
               <w:rPr>
                 <w:noProof/>
                 <w:webHidden/>
+                <w:color w:val="auto"/>
               </w:rPr>
               <w:tab/>
             </w:r>
@@ -1096,6 +1108,7 @@
               <w:rPr>
                 <w:noProof/>
                 <w:webHidden/>
+                <w:color w:val="auto"/>
               </w:rPr>
               <w:fldChar w:fldCharType="begin"/>
             </w:r>
@@ -1103,19 +1116,22 @@
               <w:rPr>
                 <w:noProof/>
                 <w:webHidden/>
-              </w:rPr>
-              <w:instrText xml:space="preserve"> PAGEREF _Toc147496724 \h </w:instrText>
+                <w:color w:val="auto"/>
+              </w:rPr>
+              <w:instrText xml:space="preserve"> PAGEREF _Toc149312944 \h </w:instrText>
             </w:r>
             <w:r>
               <w:rPr>
                 <w:noProof/>
                 <w:webHidden/>
+                <w:color w:val="auto"/>
               </w:rPr>
             </w:r>
             <w:r>
               <w:rPr>
                 <w:noProof/>
                 <w:webHidden/>
+                <w:color w:val="auto"/>
               </w:rPr>
               <w:fldChar w:fldCharType="separate"/>
             </w:r>
@@ -1123,6 +1139,7 @@
               <w:rPr>
                 <w:noProof/>
                 <w:webHidden/>
+                <w:color w:val="auto"/>
               </w:rPr>
               <w:t>3</w:t>
             </w:r>
@@ -1130,6 +1147,7 @@
               <w:rPr>
                 <w:noProof/>
                 <w:webHidden/>
+                <w:color w:val="auto"/>
               </w:rPr>
               <w:fldChar w:fldCharType="end"/>
             </w:r>
@@ -1145,13 +1163,15 @@
               <w:noProof/>
               <w:color w:val="auto"/>
               <w:sz w:val="22"/>
+              <w:lang/>
             </w:rPr>
           </w:pPr>
-          <w:hyperlink w:anchor="_Toc147496725" w:history="1">
+          <w:hyperlink w:anchor="_Toc149312945" w:history="1">
             <w:r>
               <w:rPr>
                 <w:rStyle w:val="Hyperlink"/>
                 <w:noProof/>
+                <w:color w:val="auto"/>
               </w:rPr>
               <w:t>Main question:</w:t>
             </w:r>
@@ -1159,6 +1179,7 @@
               <w:rPr>
                 <w:noProof/>
                 <w:webHidden/>
+                <w:color w:val="auto"/>
               </w:rPr>
               <w:tab/>
             </w:r>
@@ -1166,6 +1187,7 @@
               <w:rPr>
                 <w:noProof/>
                 <w:webHidden/>
+                <w:color w:val="auto"/>
               </w:rPr>
               <w:fldChar w:fldCharType="begin"/>
             </w:r>
@@ -1173,19 +1195,22 @@
               <w:rPr>
                 <w:noProof/>
                 <w:webHidden/>
-              </w:rPr>
-              <w:instrText xml:space="preserve"> PAGEREF _Toc147496725 \h </w:instrText>
+                <w:color w:val="auto"/>
+              </w:rPr>
+              <w:instrText xml:space="preserve"> PAGEREF _Toc149312945 \h </w:instrText>
             </w:r>
             <w:r>
               <w:rPr>
                 <w:noProof/>
                 <w:webHidden/>
+                <w:color w:val="auto"/>
               </w:rPr>
             </w:r>
             <w:r>
               <w:rPr>
                 <w:noProof/>
                 <w:webHidden/>
+                <w:color w:val="auto"/>
               </w:rPr>
               <w:fldChar w:fldCharType="separate"/>
             </w:r>
@@ -1193,6 +1218,7 @@
               <w:rPr>
                 <w:noProof/>
                 <w:webHidden/>
+                <w:color w:val="auto"/>
               </w:rPr>
               <w:t>3</w:t>
             </w:r>
@@ -1200,6 +1226,7 @@
               <w:rPr>
                 <w:noProof/>
                 <w:webHidden/>
+                <w:color w:val="auto"/>
               </w:rPr>
               <w:fldChar w:fldCharType="end"/>
             </w:r>
@@ -1215,13 +1242,15 @@
               <w:noProof/>
               <w:color w:val="auto"/>
               <w:sz w:val="22"/>
+              <w:lang/>
             </w:rPr>
           </w:pPr>
-          <w:hyperlink w:anchor="_Toc147496726" w:history="1">
+          <w:hyperlink w:anchor="_Toc149312946" w:history="1">
             <w:r>
               <w:rPr>
                 <w:rStyle w:val="Hyperlink"/>
                 <w:noProof/>
+                <w:color w:val="auto"/>
               </w:rPr>
               <w:t>Sub-questions:</w:t>
             </w:r>
@@ -1229,6 +1258,7 @@
               <w:rPr>
                 <w:noProof/>
                 <w:webHidden/>
+                <w:color w:val="auto"/>
               </w:rPr>
               <w:tab/>
             </w:r>
@@ -1236,6 +1266,7 @@
               <w:rPr>
                 <w:noProof/>
                 <w:webHidden/>
+                <w:color w:val="auto"/>
               </w:rPr>
               <w:fldChar w:fldCharType="begin"/>
             </w:r>
@@ -1243,19 +1274,22 @@
               <w:rPr>
                 <w:noProof/>
                 <w:webHidden/>
-              </w:rPr>
-              <w:instrText xml:space="preserve"> PAGEREF _Toc147496726 \h </w:instrText>
+                <w:color w:val="auto"/>
+              </w:rPr>
+              <w:instrText xml:space="preserve"> PAGEREF _Toc149312946 \h </w:instrText>
             </w:r>
             <w:r>
               <w:rPr>
                 <w:noProof/>
                 <w:webHidden/>
+                <w:color w:val="auto"/>
               </w:rPr>
             </w:r>
             <w:r>
               <w:rPr>
                 <w:noProof/>
                 <w:webHidden/>
+                <w:color w:val="auto"/>
               </w:rPr>
               <w:fldChar w:fldCharType="separate"/>
             </w:r>
@@ -1263,6 +1297,7 @@
               <w:rPr>
                 <w:noProof/>
                 <w:webHidden/>
+                <w:color w:val="auto"/>
               </w:rPr>
               <w:t>3</w:t>
             </w:r>
@@ -1270,6 +1305,7 @@
               <w:rPr>
                 <w:noProof/>
                 <w:webHidden/>
+                <w:color w:val="auto"/>
               </w:rPr>
               <w:fldChar w:fldCharType="end"/>
             </w:r>
@@ -1285,13 +1321,15 @@
               <w:noProof/>
               <w:color w:val="auto"/>
               <w:sz w:val="22"/>
+              <w:lang/>
             </w:rPr>
           </w:pPr>
-          <w:hyperlink w:anchor="_Toc147496727" w:history="1">
+          <w:hyperlink w:anchor="_Toc149312947" w:history="1">
             <w:r>
               <w:rPr>
                 <w:rStyle w:val="Hyperlink"/>
                 <w:noProof/>
+                <w:color w:val="auto"/>
               </w:rPr>
               <w:t>Results</w:t>
             </w:r>
@@ -1299,6 +1337,7 @@
               <w:rPr>
                 <w:noProof/>
                 <w:webHidden/>
+                <w:color w:val="auto"/>
               </w:rPr>
               <w:tab/>
             </w:r>
@@ -1306,6 +1345,7 @@
               <w:rPr>
                 <w:noProof/>
                 <w:webHidden/>
+                <w:color w:val="auto"/>
               </w:rPr>
               <w:fldChar w:fldCharType="begin"/>
             </w:r>
@@ -1313,19 +1353,22 @@
               <w:rPr>
                 <w:noProof/>
                 <w:webHidden/>
-              </w:rPr>
-              <w:instrText xml:space="preserve"> PAGEREF _Toc147496727 \h </w:instrText>
+                <w:color w:val="auto"/>
+              </w:rPr>
+              <w:instrText xml:space="preserve"> PAGEREF _Toc149312947 \h </w:instrText>
             </w:r>
             <w:r>
               <w:rPr>
                 <w:noProof/>
                 <w:webHidden/>
+                <w:color w:val="auto"/>
               </w:rPr>
             </w:r>
             <w:r>
               <w:rPr>
                 <w:noProof/>
                 <w:webHidden/>
+                <w:color w:val="auto"/>
               </w:rPr>
               <w:fldChar w:fldCharType="separate"/>
             </w:r>
@@ -1333,6 +1376,7 @@
               <w:rPr>
                 <w:noProof/>
                 <w:webHidden/>
+                <w:color w:val="auto"/>
               </w:rPr>
               <w:t>5</w:t>
             </w:r>
@@ -1340,6 +1384,7 @@
               <w:rPr>
                 <w:noProof/>
                 <w:webHidden/>
+                <w:color w:val="auto"/>
               </w:rPr>
               <w:fldChar w:fldCharType="end"/>
             </w:r>
@@ -1355,13 +1400,15 @@
               <w:noProof/>
               <w:color w:val="auto"/>
               <w:sz w:val="22"/>
+              <w:lang/>
             </w:rPr>
           </w:pPr>
-          <w:hyperlink w:anchor="_Toc147496728" w:history="1">
+          <w:hyperlink w:anchor="_Toc149312948" w:history="1">
             <w:r>
               <w:rPr>
                 <w:rStyle w:val="Hyperlink"/>
                 <w:noProof/>
+                <w:color w:val="auto"/>
               </w:rPr>
               <w:t>Sub-question 1:</w:t>
             </w:r>
@@ -1369,6 +1416,7 @@
               <w:rPr>
                 <w:noProof/>
                 <w:webHidden/>
+                <w:color w:val="auto"/>
               </w:rPr>
               <w:tab/>
             </w:r>
@@ -1376,6 +1424,7 @@
               <w:rPr>
                 <w:noProof/>
                 <w:webHidden/>
+                <w:color w:val="auto"/>
               </w:rPr>
               <w:fldChar w:fldCharType="begin"/>
             </w:r>
@@ -1383,19 +1432,22 @@
               <w:rPr>
                 <w:noProof/>
                 <w:webHidden/>
-              </w:rPr>
-              <w:instrText xml:space="preserve"> PAGEREF _Toc147496728 \h </w:instrText>
+                <w:color w:val="auto"/>
+              </w:rPr>
+              <w:instrText xml:space="preserve"> PAGEREF _Toc149312948 \h </w:instrText>
             </w:r>
             <w:r>
               <w:rPr>
                 <w:noProof/>
                 <w:webHidden/>
+                <w:color w:val="auto"/>
               </w:rPr>
             </w:r>
             <w:r>
               <w:rPr>
                 <w:noProof/>
                 <w:webHidden/>
+                <w:color w:val="auto"/>
               </w:rPr>
               <w:fldChar w:fldCharType="separate"/>
             </w:r>
@@ -1403,6 +1455,7 @@
               <w:rPr>
                 <w:noProof/>
                 <w:webHidden/>
+                <w:color w:val="auto"/>
               </w:rPr>
               <w:t>5</w:t>
             </w:r>
@@ -1410,6 +1463,7 @@
               <w:rPr>
                 <w:noProof/>
                 <w:webHidden/>
+                <w:color w:val="auto"/>
               </w:rPr>
               <w:fldChar w:fldCharType="end"/>
             </w:r>
@@ -1425,13 +1479,15 @@
               <w:noProof/>
               <w:color w:val="auto"/>
               <w:sz w:val="22"/>
+              <w:lang/>
             </w:rPr>
           </w:pPr>
-          <w:hyperlink w:anchor="_Toc147496729" w:history="1">
+          <w:hyperlink w:anchor="_Toc149312949" w:history="1">
             <w:r>
               <w:rPr>
                 <w:rStyle w:val="Hyperlink"/>
                 <w:noProof/>
+                <w:color w:val="auto"/>
               </w:rPr>
               <w:t>Sub-question 2:</w:t>
             </w:r>
@@ -1439,6 +1495,7 @@
               <w:rPr>
                 <w:noProof/>
                 <w:webHidden/>
+                <w:color w:val="auto"/>
               </w:rPr>
               <w:tab/>
             </w:r>
@@ -1446,6 +1503,7 @@
               <w:rPr>
                 <w:noProof/>
                 <w:webHidden/>
+                <w:color w:val="auto"/>
               </w:rPr>
               <w:fldChar w:fldCharType="begin"/>
             </w:r>
@@ -1453,19 +1511,22 @@
               <w:rPr>
                 <w:noProof/>
                 <w:webHidden/>
-              </w:rPr>
-              <w:instrText xml:space="preserve"> PAGEREF _Toc147496729 \h </w:instrText>
+                <w:color w:val="auto"/>
+              </w:rPr>
+              <w:instrText xml:space="preserve"> PAGEREF _Toc149312949 \h </w:instrText>
             </w:r>
             <w:r>
               <w:rPr>
                 <w:noProof/>
                 <w:webHidden/>
+                <w:color w:val="auto"/>
               </w:rPr>
             </w:r>
             <w:r>
               <w:rPr>
                 <w:noProof/>
                 <w:webHidden/>
+                <w:color w:val="auto"/>
               </w:rPr>
               <w:fldChar w:fldCharType="separate"/>
             </w:r>
@@ -1473,13 +1534,15 @@
               <w:rPr>
                 <w:noProof/>
                 <w:webHidden/>
-              </w:rPr>
-              <w:t>5</w:t>
+                <w:color w:val="auto"/>
+              </w:rPr>
+              <w:t>8</w:t>
             </w:r>
             <w:r>
               <w:rPr>
                 <w:noProof/>
                 <w:webHidden/>
+                <w:color w:val="auto"/>
               </w:rPr>
               <w:fldChar w:fldCharType="end"/>
             </w:r>
@@ -1495,13 +1558,15 @@
               <w:noProof/>
               <w:color w:val="auto"/>
               <w:sz w:val="22"/>
+              <w:lang/>
             </w:rPr>
           </w:pPr>
-          <w:hyperlink w:anchor="_Toc147496730" w:history="1">
+          <w:hyperlink w:anchor="_Toc149312950" w:history="1">
             <w:r>
               <w:rPr>
                 <w:rStyle w:val="Hyperlink"/>
                 <w:noProof/>
+                <w:color w:val="auto"/>
               </w:rPr>
               <w:t>Sub-question 3:</w:t>
             </w:r>
@@ -1509,6 +1574,7 @@
               <w:rPr>
                 <w:noProof/>
                 <w:webHidden/>
+                <w:color w:val="auto"/>
               </w:rPr>
               <w:tab/>
             </w:r>
@@ -1516,6 +1582,7 @@
               <w:rPr>
                 <w:noProof/>
                 <w:webHidden/>
+                <w:color w:val="auto"/>
               </w:rPr>
               <w:fldChar w:fldCharType="begin"/>
             </w:r>
@@ -1523,19 +1590,22 @@
               <w:rPr>
                 <w:noProof/>
                 <w:webHidden/>
-              </w:rPr>
-              <w:instrText xml:space="preserve"> PAGEREF _Toc147496730 \h </w:instrText>
+                <w:color w:val="auto"/>
+              </w:rPr>
+              <w:instrText xml:space="preserve"> PAGEREF _Toc149312950 \h </w:instrText>
             </w:r>
             <w:r>
               <w:rPr>
                 <w:noProof/>
                 <w:webHidden/>
+                <w:color w:val="auto"/>
               </w:rPr>
             </w:r>
             <w:r>
               <w:rPr>
                 <w:noProof/>
                 <w:webHidden/>
+                <w:color w:val="auto"/>
               </w:rPr>
               <w:fldChar w:fldCharType="separate"/>
             </w:r>
@@ -1543,13 +1613,15 @@
               <w:rPr>
                 <w:noProof/>
                 <w:webHidden/>
-              </w:rPr>
-              <w:t>5</w:t>
+                <w:color w:val="auto"/>
+              </w:rPr>
+              <w:t>11</w:t>
             </w:r>
             <w:r>
               <w:rPr>
                 <w:noProof/>
                 <w:webHidden/>
+                <w:color w:val="auto"/>
               </w:rPr>
               <w:fldChar w:fldCharType="end"/>
             </w:r>
@@ -1565,13 +1637,15 @@
               <w:noProof/>
               <w:color w:val="auto"/>
               <w:sz w:val="22"/>
+              <w:lang/>
             </w:rPr>
           </w:pPr>
-          <w:hyperlink w:anchor="_Toc147496731" w:history="1">
+          <w:hyperlink w:anchor="_Toc149312951" w:history="1">
             <w:r>
               <w:rPr>
                 <w:rStyle w:val="Hyperlink"/>
                 <w:noProof/>
+                <w:color w:val="auto"/>
               </w:rPr>
               <w:t>Sub-question 4:</w:t>
             </w:r>
@@ -1579,6 +1653,7 @@
               <w:rPr>
                 <w:noProof/>
                 <w:webHidden/>
+                <w:color w:val="auto"/>
               </w:rPr>
               <w:tab/>
             </w:r>
@@ -1586,6 +1661,7 @@
               <w:rPr>
                 <w:noProof/>
                 <w:webHidden/>
+                <w:color w:val="auto"/>
               </w:rPr>
               <w:fldChar w:fldCharType="begin"/>
             </w:r>
@@ -1593,19 +1669,22 @@
               <w:rPr>
                 <w:noProof/>
                 <w:webHidden/>
-              </w:rPr>
-              <w:instrText xml:space="preserve"> PAGEREF _Toc147496731 \h </w:instrText>
+                <w:color w:val="auto"/>
+              </w:rPr>
+              <w:instrText xml:space="preserve"> PAGEREF _Toc149312951 \h </w:instrText>
             </w:r>
             <w:r>
               <w:rPr>
                 <w:noProof/>
                 <w:webHidden/>
+                <w:color w:val="auto"/>
               </w:rPr>
             </w:r>
             <w:r>
               <w:rPr>
                 <w:noProof/>
                 <w:webHidden/>
+                <w:color w:val="auto"/>
               </w:rPr>
               <w:fldChar w:fldCharType="separate"/>
             </w:r>
@@ -1613,13 +1692,15 @@
               <w:rPr>
                 <w:noProof/>
                 <w:webHidden/>
-              </w:rPr>
-              <w:t>5</w:t>
+                <w:color w:val="auto"/>
+              </w:rPr>
+              <w:t>14</w:t>
             </w:r>
             <w:r>
               <w:rPr>
                 <w:noProof/>
                 <w:webHidden/>
+                <w:color w:val="auto"/>
               </w:rPr>
               <w:fldChar w:fldCharType="end"/>
             </w:r>
@@ -1635,13 +1716,15 @@
               <w:noProof/>
               <w:color w:val="auto"/>
               <w:sz w:val="22"/>
+              <w:lang/>
             </w:rPr>
           </w:pPr>
-          <w:hyperlink w:anchor="_Toc147496732" w:history="1">
+          <w:hyperlink w:anchor="_Toc149312952" w:history="1">
             <w:r>
               <w:rPr>
                 <w:rStyle w:val="Hyperlink"/>
                 <w:noProof/>
+                <w:color w:val="auto"/>
               </w:rPr>
               <w:t>Resolution</w:t>
             </w:r>
@@ -1649,6 +1732,7 @@
               <w:rPr>
                 <w:noProof/>
                 <w:webHidden/>
+                <w:color w:val="auto"/>
               </w:rPr>
               <w:tab/>
             </w:r>
@@ -1656,6 +1740,7 @@
               <w:rPr>
                 <w:noProof/>
                 <w:webHidden/>
+                <w:color w:val="auto"/>
               </w:rPr>
               <w:fldChar w:fldCharType="begin"/>
             </w:r>
@@ -1663,19 +1748,22 @@
               <w:rPr>
                 <w:noProof/>
                 <w:webHidden/>
-              </w:rPr>
-              <w:instrText xml:space="preserve"> PAGEREF _Toc147496732 \h </w:instrText>
+                <w:color w:val="auto"/>
+              </w:rPr>
+              <w:instrText xml:space="preserve"> PAGEREF _Toc149312952 \h </w:instrText>
             </w:r>
             <w:r>
               <w:rPr>
                 <w:noProof/>
                 <w:webHidden/>
+                <w:color w:val="auto"/>
               </w:rPr>
             </w:r>
             <w:r>
               <w:rPr>
                 <w:noProof/>
                 <w:webHidden/>
+                <w:color w:val="auto"/>
               </w:rPr>
               <w:fldChar w:fldCharType="separate"/>
             </w:r>
@@ -1683,13 +1771,15 @@
               <w:rPr>
                 <w:noProof/>
                 <w:webHidden/>
-              </w:rPr>
-              <w:t>5</w:t>
+                <w:color w:val="auto"/>
+              </w:rPr>
+              <w:t>15</w:t>
             </w:r>
             <w:r>
               <w:rPr>
                 <w:noProof/>
                 <w:webHidden/>
+                <w:color w:val="auto"/>
               </w:rPr>
               <w:fldChar w:fldCharType="end"/>
             </w:r>
@@ -1705,13 +1795,15 @@
               <w:noProof/>
               <w:color w:val="auto"/>
               <w:sz w:val="22"/>
+              <w:lang/>
             </w:rPr>
           </w:pPr>
-          <w:hyperlink w:anchor="_Toc147496733" w:history="1">
+          <w:hyperlink w:anchor="_Toc149312953" w:history="1">
             <w:r>
               <w:rPr>
                 <w:rStyle w:val="Hyperlink"/>
                 <w:noProof/>
+                <w:color w:val="auto"/>
               </w:rPr>
               <w:t>Conclusion:</w:t>
             </w:r>
@@ -1719,6 +1811,7 @@
               <w:rPr>
                 <w:noProof/>
                 <w:webHidden/>
+                <w:color w:val="auto"/>
               </w:rPr>
               <w:tab/>
             </w:r>
@@ -1726,6 +1819,7 @@
               <w:rPr>
                 <w:noProof/>
                 <w:webHidden/>
+                <w:color w:val="auto"/>
               </w:rPr>
               <w:fldChar w:fldCharType="begin"/>
             </w:r>
@@ -1733,19 +1827,22 @@
               <w:rPr>
                 <w:noProof/>
                 <w:webHidden/>
-              </w:rPr>
-              <w:instrText xml:space="preserve"> PAGEREF _Toc147496733 \h </w:instrText>
+                <w:color w:val="auto"/>
+              </w:rPr>
+              <w:instrText xml:space="preserve"> PAGEREF _Toc149312953 \h </w:instrText>
             </w:r>
             <w:r>
               <w:rPr>
                 <w:noProof/>
                 <w:webHidden/>
+                <w:color w:val="auto"/>
               </w:rPr>
             </w:r>
             <w:r>
               <w:rPr>
                 <w:noProof/>
                 <w:webHidden/>
+                <w:color w:val="auto"/>
               </w:rPr>
               <w:fldChar w:fldCharType="separate"/>
             </w:r>
@@ -1753,13 +1850,15 @@
               <w:rPr>
                 <w:noProof/>
                 <w:webHidden/>
-              </w:rPr>
-              <w:t>5</w:t>
+                <w:color w:val="auto"/>
+              </w:rPr>
+              <w:t>15</w:t>
             </w:r>
             <w:r>
               <w:rPr>
                 <w:noProof/>
                 <w:webHidden/>
+                <w:color w:val="auto"/>
               </w:rPr>
               <w:fldChar w:fldCharType="end"/>
             </w:r>
@@ -1775,13 +1874,15 @@
               <w:noProof/>
               <w:color w:val="auto"/>
               <w:sz w:val="22"/>
+              <w:lang/>
             </w:rPr>
           </w:pPr>
-          <w:hyperlink w:anchor="_Toc147496734" w:history="1">
+          <w:hyperlink w:anchor="_Toc149312954" w:history="1">
             <w:r>
               <w:rPr>
                 <w:rStyle w:val="Hyperlink"/>
                 <w:noProof/>
+                <w:color w:val="auto"/>
               </w:rPr>
               <w:t>Recommendation:</w:t>
             </w:r>
@@ -1789,6 +1890,7 @@
               <w:rPr>
                 <w:noProof/>
                 <w:webHidden/>
+                <w:color w:val="auto"/>
               </w:rPr>
               <w:tab/>
             </w:r>
@@ -1796,6 +1898,7 @@
               <w:rPr>
                 <w:noProof/>
                 <w:webHidden/>
+                <w:color w:val="auto"/>
               </w:rPr>
               <w:fldChar w:fldCharType="begin"/>
             </w:r>
@@ -1803,19 +1906,22 @@
               <w:rPr>
                 <w:noProof/>
                 <w:webHidden/>
-              </w:rPr>
-              <w:instrText xml:space="preserve"> PAGEREF _Toc147496734 \h </w:instrText>
+                <w:color w:val="auto"/>
+              </w:rPr>
+              <w:instrText xml:space="preserve"> PAGEREF _Toc149312954 \h </w:instrText>
             </w:r>
             <w:r>
               <w:rPr>
                 <w:noProof/>
                 <w:webHidden/>
+                <w:color w:val="auto"/>
               </w:rPr>
             </w:r>
             <w:r>
               <w:rPr>
                 <w:noProof/>
                 <w:webHidden/>
+                <w:color w:val="auto"/>
               </w:rPr>
               <w:fldChar w:fldCharType="separate"/>
             </w:r>
@@ -1823,13 +1929,15 @@
               <w:rPr>
                 <w:noProof/>
                 <w:webHidden/>
-              </w:rPr>
-              <w:t>5</w:t>
+                <w:color w:val="auto"/>
+              </w:rPr>
+              <w:t>15</w:t>
             </w:r>
             <w:r>
               <w:rPr>
                 <w:noProof/>
                 <w:webHidden/>
+                <w:color w:val="auto"/>
               </w:rPr>
               <w:fldChar w:fldCharType="end"/>
             </w:r>
@@ -1845,13 +1953,15 @@
               <w:noProof/>
               <w:color w:val="auto"/>
               <w:sz w:val="22"/>
+              <w:lang/>
             </w:rPr>
           </w:pPr>
-          <w:hyperlink w:anchor="_Toc147496735" w:history="1">
+          <w:hyperlink w:anchor="_Toc149312955" w:history="1">
             <w:r>
               <w:rPr>
                 <w:rStyle w:val="Hyperlink"/>
                 <w:noProof/>
+                <w:color w:val="auto"/>
               </w:rPr>
               <w:t>References</w:t>
             </w:r>
@@ -1859,6 +1969,7 @@
               <w:rPr>
                 <w:noProof/>
                 <w:webHidden/>
+                <w:color w:val="auto"/>
               </w:rPr>
               <w:tab/>
             </w:r>
@@ -1866,6 +1977,7 @@
               <w:rPr>
                 <w:noProof/>
                 <w:webHidden/>
+                <w:color w:val="auto"/>
               </w:rPr>
               <w:fldChar w:fldCharType="begin"/>
             </w:r>
@@ -1873,19 +1985,22 @@
               <w:rPr>
                 <w:noProof/>
                 <w:webHidden/>
-              </w:rPr>
-              <w:instrText xml:space="preserve"> PAGEREF _Toc147496735 \h </w:instrText>
+                <w:color w:val="auto"/>
+              </w:rPr>
+              <w:instrText xml:space="preserve"> PAGEREF _Toc149312955 \h </w:instrText>
             </w:r>
             <w:r>
               <w:rPr>
                 <w:noProof/>
                 <w:webHidden/>
+                <w:color w:val="auto"/>
               </w:rPr>
             </w:r>
             <w:r>
               <w:rPr>
                 <w:noProof/>
                 <w:webHidden/>
+                <w:color w:val="auto"/>
               </w:rPr>
               <w:fldChar w:fldCharType="separate"/>
             </w:r>
@@ -1893,13 +2008,15 @@
               <w:rPr>
                 <w:noProof/>
                 <w:webHidden/>
-              </w:rPr>
-              <w:t>6</w:t>
+                <w:color w:val="auto"/>
+              </w:rPr>
+              <w:t>16</w:t>
             </w:r>
             <w:r>
               <w:rPr>
                 <w:noProof/>
                 <w:webHidden/>
+                <w:color w:val="auto"/>
               </w:rPr>
               <w:fldChar w:fldCharType="end"/>
             </w:r>
@@ -1915,20 +2032,23 @@
               <w:noProof/>
               <w:color w:val="auto"/>
               <w:sz w:val="22"/>
+              <w:lang/>
             </w:rPr>
           </w:pPr>
-          <w:hyperlink w:anchor="_Toc147496736" w:history="1">
+          <w:hyperlink w:anchor="_Toc149312956" w:history="1">
             <w:r>
               <w:rPr>
                 <w:rStyle w:val="Hyperlink"/>
                 <w:noProof/>
-              </w:rPr>
-              <w:t>References</w:t>
+                <w:color w:val="auto"/>
+              </w:rPr>
+              <w:t>Version history</w:t>
             </w:r>
             <w:r>
               <w:rPr>
                 <w:noProof/>
                 <w:webHidden/>
+                <w:color w:val="auto"/>
               </w:rPr>
               <w:tab/>
             </w:r>
@@ -1936,6 +2056,7 @@
               <w:rPr>
                 <w:noProof/>
                 <w:webHidden/>
+                <w:color w:val="auto"/>
               </w:rPr>
               <w:fldChar w:fldCharType="begin"/>
             </w:r>
@@ -1943,19 +2064,22 @@
               <w:rPr>
                 <w:noProof/>
                 <w:webHidden/>
-              </w:rPr>
-              <w:instrText xml:space="preserve"> PAGEREF _Toc147496736 \h </w:instrText>
+                <w:color w:val="auto"/>
+              </w:rPr>
+              <w:instrText xml:space="preserve"> PAGEREF _Toc149312956 \h </w:instrText>
             </w:r>
             <w:r>
               <w:rPr>
                 <w:noProof/>
                 <w:webHidden/>
+                <w:color w:val="auto"/>
               </w:rPr>
             </w:r>
             <w:r>
               <w:rPr>
                 <w:noProof/>
                 <w:webHidden/>
+                <w:color w:val="auto"/>
               </w:rPr>
               <w:fldChar w:fldCharType="separate"/>
             </w:r>
@@ -1963,83 +2087,15 @@
               <w:rPr>
                 <w:noProof/>
                 <w:webHidden/>
-              </w:rPr>
-              <w:t>6</w:t>
+                <w:color w:val="auto"/>
+              </w:rPr>
+              <w:t>17</w:t>
             </w:r>
             <w:r>
               <w:rPr>
                 <w:noProof/>
                 <w:webHidden/>
-              </w:rPr>
-              <w:fldChar w:fldCharType="end"/>
-            </w:r>
-          </w:hyperlink>
-        </w:p>
-        <w:p>
-          <w:pPr>
-            <w:pStyle w:val="TOC1"/>
-            <w:tabs>
-              <w:tab w:val="right" w:leader="dot" w:pos="9592"/>
-            </w:tabs>
-            <w:rPr>
-              <w:noProof/>
-              <w:color w:val="auto"/>
-              <w:sz w:val="22"/>
-            </w:rPr>
-          </w:pPr>
-          <w:hyperlink w:anchor="_Toc147496737" w:history="1">
-            <w:r>
-              <w:rPr>
-                <w:rStyle w:val="Hyperlink"/>
-                <w:noProof/>
-              </w:rPr>
-              <w:t>Version history</w:t>
-            </w:r>
-            <w:r>
-              <w:rPr>
-                <w:noProof/>
-                <w:webHidden/>
-              </w:rPr>
-              <w:tab/>
-            </w:r>
-            <w:r>
-              <w:rPr>
-                <w:noProof/>
-                <w:webHidden/>
-              </w:rPr>
-              <w:fldChar w:fldCharType="begin"/>
-            </w:r>
-            <w:r>
-              <w:rPr>
-                <w:noProof/>
-                <w:webHidden/>
-              </w:rPr>
-              <w:instrText xml:space="preserve"> PAGEREF _Toc147496737 \h </w:instrText>
-            </w:r>
-            <w:r>
-              <w:rPr>
-                <w:noProof/>
-                <w:webHidden/>
-              </w:rPr>
-            </w:r>
-            <w:r>
-              <w:rPr>
-                <w:noProof/>
-                <w:webHidden/>
-              </w:rPr>
-              <w:fldChar w:fldCharType="separate"/>
-            </w:r>
-            <w:r>
-              <w:rPr>
-                <w:noProof/>
-                <w:webHidden/>
-              </w:rPr>
-              <w:t>7</w:t>
-            </w:r>
-            <w:r>
-              <w:rPr>
-                <w:noProof/>
-                <w:webHidden/>
+                <w:color w:val="auto"/>
               </w:rPr>
               <w:fldChar w:fldCharType="end"/>
             </w:r>
@@ -2102,7 +2158,7 @@
           <w:szCs w:val="56"/>
         </w:rPr>
       </w:pPr>
-      <w:bookmarkStart w:id="0" w:name="_Toc147496723"/>
+      <w:bookmarkStart w:id="0" w:name="_Toc149312943"/>
       <w:r>
         <w:rPr>
           <w:color w:val="161718" w:themeColor="text1"/>
@@ -2129,7 +2185,7 @@
           <w:szCs w:val="14"/>
         </w:rPr>
       </w:pPr>
-      <w:bookmarkStart w:id="1" w:name="_Toc147496724"/>
+      <w:bookmarkStart w:id="1" w:name="_Toc149312944"/>
       <w:r>
         <w:rPr>
           <w:sz w:val="36"/>
@@ -2173,23 +2229,7 @@
           <w:rFonts w:ascii="Arial" w:hAnsi="Arial" w:cs="Arial"/>
           <w:color w:val="161718" w:themeColor="text1"/>
         </w:rPr>
-        <w:t xml:space="preserve">that offer different features specific for the needs of your project. Hence, it is important to </w:t>
-      </w:r>
-      <w:proofErr w:type="spellStart"/>
-      <w:r>
-        <w:rPr>
-          <w:rFonts w:ascii="Arial" w:hAnsi="Arial" w:cs="Arial"/>
-          <w:color w:val="161718" w:themeColor="text1"/>
-        </w:rPr>
-        <w:t>analyze</w:t>
-      </w:r>
-      <w:proofErr w:type="spellEnd"/>
-      <w:r>
-        <w:rPr>
-          <w:rFonts w:ascii="Arial" w:hAnsi="Arial" w:cs="Arial"/>
-          <w:color w:val="161718" w:themeColor="text1"/>
-        </w:rPr>
-        <w:t xml:space="preserve">, compare and select the most suitable framework that aligns with the goals and needs of the project. </w:t>
+        <w:t xml:space="preserve">that offer different features specific for the needs of your project. Hence, it is important to analyze, compare and select the most suitable framework that aligns with the goals and needs of the project. </w:t>
       </w:r>
       <w:r>
         <w:rPr>
@@ -2230,7 +2270,7 @@
           <w:szCs w:val="14"/>
         </w:rPr>
       </w:pPr>
-      <w:bookmarkStart w:id="2" w:name="_Toc147496725"/>
+      <w:bookmarkStart w:id="2" w:name="_Toc149312945"/>
       <w:r>
         <w:rPr>
           <w:sz w:val="36"/>
@@ -2271,7 +2311,7 @@
           <w:szCs w:val="14"/>
         </w:rPr>
       </w:pPr>
-      <w:bookmarkStart w:id="3" w:name="_Toc147496726"/>
+      <w:bookmarkStart w:id="3" w:name="_Toc149312946"/>
       <w:r>
         <w:rPr>
           <w:sz w:val="36"/>
@@ -2348,7 +2388,23 @@
           <w:color w:val="161718" w:themeColor="text1"/>
           <w:szCs w:val="10"/>
         </w:rPr>
-        <w:t>:  By looking at the documentation, I can find information about strengths and weaknesses of the most popular frameworks.</w:t>
+        <w:t xml:space="preserve">:  By looking at the documentation, information about strengths and weaknesses </w:t>
+      </w:r>
+      <w:r>
+        <w:rPr>
+          <w:rFonts w:ascii="Arial" w:hAnsi="Arial" w:cs="Arial"/>
+          <w:color w:val="161718" w:themeColor="text1"/>
+          <w:szCs w:val="10"/>
+        </w:rPr>
+        <w:t xml:space="preserve">can be found </w:t>
+      </w:r>
+      <w:r>
+        <w:rPr>
+          <w:rFonts w:ascii="Arial" w:hAnsi="Arial" w:cs="Arial"/>
+          <w:color w:val="161718" w:themeColor="text1"/>
+          <w:szCs w:val="10"/>
+        </w:rPr>
+        <w:t>of the most popular frameworks.</w:t>
       </w:r>
     </w:p>
     <w:p>
@@ -2494,7 +2550,15 @@
           <w:color w:val="161718" w:themeColor="text1"/>
           <w:szCs w:val="10"/>
         </w:rPr>
-        <w:t xml:space="preserve"> By searching for various forums and user created posts, I can find out what community is the most active for popular frameworks.</w:t>
+        <w:t xml:space="preserve"> By searching for various forums and user created posts, </w:t>
+      </w:r>
+      <w:r>
+        <w:rPr>
+          <w:rFonts w:ascii="Arial" w:hAnsi="Arial" w:cs="Arial"/>
+          <w:color w:val="161718" w:themeColor="text1"/>
+          <w:szCs w:val="10"/>
+        </w:rPr>
+        <w:t>The most active community can be found for all of the popular frameworks.</w:t>
       </w:r>
     </w:p>
     <w:p>
@@ -2530,7 +2594,39 @@
           <w:color w:val="161718" w:themeColor="text1"/>
           <w:szCs w:val="10"/>
         </w:rPr>
-        <w:t>: By conducting a survey for a large forum I can receive information about what the community uses.</w:t>
+        <w:t xml:space="preserve">: By conducting a survey for a large forum </w:t>
+      </w:r>
+      <w:r>
+        <w:rPr>
+          <w:rFonts w:ascii="Arial" w:hAnsi="Arial" w:cs="Arial"/>
+          <w:color w:val="161718" w:themeColor="text1"/>
+          <w:szCs w:val="10"/>
+        </w:rPr>
+        <w:t xml:space="preserve">information can be </w:t>
+      </w:r>
+      <w:r>
+        <w:rPr>
+          <w:rFonts w:ascii="Arial" w:hAnsi="Arial" w:cs="Arial"/>
+          <w:color w:val="161718" w:themeColor="text1"/>
+          <w:szCs w:val="10"/>
+        </w:rPr>
+        <w:t>receive</w:t>
+      </w:r>
+      <w:r>
+        <w:rPr>
+          <w:rFonts w:ascii="Arial" w:hAnsi="Arial" w:cs="Arial"/>
+          <w:color w:val="161718" w:themeColor="text1"/>
+          <w:szCs w:val="10"/>
+        </w:rPr>
+        <w:t>d</w:t>
+      </w:r>
+      <w:r>
+        <w:rPr>
+          <w:rFonts w:ascii="Arial" w:hAnsi="Arial" w:cs="Arial"/>
+          <w:color w:val="161718" w:themeColor="text1"/>
+          <w:szCs w:val="10"/>
+        </w:rPr>
+        <w:t xml:space="preserve"> about what the community uses.</w:t>
       </w:r>
     </w:p>
     <w:p>
@@ -2661,7 +2757,23 @@
           <w:color w:val="161718" w:themeColor="text1"/>
           <w:szCs w:val="10"/>
         </w:rPr>
-        <w:t>: By researching online guides and forums, I can get a general idea of strengths and weaknesses of the most popular frameworks.</w:t>
+        <w:t xml:space="preserve">: By researching online guides and forums, a general idea </w:t>
+      </w:r>
+      <w:r>
+        <w:rPr>
+          <w:rFonts w:ascii="Arial" w:hAnsi="Arial" w:cs="Arial"/>
+          <w:color w:val="161718" w:themeColor="text1"/>
+          <w:szCs w:val="10"/>
+        </w:rPr>
+        <w:t xml:space="preserve">can be formed </w:t>
+      </w:r>
+      <w:r>
+        <w:rPr>
+          <w:rFonts w:ascii="Arial" w:hAnsi="Arial" w:cs="Arial"/>
+          <w:color w:val="161718" w:themeColor="text1"/>
+          <w:szCs w:val="10"/>
+        </w:rPr>
+        <w:t>of strengths and weaknesses of the most popular frameworks.</w:t>
       </w:r>
     </w:p>
     <w:p>
@@ -2749,7 +2861,7 @@
           <w:color w:val="auto"/>
           <w:szCs w:val="10"/>
         </w:rPr>
-        <w:t xml:space="preserve">practices: By viewing existing projects, I can </w:t>
+        <w:t>practices: By viewing existing projects,</w:t>
       </w:r>
       <w:r>
         <w:rPr>
@@ -2758,7 +2870,16 @@
           <w:color w:val="auto"/>
           <w:szCs w:val="10"/>
         </w:rPr>
-        <w:t>see how developers managed to customize their needs and features with a specific framework.</w:t>
+        <w:t xml:space="preserve"> it’s possible to see how other </w:t>
+      </w:r>
+      <w:r>
+        <w:rPr>
+          <w:rFonts w:ascii="Arial" w:eastAsia="Times New Roman" w:hAnsi="Arial" w:cs="Arial"/>
+          <w:bCs/>
+          <w:color w:val="auto"/>
+          <w:szCs w:val="10"/>
+        </w:rPr>
+        <w:t>developers managed to customize their needs and features with a specific framework.</w:t>
       </w:r>
     </w:p>
     <w:p>
@@ -2793,7 +2914,16 @@
           <w:color w:val="auto"/>
           <w:szCs w:val="10"/>
         </w:rPr>
-        <w:t xml:space="preserve"> By looking at what other people are using and how they are customizing their framework I can see if it’s a good fit for my project</w:t>
+        <w:t xml:space="preserve"> By looking at what other people are using and how they are customizing their </w:t>
+      </w:r>
+      <w:r>
+        <w:rPr>
+          <w:rFonts w:ascii="Arial" w:eastAsia="Times New Roman" w:hAnsi="Arial" w:cs="Arial"/>
+          <w:bCs/>
+          <w:color w:val="auto"/>
+          <w:szCs w:val="10"/>
+        </w:rPr>
+        <w:t>framework, and whether this could be a good fit for an online education platform.</w:t>
       </w:r>
     </w:p>
     <w:p>
@@ -2856,7 +2986,7 @@
           <w:szCs w:val="56"/>
         </w:rPr>
       </w:pPr>
-      <w:bookmarkStart w:id="4" w:name="_Toc147496727"/>
+      <w:bookmarkStart w:id="4" w:name="_Toc149312947"/>
       <w:r>
         <w:rPr>
           <w:color w:val="161718" w:themeColor="text1"/>
@@ -2871,7 +3001,7 @@
       <w:pPr>
         <w:pStyle w:val="Heading2"/>
       </w:pPr>
-      <w:bookmarkStart w:id="5" w:name="_Toc147496728"/>
+      <w:bookmarkStart w:id="5" w:name="_Toc149312948"/>
       <w:r>
         <w:rPr>
           <w:sz w:val="36"/>
@@ -3030,6 +3160,7 @@
           <w:r>
             <w:rPr>
               <w:rFonts w:ascii="Arial" w:hAnsi="Arial" w:cs="Arial"/>
+              <w:noProof/>
               <w:color w:val="161718" w:themeColor="text1"/>
               <w:szCs w:val="10"/>
             </w:rPr>
@@ -3061,7 +3192,7 @@
           <w:color w:val="161718" w:themeColor="text1"/>
           <w:szCs w:val="10"/>
         </w:rPr>
-        <w:t xml:space="preserve">There are multiple differences between these frameworks that are of importance for my personal </w:t>
+        <w:t xml:space="preserve">There are multiple differences between these frameworks that are of importance for </w:t>
       </w:r>
       <w:r>
         <w:rPr>
@@ -3069,7 +3200,15 @@
           <w:color w:val="161718" w:themeColor="text1"/>
           <w:szCs w:val="10"/>
         </w:rPr>
-        <w:t>project, Popularity</w:t>
+        <w:t>an online educational platform</w:t>
+      </w:r>
+      <w:r>
+        <w:rPr>
+          <w:rFonts w:ascii="Arial" w:hAnsi="Arial" w:cs="Arial"/>
+          <w:color w:val="161718" w:themeColor="text1"/>
+          <w:szCs w:val="10"/>
+        </w:rPr>
+        <w:t>, Popularity</w:t>
       </w:r>
       <w:r>
         <w:rPr>
@@ -3157,6 +3296,7 @@
           <w:r>
             <w:rPr>
               <w:rFonts w:ascii="Arial" w:hAnsi="Arial" w:cs="Arial"/>
+              <w:noProof/>
               <w:color w:val="161718" w:themeColor="text1"/>
               <w:szCs w:val="10"/>
             </w:rPr>
@@ -3204,7 +3344,7 @@
           <w:color w:val="161718" w:themeColor="text1"/>
           <w:szCs w:val="10"/>
         </w:rPr>
-        <w:t xml:space="preserve">, prior to my project, it would be preferable if certain parts of code would be reusable. </w:t>
+        <w:t xml:space="preserve">, prior to </w:t>
       </w:r>
       <w:r>
         <w:rPr>
@@ -3212,7 +3352,39 @@
           <w:color w:val="161718" w:themeColor="text1"/>
           <w:szCs w:val="10"/>
         </w:rPr>
-        <w:t>Considering that my project uses two front ends with overlapping components</w:t>
+        <w:t>an online education platform</w:t>
+      </w:r>
+      <w:r>
+        <w:rPr>
+          <w:rFonts w:ascii="Arial" w:hAnsi="Arial" w:cs="Arial"/>
+          <w:color w:val="161718" w:themeColor="text1"/>
+          <w:szCs w:val="10"/>
+        </w:rPr>
+        <w:t xml:space="preserve">, it would be preferable if certain parts of code would be reusable. </w:t>
+      </w:r>
+      <w:r>
+        <w:rPr>
+          <w:rFonts w:ascii="Arial" w:hAnsi="Arial" w:cs="Arial"/>
+          <w:color w:val="161718" w:themeColor="text1"/>
+          <w:szCs w:val="10"/>
+        </w:rPr>
+        <w:t xml:space="preserve">Considering that </w:t>
+      </w:r>
+      <w:r>
+        <w:rPr>
+          <w:rFonts w:ascii="Arial" w:hAnsi="Arial" w:cs="Arial"/>
+          <w:color w:val="161718" w:themeColor="text1"/>
+          <w:szCs w:val="10"/>
+        </w:rPr>
+        <w:t>an online education platform</w:t>
+      </w:r>
+      <w:r>
+        <w:rPr>
+          <w:rFonts w:ascii="Arial" w:hAnsi="Arial" w:cs="Arial"/>
+          <w:color w:val="161718" w:themeColor="text1"/>
+          <w:szCs w:val="10"/>
+        </w:rPr>
+        <w:t xml:space="preserve"> uses two front ends with overlapping components</w:t>
       </w:r>
       <w:r>
         <w:rPr>
@@ -3260,10 +3432,20 @@
           <w:r>
             <w:rPr>
               <w:rFonts w:ascii="Arial" w:hAnsi="Arial" w:cs="Arial"/>
+              <w:noProof/>
               <w:color w:val="161718" w:themeColor="text1"/>
               <w:szCs w:val="10"/>
             </w:rPr>
-            <w:t xml:space="preserve"> (Laurent, 2023)</w:t>
+            <w:t xml:space="preserve"> </w:t>
+          </w:r>
+          <w:r>
+            <w:rPr>
+              <w:rFonts w:ascii="Arial" w:hAnsi="Arial" w:cs="Arial"/>
+              <w:noProof/>
+              <w:color w:val="161718" w:themeColor="text1"/>
+              <w:szCs w:val="10"/>
+            </w:rPr>
+            <w:t>(Laurent, 2023)</w:t>
           </w:r>
           <w:r>
             <w:rPr>
@@ -4725,7 +4907,7 @@
           <w:szCs w:val="36"/>
         </w:rPr>
       </w:pPr>
-      <w:bookmarkStart w:id="6" w:name="_Toc147496729"/>
+      <w:bookmarkStart w:id="6" w:name="_Toc149312949"/>
       <w:r>
         <w:rPr>
           <w:sz w:val="36"/>
@@ -4734,7 +4916,6 @@
         <w:lastRenderedPageBreak/>
         <w:t>Sub-question 2</w:t>
       </w:r>
-      <w:bookmarkEnd w:id="6"/>
       <w:r>
         <w:rPr>
           <w:sz w:val="36"/>
@@ -4742,6 +4923,7 @@
         </w:rPr>
         <w:t>:</w:t>
       </w:r>
+      <w:bookmarkEnd w:id="6"/>
     </w:p>
     <w:p>
       <w:pPr>
@@ -5467,7 +5649,21 @@
           <w:rFonts w:ascii="Arial" w:hAnsi="Arial" w:cs="Arial"/>
           <w:color w:val="auto"/>
         </w:rPr>
-        <w:t>To further investigate the popularity and likings of the community me and a fellow student conducted a survey about which framework they used and posted it in a reddit community for frameworks. We posted this survey in 2 communities and this is the results we received:</w:t>
+        <w:t xml:space="preserve">To further investigate the popularity and likings of the community a survey </w:t>
+      </w:r>
+      <w:r>
+        <w:rPr>
+          <w:rFonts w:ascii="Arial" w:hAnsi="Arial" w:cs="Arial"/>
+          <w:color w:val="auto"/>
+        </w:rPr>
+        <w:t xml:space="preserve">was conducted </w:t>
+      </w:r>
+      <w:r>
+        <w:rPr>
+          <w:rFonts w:ascii="Arial" w:hAnsi="Arial" w:cs="Arial"/>
+          <w:color w:val="auto"/>
+        </w:rPr>
+        <w:t>about which framework they used and posted it in a reddit community for frameworks. We posted this survey in 2 communities and this is the results we received:</w:t>
       </w:r>
     </w:p>
     <w:p>
@@ -5880,7 +6076,7 @@
           <w:szCs w:val="14"/>
         </w:rPr>
       </w:pPr>
-      <w:bookmarkStart w:id="8" w:name="_Toc147496730"/>
+      <w:bookmarkStart w:id="8" w:name="_Toc149312950"/>
       <w:r>
         <w:rPr>
           <w:sz w:val="36"/>
@@ -6274,7 +6470,6 @@
         </w:rPr>
         <w:t xml:space="preserve"> this attack would work in traditional HTML, JS based application. But </w:t>
       </w:r>
-      <w:proofErr w:type="gramStart"/>
       <w:r>
         <w:rPr>
           <w:rFonts w:ascii="Arial" w:hAnsi="Arial" w:cs="Arial"/>
@@ -6289,7 +6484,6 @@
         </w:rPr>
         <w:t>eact</w:t>
       </w:r>
-      <w:proofErr w:type="gramEnd"/>
       <w:r>
         <w:rPr>
           <w:rFonts w:ascii="Arial" w:hAnsi="Arial" w:cs="Arial"/>
@@ -6322,6 +6516,14 @@
           </w:r>
           <w:r>
             <w:fldChar w:fldCharType="separate"/>
+          </w:r>
+          <w:r>
+            <w:rPr>
+              <w:rFonts w:ascii="Arial" w:hAnsi="Arial" w:cs="Arial"/>
+              <w:noProof/>
+              <w:color w:val="auto"/>
+            </w:rPr>
+            <w:t xml:space="preserve"> </w:t>
           </w:r>
           <w:r>
             <w:rPr>
@@ -6540,21 +6742,7 @@
         <w:rPr>
           <w:color w:val="auto"/>
         </w:rPr>
-        <w:t xml:space="preserve">Furthermore, </w:t>
-      </w:r>
-      <w:proofErr w:type="gramStart"/>
-      <w:r>
-        <w:rPr>
-          <w:color w:val="auto"/>
-        </w:rPr>
-        <w:t>React</w:t>
-      </w:r>
-      <w:proofErr w:type="gramEnd"/>
-      <w:r>
-        <w:rPr>
-          <w:color w:val="auto"/>
-        </w:rPr>
-        <w:t xml:space="preserve"> does not</w:t>
+        <w:t>Furthermore, React does not</w:t>
       </w:r>
       <w:r>
         <w:rPr>
@@ -6724,6 +6912,25 @@
     </w:p>
     <w:p>
       <w:pPr>
+        <w:spacing w:after="200"/>
+        <w:rPr>
+          <w:rFonts w:asciiTheme="majorHAnsi" w:eastAsia="Times New Roman" w:hAnsiTheme="majorHAnsi" w:cs="Times New Roman"/>
+          <w:b/>
+          <w:color w:val="auto"/>
+          <w:sz w:val="36"/>
+          <w:szCs w:val="14"/>
+        </w:rPr>
+      </w:pPr>
+      <w:r>
+        <w:rPr>
+          <w:sz w:val="36"/>
+          <w:szCs w:val="14"/>
+        </w:rPr>
+        <w:br w:type="page"/>
+      </w:r>
+    </w:p>
+    <w:p>
+      <w:pPr>
         <w:pStyle w:val="Heading2"/>
         <w:rPr>
           <w:color w:val="161718" w:themeColor="text1"/>
@@ -6731,12 +6938,13 @@
           <w:szCs w:val="56"/>
         </w:rPr>
       </w:pPr>
-      <w:bookmarkStart w:id="9" w:name="_Toc147496731"/>
+      <w:bookmarkStart w:id="9" w:name="_Toc149312951"/>
       <w:r>
         <w:rPr>
           <w:sz w:val="36"/>
           <w:szCs w:val="14"/>
         </w:rPr>
+        <w:lastRenderedPageBreak/>
         <w:t>Sub-question 4:</w:t>
       </w:r>
       <w:bookmarkEnd w:id="9"/>
@@ -6753,6 +6961,269 @@
       <w:pPr>
         <w:spacing w:after="200"/>
         <w:rPr>
+          <w:color w:val="auto"/>
+        </w:rPr>
+      </w:pPr>
+      <w:r>
+        <w:rPr>
+          <w:color w:val="auto"/>
+        </w:rPr>
+        <w:br/>
+        <w:t xml:space="preserve">To see what framework is the most flexible and customizable it would be preferred to investigate a project that was build the same in different frameworks using the same design. This would give a clear view of what a framework is capable of as well as the difference in design. </w:t>
+      </w:r>
+      <w:r>
+        <w:rPr>
+          <w:color w:val="auto"/>
+        </w:rPr>
+        <w:t>A project that has tried different frameworks is called “realworld” which is essentially a copy of “medium.com”</w:t>
+      </w:r>
+      <w:r>
+        <w:rPr>
+          <w:color w:val="auto"/>
+        </w:rPr>
+        <w:t>.</w:t>
+      </w:r>
+      <w:sdt>
+        <w:sdtPr>
+          <w:rPr>
+            <w:color w:val="auto"/>
+          </w:rPr>
+          <w:id w:val="1126126243"/>
+          <w:citation/>
+        </w:sdtPr>
+        <w:sdtContent>
+          <w:r>
+            <w:rPr>
+              <w:color w:val="auto"/>
+            </w:rPr>
+            <w:fldChar w:fldCharType="begin"/>
+          </w:r>
+          <w:r>
+            <w:rPr>
+              <w:color w:val="auto"/>
+            </w:rPr>
+            <w:instrText xml:space="preserve"> CITATION Thi23 \l 2057 </w:instrText>
+          </w:r>
+          <w:r>
+            <w:rPr>
+              <w:color w:val="auto"/>
+            </w:rPr>
+            <w:fldChar w:fldCharType="separate"/>
+          </w:r>
+          <w:r>
+            <w:rPr>
+              <w:noProof/>
+              <w:color w:val="auto"/>
+            </w:rPr>
+            <w:t xml:space="preserve"> </w:t>
+          </w:r>
+          <w:r>
+            <w:rPr>
+              <w:noProof/>
+              <w:color w:val="auto"/>
+            </w:rPr>
+            <w:t>(Thinkster, 2023)</w:t>
+          </w:r>
+          <w:r>
+            <w:rPr>
+              <w:color w:val="auto"/>
+            </w:rPr>
+            <w:fldChar w:fldCharType="end"/>
+          </w:r>
+        </w:sdtContent>
+      </w:sdt>
+      <w:r>
+        <w:rPr>
+          <w:color w:val="auto"/>
+        </w:rPr>
+        <w:br/>
+      </w:r>
+      <w:r>
+        <w:rPr>
+          <w:color w:val="auto"/>
+        </w:rPr>
+        <w:br/>
+        <w:t>T</w:t>
+      </w:r>
+      <w:r>
+        <w:rPr>
+          <w:color w:val="auto"/>
+        </w:rPr>
+        <w:t>his application</w:t>
+      </w:r>
+      <w:r>
+        <w:rPr>
+          <w:color w:val="auto"/>
+        </w:rPr>
+        <w:t xml:space="preserve"> is developed by a group called “Thinkster”, it provides a way to see it using different frontend/backend frameworks, the following links below include the web application using the top frontend frameworks:</w:t>
+      </w:r>
+      <w:r>
+        <w:rPr>
+          <w:color w:val="auto"/>
+        </w:rPr>
+        <w:br/>
+      </w:r>
+      <w:r>
+        <w:rPr>
+          <w:color w:val="auto"/>
+        </w:rPr>
+        <w:br/>
+        <w:t xml:space="preserve">Vue: </w:t>
+      </w:r>
+      <w:hyperlink r:id="rId21" w:history="1">
+        <w:r>
+          <w:rPr>
+            <w:rStyle w:val="Hyperlink"/>
+          </w:rPr>
+          <w:t>https://vue</w:t>
+        </w:r>
+        <w:r>
+          <w:rPr>
+            <w:rStyle w:val="Hyperlink"/>
+          </w:rPr>
+          <w:t>-</w:t>
+        </w:r>
+        <w:r>
+          <w:rPr>
+            <w:rStyle w:val="Hyperlink"/>
+          </w:rPr>
+          <w:t>vuex-realworld.netlify.app/#/</w:t>
+        </w:r>
+      </w:hyperlink>
+    </w:p>
+    <w:p>
+      <w:pPr>
+        <w:spacing w:after="200"/>
+        <w:rPr>
+          <w:color w:val="auto"/>
+        </w:rPr>
+      </w:pPr>
+      <w:r>
+        <w:rPr>
+          <w:color w:val="auto"/>
+        </w:rPr>
+        <w:t xml:space="preserve">React: </w:t>
+      </w:r>
+      <w:hyperlink r:id="rId22" w:history="1">
+        <w:r>
+          <w:rPr>
+            <w:rStyle w:val="Hyperlink"/>
+          </w:rPr>
+          <w:t>https://react-redux.realworld.io/#/?_k=0dshk5</w:t>
+        </w:r>
+      </w:hyperlink>
+    </w:p>
+    <w:p>
+      <w:pPr>
+        <w:spacing w:after="200"/>
+        <w:rPr>
+          <w:color w:val="auto"/>
+        </w:rPr>
+      </w:pPr>
+      <w:r>
+        <w:rPr>
+          <w:color w:val="auto"/>
+        </w:rPr>
+        <w:t xml:space="preserve">Angular: </w:t>
+      </w:r>
+      <w:hyperlink r:id="rId23" w:history="1">
+        <w:r>
+          <w:rPr>
+            <w:rStyle w:val="Hyperlink"/>
+          </w:rPr>
+          <w:t>https://angular.realworld.io/</w:t>
+        </w:r>
+      </w:hyperlink>
+    </w:p>
+    <w:p>
+      <w:pPr>
+        <w:spacing w:after="200"/>
+        <w:rPr>
+          <w:color w:val="auto"/>
+        </w:rPr>
+      </w:pPr>
+      <w:r>
+        <w:rPr>
+          <w:color w:val="auto"/>
+        </w:rPr>
+        <w:t xml:space="preserve">From visiting these webpages, in conclusion, there is little to no differences within design. Other than </w:t>
+      </w:r>
+      <w:r>
+        <w:rPr>
+          <w:color w:val="auto"/>
+        </w:rPr>
+        <w:t xml:space="preserve">changes in some buttons, </w:t>
+      </w:r>
+      <w:r>
+        <w:rPr>
+          <w:color w:val="auto"/>
+        </w:rPr>
+        <w:t>icons,</w:t>
+      </w:r>
+      <w:r>
+        <w:rPr>
+          <w:color w:val="auto"/>
+        </w:rPr>
+        <w:t xml:space="preserve"> and tabs the applications look the same. This means that all three frameworks are flexible enough to create </w:t>
+      </w:r>
+      <w:r>
+        <w:rPr>
+          <w:color w:val="auto"/>
+        </w:rPr>
+        <w:t xml:space="preserve">a User Interface that is </w:t>
+      </w:r>
+      <w:r>
+        <w:rPr>
+          <w:rFonts w:ascii="Arial" w:hAnsi="Arial" w:cs="Arial"/>
+          <w:color w:val="161718" w:themeColor="text1"/>
+          <w:szCs w:val="10"/>
+        </w:rPr>
+        <w:t>customiza</w:t>
+      </w:r>
+      <w:r>
+        <w:rPr>
+          <w:rFonts w:ascii="Arial" w:hAnsi="Arial" w:cs="Arial"/>
+          <w:color w:val="161718" w:themeColor="text1"/>
+          <w:szCs w:val="10"/>
+        </w:rPr>
+        <w:t>ble</w:t>
+      </w:r>
+      <w:r>
+        <w:rPr>
+          <w:color w:val="auto"/>
+        </w:rPr>
+        <w:t>.</w:t>
+      </w:r>
+      <w:r>
+        <w:rPr>
+          <w:color w:val="auto"/>
+        </w:rPr>
+        <w:tab/>
+      </w:r>
+    </w:p>
+    <w:p>
+      <w:pPr>
+        <w:spacing w:after="200"/>
+        <w:rPr>
+          <w:color w:val="auto"/>
+        </w:rPr>
+      </w:pPr>
+      <w:r>
+        <w:rPr>
+          <w:color w:val="auto"/>
+        </w:rPr>
+        <w:t>For customization inside of an online education platform, there are a few important features that a framework must have to make the user experience best. The following features are important for an online education platform:</w:t>
+      </w:r>
+    </w:p>
+    <w:p>
+      <w:pPr>
+        <w:pStyle w:val="ListParagraph"/>
+        <w:numPr>
+          <w:ilvl w:val="0"/>
+          <w:numId w:val="23"/>
+        </w:numPr>
+        <w:spacing w:after="200"/>
+        <w:rPr>
           <w:rFonts w:asciiTheme="majorHAnsi" w:eastAsia="Times New Roman" w:hAnsiTheme="majorHAnsi" w:cs="Times New Roman"/>
           <w:b/>
           <w:color w:val="161718" w:themeColor="text1"/>
@@ -6763,12 +7234,19 @@
       <w:r>
         <w:rPr>
           <w:color w:val="auto"/>
-        </w:rPr>
-        <w:t>this area.</w:t>
+          <w:sz w:val="24"/>
+          <w:szCs w:val="20"/>
+        </w:rPr>
+        <w:t>Responsive design (multiple devices)</w:t>
       </w:r>
     </w:p>
     <w:p>
       <w:pPr>
+        <w:pStyle w:val="ListParagraph"/>
+        <w:numPr>
+          <w:ilvl w:val="0"/>
+          <w:numId w:val="23"/>
+        </w:numPr>
         <w:spacing w:after="200"/>
         <w:rPr>
           <w:rFonts w:asciiTheme="majorHAnsi" w:eastAsia="Times New Roman" w:hAnsiTheme="majorHAnsi" w:cs="Times New Roman"/>
@@ -6780,15 +7258,116 @@
       </w:pPr>
       <w:r>
         <w:rPr>
+          <w:color w:val="auto"/>
+          <w:sz w:val="24"/>
+          <w:szCs w:val="20"/>
+        </w:rPr>
+        <w:t>Component-based architecture</w:t>
+      </w:r>
+    </w:p>
+    <w:p>
+      <w:pPr>
+        <w:pStyle w:val="ListParagraph"/>
+        <w:numPr>
+          <w:ilvl w:val="0"/>
+          <w:numId w:val="23"/>
+        </w:numPr>
+        <w:spacing w:after="200"/>
+        <w:rPr>
+          <w:rFonts w:asciiTheme="majorHAnsi" w:eastAsia="Times New Roman" w:hAnsiTheme="majorHAnsi" w:cs="Times New Roman"/>
+          <w:b/>
           <w:color w:val="161718" w:themeColor="text1"/>
           <w:sz w:val="56"/>
           <w:szCs w:val="56"/>
         </w:rPr>
-        <w:br w:type="page"/>
+      </w:pPr>
+      <w:r>
+        <w:rPr>
+          <w:color w:val="auto"/>
+          <w:sz w:val="24"/>
+          <w:szCs w:val="20"/>
+        </w:rPr>
+        <w:t>Interactive UI elements</w:t>
       </w:r>
     </w:p>
     <w:p>
       <w:pPr>
+        <w:spacing w:after="200"/>
+        <w:rPr>
+          <w:rFonts w:asciiTheme="majorHAnsi" w:eastAsia="Times New Roman" w:hAnsiTheme="majorHAnsi" w:cs="Times New Roman"/>
+          <w:b/>
+          <w:color w:val="161718" w:themeColor="text1"/>
+          <w:sz w:val="56"/>
+          <w:szCs w:val="56"/>
+        </w:rPr>
+      </w:pPr>
+      <w:r>
+        <w:rPr>
+          <w:color w:val="auto"/>
+        </w:rPr>
+        <w:t xml:space="preserve">Whilst </w:t>
+      </w:r>
+      <w:r>
+        <w:rPr>
+          <w:color w:val="auto"/>
+        </w:rPr>
+        <w:t>all</w:t>
+      </w:r>
+      <w:r>
+        <w:rPr>
+          <w:color w:val="auto"/>
+        </w:rPr>
+        <w:t xml:space="preserve"> the top framework support these features some frameworks make better use of the features for </w:t>
+      </w:r>
+      <w:r>
+        <w:rPr>
+          <w:color w:val="auto"/>
+        </w:rPr>
+        <w:t>an online education platform</w:t>
+      </w:r>
+      <w:r>
+        <w:rPr>
+          <w:color w:val="auto"/>
+        </w:rPr>
+        <w:t>, for example r</w:t>
+      </w:r>
+      <w:r>
+        <w:rPr>
+          <w:color w:val="auto"/>
+        </w:rPr>
+        <w:t>eact offers more reusability which could come in handy when creating an application with multiple frontends.</w:t>
+      </w:r>
+      <w:r>
+        <w:rPr>
+          <w:color w:val="auto"/>
+          <w:sz w:val="24"/>
+          <w:szCs w:val="20"/>
+        </w:rPr>
+        <w:br/>
+      </w:r>
+    </w:p>
+    <w:p>
+      <w:pPr>
+        <w:spacing w:after="200"/>
+        <w:rPr>
+          <w:rFonts w:asciiTheme="majorHAnsi" w:eastAsia="Times New Roman" w:hAnsiTheme="majorHAnsi" w:cs="Times New Roman"/>
+          <w:b/>
+          <w:color w:val="161718" w:themeColor="text1"/>
+          <w:sz w:val="56"/>
+          <w:szCs w:val="56"/>
+        </w:rPr>
+      </w:pPr>
+      <w:r>
+        <w:rPr>
+          <w:color w:val="161718" w:themeColor="text1"/>
+          <w:sz w:val="56"/>
+          <w:szCs w:val="56"/>
+        </w:rPr>
+        <w:br w:type="page"/>
+      </w:r>
+    </w:p>
+    <w:p>
+      <w:pPr>
         <w:pStyle w:val="Heading1"/>
         <w:jc w:val="center"/>
         <w:rPr>
@@ -6797,7 +7376,7 @@
           <w:szCs w:val="56"/>
         </w:rPr>
       </w:pPr>
-      <w:bookmarkStart w:id="10" w:name="_Toc147496732"/>
+      <w:bookmarkStart w:id="10" w:name="_Toc149312952"/>
       <w:r>
         <w:rPr>
           <w:color w:val="161718" w:themeColor="text1"/>
@@ -6817,7 +7396,7 @@
           <w:szCs w:val="14"/>
         </w:rPr>
       </w:pPr>
-      <w:bookmarkStart w:id="11" w:name="_Toc147496733"/>
+      <w:bookmarkStart w:id="11" w:name="_Toc149312953"/>
       <w:r>
         <w:rPr>
           <w:sz w:val="36"/>
@@ -6832,7 +7411,19 @@
         <w:rPr>
           <w:color w:val="auto"/>
         </w:rPr>
-        <w:t>As a result of my research</w:t>
+        <w:t xml:space="preserve">As a result of </w:t>
+      </w:r>
+      <w:r>
+        <w:rPr>
+          <w:color w:val="auto"/>
+        </w:rPr>
+        <w:t>this</w:t>
+      </w:r>
+      <w:r>
+        <w:rPr>
+          <w:color w:val="auto"/>
+        </w:rPr>
+        <w:t xml:space="preserve"> research</w:t>
       </w:r>
       <w:r>
         <w:rPr>
@@ -6844,41 +7435,43 @@
         <w:rPr>
           <w:color w:val="auto"/>
         </w:rPr>
-        <w:t xml:space="preserve"> I can</w:t>
-      </w:r>
-      <w:r>
-        <w:rPr>
-          <w:color w:val="auto"/>
-        </w:rPr>
-        <w:t xml:space="preserve"> conclude that </w:t>
-      </w:r>
-      <w:proofErr w:type="gramStart"/>
-      <w:r>
-        <w:rPr>
-          <w:color w:val="auto"/>
-        </w:rPr>
-        <w:t>React</w:t>
-      </w:r>
-      <w:proofErr w:type="gramEnd"/>
-      <w:r>
-        <w:rPr>
-          <w:color w:val="auto"/>
-        </w:rPr>
-        <w:t xml:space="preserve"> is the most suitable framework my project. This is because </w:t>
-      </w:r>
-      <w:proofErr w:type="gramStart"/>
-      <w:r>
-        <w:rPr>
-          <w:color w:val="auto"/>
-        </w:rPr>
-        <w:t>React</w:t>
-      </w:r>
-      <w:proofErr w:type="gramEnd"/>
-      <w:r>
-        <w:rPr>
-          <w:color w:val="auto"/>
-        </w:rPr>
-        <w:t xml:space="preserve"> has the largest community which is essential to my learning curve, since I have little to no</w:t>
+        <w:t xml:space="preserve"> </w:t>
+      </w:r>
+      <w:r>
+        <w:rPr>
+          <w:color w:val="auto"/>
+        </w:rPr>
+        <w:t>the final conclusion is</w:t>
+      </w:r>
+      <w:r>
+        <w:rPr>
+          <w:color w:val="auto"/>
+        </w:rPr>
+        <w:t xml:space="preserve"> that React is the most suitable framework</w:t>
+      </w:r>
+      <w:r>
+        <w:rPr>
+          <w:color w:val="auto"/>
+        </w:rPr>
+        <w:t xml:space="preserve"> for an online education platform</w:t>
+      </w:r>
+      <w:r>
+        <w:rPr>
+          <w:color w:val="auto"/>
+        </w:rPr>
+        <w:t xml:space="preserve">. This is because React has the largest community which is essential to </w:t>
+      </w:r>
+      <w:r>
+        <w:rPr>
+          <w:color w:val="auto"/>
+        </w:rPr>
+        <w:t>the</w:t>
+      </w:r>
+      <w:r>
+        <w:rPr>
+          <w:color w:val="auto"/>
+        </w:rPr>
+        <w:t xml:space="preserve"> learning curve, since I have little to no</w:t>
       </w:r>
       <w:r>
         <w:rPr>
@@ -6902,21 +7495,19 @@
         <w:rPr>
           <w:color w:val="auto"/>
         </w:rPr>
-        <w:t xml:space="preserve"> Pertaining to my personal project, </w:t>
-      </w:r>
-      <w:proofErr w:type="gramStart"/>
-      <w:r>
-        <w:rPr>
-          <w:color w:val="auto"/>
-        </w:rPr>
-        <w:t>React</w:t>
-      </w:r>
-      <w:proofErr w:type="gramEnd"/>
-      <w:r>
-        <w:rPr>
-          <w:color w:val="auto"/>
-        </w:rPr>
-        <w:t xml:space="preserve"> offers </w:t>
+        <w:t xml:space="preserve"> Pertaining to </w:t>
+      </w:r>
+      <w:r>
+        <w:rPr>
+          <w:color w:val="auto"/>
+        </w:rPr>
+        <w:t>an online education platform</w:t>
+      </w:r>
+      <w:r>
+        <w:rPr>
+          <w:color w:val="auto"/>
+        </w:rPr>
+        <w:t xml:space="preserve">, React offers </w:t>
       </w:r>
       <w:r>
         <w:rPr>
@@ -6928,7 +7519,19 @@
         <w:rPr>
           <w:color w:val="auto"/>
         </w:rPr>
-        <w:t xml:space="preserve"> flexibility which is needed for the different UI’s I want to make and pursue a flexible interface for users to chat/call in</w:t>
+        <w:t xml:space="preserve"> flexibility which is needed for the different UI’s </w:t>
+      </w:r>
+      <w:r>
+        <w:rPr>
+          <w:color w:val="auto"/>
+        </w:rPr>
+        <w:t xml:space="preserve">that an online education platform is going to need, and </w:t>
+      </w:r>
+      <w:r>
+        <w:rPr>
+          <w:color w:val="auto"/>
+        </w:rPr>
+        <w:t>to make and pursue a flexible interface for users to chat/call in</w:t>
       </w:r>
       <w:r>
         <w:rPr>
@@ -6960,7 +7563,7 @@
           <w:szCs w:val="14"/>
         </w:rPr>
       </w:pPr>
-      <w:bookmarkStart w:id="12" w:name="_Toc147496734"/>
+      <w:bookmarkStart w:id="12" w:name="_Toc149312954"/>
       <w:r>
         <w:rPr>
           <w:sz w:val="36"/>
@@ -6994,7 +7597,7 @@
       <w:r>
         <w:br w:type="page"/>
       </w:r>
-      <w:bookmarkStart w:id="13" w:name="_Toc147496735"/>
+      <w:bookmarkStart w:id="13" w:name="_Toc149312955"/>
       <w:r>
         <w:rPr>
           <w:color w:val="161718" w:themeColor="text1"/>
@@ -7013,24 +7616,9 @@
         </w:rPr>
         <w:t xml:space="preserve"> </w:t>
       </w:r>
-      <w:r>
-        <w:rPr>
-          <w:color w:val="161718" w:themeColor="text1"/>
-          <w:sz w:val="56"/>
-          <w:szCs w:val="32"/>
-        </w:rPr>
-        <w:br/>
-      </w:r>
     </w:p>
-    <w:bookmarkStart w:id="14" w:name="_Toc147496736" w:displacedByCustomXml="next"/>
     <w:sdt>
       <w:sdtPr>
-        <w:rPr>
-          <w:rFonts w:asciiTheme="minorHAnsi" w:eastAsiaTheme="minorEastAsia" w:hAnsiTheme="minorHAnsi" w:cstheme="minorBidi"/>
-          <w:b w:val="0"/>
-          <w:sz w:val="28"/>
-          <w:szCs w:val="22"/>
-        </w:rPr>
         <w:id w:val="-1665774492"/>
         <w:docPartObj>
           <w:docPartGallery w:val="Bibliographies"/>
@@ -7038,21 +7626,6 @@
         </w:docPartObj>
       </w:sdtPr>
       <w:sdtContent>
-        <w:p>
-          <w:pPr>
-            <w:pStyle w:val="Heading1"/>
-            <w:rPr>
-              <w:color w:val="auto"/>
-            </w:rPr>
-          </w:pPr>
-          <w:r>
-            <w:rPr>
-              <w:color w:val="auto"/>
-            </w:rPr>
-            <w:t>References</w:t>
-          </w:r>
-          <w:bookmarkEnd w:id="14"/>
-        </w:p>
         <w:sdt>
           <w:sdtPr>
             <w:rPr>
@@ -7069,35 +7642,124 @@
           <w:sdtContent>
             <w:p>
               <w:pPr>
-                <w:pStyle w:val="Bibliography"/>
-                <w:ind w:left="720" w:hanging="720"/>
                 <w:rPr>
+                  <w:noProof/>
                   <w:color w:val="auto"/>
-                  <w:sz w:val="24"/>
-                  <w:szCs w:val="24"/>
+                  <w:sz w:val="22"/>
                 </w:rPr>
               </w:pPr>
               <w:r>
                 <w:rPr>
                   <w:color w:val="auto"/>
+                  <w:sz w:val="24"/>
+                  <w:szCs w:val="20"/>
                 </w:rPr>
                 <w:fldChar w:fldCharType="begin"/>
               </w:r>
               <w:r>
                 <w:rPr>
                   <w:color w:val="auto"/>
+                  <w:sz w:val="24"/>
+                  <w:szCs w:val="20"/>
                 </w:rPr>
                 <w:instrText xml:space="preserve"> BIBLIOGRAPHY </w:instrText>
               </w:r>
               <w:r>
                 <w:rPr>
                   <w:color w:val="auto"/>
+                  <w:sz w:val="24"/>
+                  <w:szCs w:val="20"/>
                 </w:rPr>
                 <w:fldChar w:fldCharType="separate"/>
               </w:r>
               <w:r>
                 <w:rPr>
+                  <w:noProof/>
                   <w:color w:val="auto"/>
+                  <w:sz w:val="24"/>
+                  <w:szCs w:val="20"/>
+                </w:rPr>
+                <w:t xml:space="preserve">Acunetix. (2023). </w:t>
+              </w:r>
+              <w:r>
+                <w:rPr>
+                  <w:i/>
+                  <w:iCs/>
+                  <w:noProof/>
+                  <w:color w:val="auto"/>
+                  <w:sz w:val="24"/>
+                  <w:szCs w:val="20"/>
+                </w:rPr>
+                <w:t>Cross-site Scripting (XSS)</w:t>
+              </w:r>
+              <w:r>
+                <w:rPr>
+                  <w:noProof/>
+                  <w:color w:val="auto"/>
+                  <w:sz w:val="24"/>
+                  <w:szCs w:val="20"/>
+                </w:rPr>
+                <w:t>. Retrieved from Acunetix: https://www.acunetix.com/websitesecurity/cross-site-scripting/</w:t>
+              </w:r>
+            </w:p>
+            <w:p>
+              <w:pPr>
+                <w:pStyle w:val="Bibliography"/>
+                <w:ind w:left="720" w:hanging="720"/>
+                <w:rPr>
+                  <w:noProof/>
+                  <w:color w:val="auto"/>
+                  <w:sz w:val="24"/>
+                  <w:szCs w:val="20"/>
+                </w:rPr>
+              </w:pPr>
+              <w:r>
+                <w:rPr>
+                  <w:noProof/>
+                  <w:color w:val="auto"/>
+                  <w:sz w:val="24"/>
+                  <w:szCs w:val="20"/>
+                </w:rPr>
+                <w:t xml:space="preserve">Bahrynovska, T. (2023, 1 31). </w:t>
+              </w:r>
+              <w:r>
+                <w:rPr>
+                  <w:i/>
+                  <w:iCs/>
+                  <w:noProof/>
+                  <w:color w:val="auto"/>
+                  <w:sz w:val="24"/>
+                  <w:szCs w:val="20"/>
+                </w:rPr>
+                <w:t>React security guide: 7u vulnerabilities and best practices to fix them</w:t>
+              </w:r>
+              <w:r>
+                <w:rPr>
+                  <w:noProof/>
+                  <w:color w:val="auto"/>
+                  <w:sz w:val="24"/>
+                  <w:szCs w:val="20"/>
+                </w:rPr>
+                <w:t>. Retrieved from Forbytes: https://forbytes.com/blog/react-security-best-practices/#:~:text=user%20authentication%20measures.-,React.,scripting%20and%20injection%2Dstyle%20attacks.</w:t>
+              </w:r>
+            </w:p>
+            <w:p>
+              <w:pPr>
+                <w:pStyle w:val="Bibliography"/>
+                <w:ind w:left="720" w:hanging="720"/>
+                <w:rPr>
+                  <w:noProof/>
+                  <w:color w:val="auto"/>
+                  <w:sz w:val="24"/>
+                  <w:szCs w:val="20"/>
+                </w:rPr>
+              </w:pPr>
+              <w:r>
+                <w:rPr>
+                  <w:noProof/>
+                  <w:color w:val="auto"/>
+                  <w:sz w:val="24"/>
+                  <w:szCs w:val="20"/>
                 </w:rPr>
                 <w:t xml:space="preserve">Hert. (2023, 10 5). </w:t>
               </w:r>
@@ -7105,13 +7767,19 @@
                 <w:rPr>
                   <w:i/>
                   <w:iCs/>
+                  <w:noProof/>
                   <w:color w:val="auto"/>
+                  <w:sz w:val="24"/>
+                  <w:szCs w:val="20"/>
                 </w:rPr>
                 <w:t>her</w:t>
               </w:r>
               <w:r>
                 <w:rPr>
+                  <w:noProof/>
                   <w:color w:val="auto"/>
+                  <w:sz w:val="24"/>
+                  <w:szCs w:val="20"/>
                 </w:rPr>
                 <w:t>. Retrieved from hert: http://Google.com/</w:t>
               </w:r>
@@ -7121,12 +7789,50 @@
                 <w:pStyle w:val="Bibliography"/>
                 <w:ind w:left="720" w:hanging="720"/>
                 <w:rPr>
+                  <w:noProof/>
                   <w:color w:val="auto"/>
+                  <w:sz w:val="24"/>
+                  <w:szCs w:val="20"/>
                 </w:rPr>
               </w:pPr>
               <w:r>
                 <w:rPr>
+                  <w:i/>
+                  <w:iCs/>
+                  <w:noProof/>
                   <w:color w:val="auto"/>
+                  <w:sz w:val="24"/>
+                  <w:szCs w:val="20"/>
+                </w:rPr>
+                <w:t>How to Securfe Your Angular App</w:t>
+              </w:r>
+              <w:r>
+                <w:rPr>
+                  <w:noProof/>
+                  <w:color w:val="auto"/>
+                  <w:sz w:val="24"/>
+                  <w:szCs w:val="20"/>
+                </w:rPr>
+                <w:t>. (n.d.). Retrieved from https://www.telerik.com/blogs/how-to-secure-your-angular-app#:~:text=Angular%20uses%20several%20security%20features,be%20loaded%20into%20a%20webpage.</w:t>
+              </w:r>
+            </w:p>
+            <w:p>
+              <w:pPr>
+                <w:pStyle w:val="Bibliography"/>
+                <w:ind w:left="720" w:hanging="720"/>
+                <w:rPr>
+                  <w:noProof/>
+                  <w:color w:val="auto"/>
+                  <w:sz w:val="24"/>
+                  <w:szCs w:val="20"/>
+                </w:rPr>
+              </w:pPr>
+              <w:r>
+                <w:rPr>
+                  <w:noProof/>
+                  <w:color w:val="auto"/>
+                  <w:sz w:val="24"/>
+                  <w:szCs w:val="20"/>
                 </w:rPr>
                 <w:t xml:space="preserve">Laurent, L. (2023, 7 31). </w:t>
               </w:r>
@@ -7134,13 +7840,19 @@
                 <w:rPr>
                   <w:i/>
                   <w:iCs/>
+                  <w:noProof/>
                   <w:color w:val="auto"/>
+                  <w:sz w:val="24"/>
+                  <w:szCs w:val="20"/>
                 </w:rPr>
                 <w:t>AppMaster</w:t>
               </w:r>
               <w:r>
                 <w:rPr>
+                  <w:noProof/>
                   <w:color w:val="auto"/>
+                  <w:sz w:val="24"/>
+                  <w:szCs w:val="20"/>
                 </w:rPr>
                 <w:t>. Retrieved from React's Component-Based Architecture: A Case Study: https://appmaster.io/blog/react-component-based-architecture</w:t>
               </w:r>
@@ -7150,12 +7862,18 @@
                 <w:pStyle w:val="Bibliography"/>
                 <w:ind w:left="720" w:hanging="720"/>
                 <w:rPr>
+                  <w:noProof/>
                   <w:color w:val="auto"/>
+                  <w:sz w:val="24"/>
+                  <w:szCs w:val="20"/>
                 </w:rPr>
               </w:pPr>
               <w:r>
                 <w:rPr>
+                  <w:noProof/>
                   <w:color w:val="auto"/>
+                  <w:sz w:val="24"/>
+                  <w:szCs w:val="20"/>
                 </w:rPr>
                 <w:t xml:space="preserve">Mahajan, A. (2019, 12 05). </w:t>
               </w:r>
@@ -7163,29 +7881,19 @@
                 <w:rPr>
                   <w:i/>
                   <w:iCs/>
+                  <w:noProof/>
                   <w:color w:val="auto"/>
+                  <w:sz w:val="24"/>
+                  <w:szCs w:val="20"/>
                 </w:rPr>
-                <w:t>React vs. Angula</w:t>
+                <w:t>React vs. Angular vs. Vue: The Complete Comparison</w:t>
               </w:r>
               <w:r>
                 <w:rPr>
-                  <w:i/>
-                  <w:iCs/>
+                  <w:noProof/>
                   <w:color w:val="auto"/>
-                </w:rPr>
-                <w:t>W</w:t>
-              </w:r>
-              <w:r>
-                <w:rPr>
-                  <w:i/>
-                  <w:iCs/>
-                  <w:color w:val="auto"/>
-                </w:rPr>
-                <w:t>r vs. Vue: The Complete Comparison</w:t>
-              </w:r>
-              <w:r>
-                <w:rPr>
-                  <w:color w:val="auto"/>
+                  <w:sz w:val="24"/>
+                  <w:szCs w:val="20"/>
                 </w:rPr>
                 <w:t>. Retrieved from Dzone: https://dzone.com/articles/react-vs-angular-vs-vue-the-complete-comparison-to</w:t>
               </w:r>
@@ -7195,12 +7903,59 @@
                 <w:pStyle w:val="Bibliography"/>
                 <w:ind w:left="720" w:hanging="720"/>
                 <w:rPr>
+                  <w:noProof/>
                   <w:color w:val="auto"/>
+                  <w:sz w:val="24"/>
+                  <w:szCs w:val="20"/>
                 </w:rPr>
               </w:pPr>
               <w:r>
                 <w:rPr>
+                  <w:noProof/>
                   <w:color w:val="auto"/>
+                  <w:sz w:val="24"/>
+                  <w:szCs w:val="20"/>
+                </w:rPr>
+                <w:t xml:space="preserve">Matias, M. (2022, 07 14). </w:t>
+              </w:r>
+              <w:r>
+                <w:rPr>
+                  <w:i/>
+                  <w:iCs/>
+                  <w:noProof/>
+                  <w:color w:val="auto"/>
+                  <w:sz w:val="24"/>
+                  <w:szCs w:val="20"/>
+                </w:rPr>
+                <w:t>Avoid XSS Attacks in Vue</w:t>
+              </w:r>
+              <w:r>
+                <w:rPr>
+                  <w:noProof/>
+                  <w:color w:val="auto"/>
+                  <w:sz w:val="24"/>
+                  <w:szCs w:val="20"/>
+                </w:rPr>
+                <w:t>. Retrieved from dev-academy: https://dev-academy.com/vue-xss/</w:t>
+              </w:r>
+            </w:p>
+            <w:p>
+              <w:pPr>
+                <w:pStyle w:val="Bibliography"/>
+                <w:ind w:left="720" w:hanging="720"/>
+                <w:rPr>
+                  <w:noProof/>
+                  <w:color w:val="auto"/>
+                  <w:sz w:val="24"/>
+                  <w:szCs w:val="20"/>
+                </w:rPr>
+              </w:pPr>
+              <w:r>
+                <w:rPr>
+                  <w:noProof/>
+                  <w:color w:val="auto"/>
+                  <w:sz w:val="24"/>
+                  <w:szCs w:val="20"/>
                 </w:rPr>
                 <w:t xml:space="preserve">Ritika. (2022, 12 1). </w:t>
               </w:r>
@@ -7208,15 +7963,185 @@
                 <w:rPr>
                   <w:i/>
                   <w:iCs/>
+                  <w:noProof/>
                   <w:color w:val="auto"/>
+                  <w:sz w:val="24"/>
+                  <w:szCs w:val="20"/>
                 </w:rPr>
                 <w:t>Invendus</w:t>
               </w:r>
               <w:r>
                 <w:rPr>
+                  <w:noProof/>
                   <w:color w:val="auto"/>
+                  <w:sz w:val="24"/>
+                  <w:szCs w:val="20"/>
                 </w:rPr>
                 <w:t>. Retrieved from What is a Framework and Why use Frameworks in Software Development?: https://invedus.com/blog/what-is-a-framework-and-why-use-frameworks-in-software-development/#:~:text=The%20type%20of%20framework%20that,your%20specific%20needs%20and%20requirements.</w:t>
+              </w:r>
+            </w:p>
+            <w:p>
+              <w:pPr>
+                <w:pStyle w:val="Bibliography"/>
+                <w:ind w:left="720" w:hanging="720"/>
+                <w:rPr>
+                  <w:noProof/>
+                  <w:color w:val="auto"/>
+                  <w:sz w:val="24"/>
+                  <w:szCs w:val="20"/>
+                </w:rPr>
+              </w:pPr>
+              <w:r>
+                <w:rPr>
+                  <w:noProof/>
+                  <w:color w:val="auto"/>
+                  <w:sz w:val="24"/>
+                  <w:szCs w:val="20"/>
+                </w:rPr>
+                <w:t xml:space="preserve">Srivastava, V. (2023, 04 01 ). </w:t>
+              </w:r>
+              <w:r>
+                <w:rPr>
+                  <w:i/>
+                  <w:iCs/>
+                  <w:noProof/>
+                  <w:color w:val="auto"/>
+                  <w:sz w:val="24"/>
+                  <w:szCs w:val="20"/>
+                </w:rPr>
+                <w:t>How to Secure Your Angular App</w:t>
+              </w:r>
+              <w:r>
+                <w:rPr>
+                  <w:noProof/>
+                  <w:color w:val="auto"/>
+                  <w:sz w:val="24"/>
+                  <w:szCs w:val="20"/>
+                </w:rPr>
+                <w:t>. Retrieved from Telerik: https://www.telerik.com/blogs/how-to-secure-your-angular-app#:~:text=Angular%20uses%20several%20security%20features,be%20loaded%20into%20a%20webpage.</w:t>
+              </w:r>
+            </w:p>
+            <w:p>
+              <w:pPr>
+                <w:pStyle w:val="Bibliography"/>
+                <w:ind w:left="720" w:hanging="720"/>
+                <w:rPr>
+                  <w:noProof/>
+                  <w:color w:val="auto"/>
+                  <w:sz w:val="24"/>
+                  <w:szCs w:val="20"/>
+                </w:rPr>
+              </w:pPr>
+              <w:r>
+                <w:rPr>
+                  <w:noProof/>
+                  <w:color w:val="auto"/>
+                  <w:sz w:val="24"/>
+                  <w:szCs w:val="20"/>
+                </w:rPr>
+                <w:t xml:space="preserve">Thinkster. (2023, 10 26). </w:t>
+              </w:r>
+              <w:r>
+                <w:rPr>
+                  <w:i/>
+                  <w:iCs/>
+                  <w:noProof/>
+                  <w:color w:val="auto"/>
+                  <w:sz w:val="24"/>
+                  <w:szCs w:val="20"/>
+                </w:rPr>
+                <w:t>Realworld</w:t>
+              </w:r>
+              <w:r>
+                <w:rPr>
+                  <w:noProof/>
+                  <w:color w:val="auto"/>
+                  <w:sz w:val="24"/>
+                  <w:szCs w:val="20"/>
+                </w:rPr>
+                <w:t>. Retrieved from Github: https://github.com/gothinkster/realworld</w:t>
+              </w:r>
+            </w:p>
+            <w:p>
+              <w:pPr>
+                <w:pStyle w:val="Bibliography"/>
+                <w:ind w:left="720" w:hanging="720"/>
+                <w:rPr>
+                  <w:noProof/>
+                  <w:color w:val="auto"/>
+                  <w:sz w:val="24"/>
+                  <w:szCs w:val="20"/>
+                </w:rPr>
+              </w:pPr>
+              <w:r>
+                <w:rPr>
+                  <w:noProof/>
+                  <w:color w:val="auto"/>
+                  <w:sz w:val="24"/>
+                  <w:szCs w:val="20"/>
+                </w:rPr>
+                <w:t xml:space="preserve">Vindula, O. (2023, 06 6). </w:t>
+              </w:r>
+              <w:r>
+                <w:rPr>
+                  <w:i/>
+                  <w:iCs/>
+                  <w:noProof/>
+                  <w:color w:val="auto"/>
+                  <w:sz w:val="24"/>
+                  <w:szCs w:val="20"/>
+                </w:rPr>
+                <w:t>Mitigating XSS attackos in React applications</w:t>
+              </w:r>
+              <w:r>
+                <w:rPr>
+                  <w:noProof/>
+                  <w:color w:val="auto"/>
+                  <w:sz w:val="24"/>
+                  <w:szCs w:val="20"/>
+                </w:rPr>
+                <w:t>. Retrieved from medium: https://medium.com/@omalwijegunawardana/mitigating-xss-attacks-in-react-applications-194c46472379</w:t>
+              </w:r>
+            </w:p>
+            <w:p>
+              <w:pPr>
+                <w:pStyle w:val="Bibliography"/>
+                <w:ind w:left="720" w:hanging="720"/>
+                <w:rPr>
+                  <w:noProof/>
+                  <w:color w:val="auto"/>
+                  <w:sz w:val="24"/>
+                  <w:szCs w:val="20"/>
+                </w:rPr>
+              </w:pPr>
+              <w:r>
+                <w:rPr>
+                  <w:noProof/>
+                  <w:color w:val="auto"/>
+                  <w:sz w:val="24"/>
+                  <w:szCs w:val="20"/>
+                </w:rPr>
+                <w:t xml:space="preserve">You, E. (2023). </w:t>
+              </w:r>
+              <w:r>
+                <w:rPr>
+                  <w:i/>
+                  <w:iCs/>
+                  <w:noProof/>
+                  <w:color w:val="auto"/>
+                  <w:sz w:val="24"/>
+                  <w:szCs w:val="20"/>
+                </w:rPr>
+                <w:t>Security</w:t>
+              </w:r>
+              <w:r>
+                <w:rPr>
+                  <w:noProof/>
+                  <w:color w:val="auto"/>
+                  <w:sz w:val="24"/>
+                  <w:szCs w:val="20"/>
+                </w:rPr>
+                <w:t>. Retrieved from Vue.js: https://vuejs.org/guide/best-practices/security.html</w:t>
               </w:r>
             </w:p>
             <w:p>
@@ -7225,6 +8150,8 @@
                   <w:b/>
                   <w:bCs/>
                   <w:color w:val="auto"/>
+                  <w:sz w:val="24"/>
+                  <w:szCs w:val="20"/>
                 </w:rPr>
                 <w:fldChar w:fldCharType="end"/>
               </w:r>
@@ -7233,7 +8160,6 @@
         </w:sdt>
       </w:sdtContent>
     </w:sdt>
-    <w:p/>
     <w:p>
       <w:pPr>
         <w:pStyle w:val="Heading1"/>
@@ -7262,7 +8188,7 @@
           <w:szCs w:val="32"/>
         </w:rPr>
       </w:pPr>
-      <w:bookmarkStart w:id="15" w:name="_Toc147496737"/>
+      <w:bookmarkStart w:id="14" w:name="_Toc149312956"/>
       <w:r>
         <w:rPr>
           <w:color w:val="161718" w:themeColor="text1"/>
@@ -7272,7 +8198,7 @@
         <w:lastRenderedPageBreak/>
         <w:t>Version history</w:t>
       </w:r>
-      <w:bookmarkEnd w:id="15"/>
+      <w:bookmarkEnd w:id="14"/>
     </w:p>
     <w:p>
       <w:pPr>
@@ -7641,6 +8567,52 @@
           </w:p>
         </w:tc>
       </w:tr>
+      <w:tr>
+        <w:tc>
+          <w:tcPr>
+            <w:tcW w:w="4796" w:type="dxa"/>
+          </w:tcPr>
+          <w:p>
+            <w:pPr>
+              <w:spacing w:before="240" w:after="200"/>
+              <w:jc w:val="center"/>
+              <w:rPr>
+                <w:rFonts w:ascii="Arial" w:hAnsi="Arial" w:cs="Arial"/>
+                <w:color w:val="auto"/>
+              </w:rPr>
+            </w:pPr>
+            <w:r>
+              <w:rPr>
+                <w:rFonts w:ascii="Arial" w:hAnsi="Arial" w:cs="Arial"/>
+                <w:color w:val="auto"/>
+              </w:rPr>
+              <w:t>27/10/2023</w:t>
+            </w:r>
+          </w:p>
+        </w:tc>
+        <w:tc>
+          <w:tcPr>
+            <w:tcW w:w="4796" w:type="dxa"/>
+          </w:tcPr>
+          <w:p>
+            <w:pPr>
+              <w:spacing w:before="240" w:after="200"/>
+              <w:jc w:val="center"/>
+              <w:rPr>
+                <w:rFonts w:ascii="Arial" w:hAnsi="Arial" w:cs="Arial"/>
+                <w:color w:val="161718" w:themeColor="text1"/>
+              </w:rPr>
+            </w:pPr>
+            <w:r>
+              <w:rPr>
+                <w:rFonts w:ascii="Arial" w:hAnsi="Arial" w:cs="Arial"/>
+                <w:color w:val="161718" w:themeColor="text1"/>
+              </w:rPr>
+              <w:t>Finished research rapport, apply feedback</w:t>
+            </w:r>
+          </w:p>
+        </w:tc>
+      </w:tr>
     </w:tbl>
     <w:p>
       <w:pPr>
@@ -7653,9 +8625,9 @@
       </w:pPr>
     </w:p>
     <w:sectPr>
-      <w:headerReference w:type="default" r:id="rId21"/>
-      <w:footerReference w:type="default" r:id="rId22"/>
-      <w:footerReference w:type="first" r:id="rId23"/>
+      <w:headerReference w:type="default" r:id="rId24"/>
+      <w:footerReference w:type="default" r:id="rId25"/>
+      <w:footerReference w:type="first" r:id="rId26"/>
       <w:pgSz w:w="11906" w:h="16838" w:code="9"/>
       <w:pgMar w:top="720" w:right="1152" w:bottom="720" w:left="1152" w:header="0" w:footer="0" w:gutter="0"/>
       <w:pgNumType w:start="1"/>
@@ -9095,6 +10067,119 @@
     </w:lvl>
   </w:abstractNum>
   <w:abstractNum w:abstractNumId="12" w15:restartNumberingAfterBreak="0">
+    <w:nsid w:val="5BED667D"/>
+    <w:multiLevelType w:val="hybridMultilevel"/>
+    <w:tmpl w:val="2878E480"/>
+    <w:lvl w:ilvl="0" w:tplc="10000001">
+      <w:start w:val="1"/>
+      <w:numFmt w:val="bullet"/>
+      <w:lvlText w:val=""/>
+      <w:lvlJc w:val="left"/>
+      <w:pPr>
+        <w:ind w:left="720" w:hanging="360"/>
+      </w:pPr>
+      <w:rPr>
+        <w:rFonts w:ascii="Symbol" w:hAnsi="Symbol" w:hint="default"/>
+      </w:rPr>
+    </w:lvl>
+    <w:lvl w:ilvl="1" w:tplc="10000003" w:tentative="1">
+      <w:start w:val="1"/>
+      <w:numFmt w:val="bullet"/>
+      <w:lvlText w:val="o"/>
+      <w:lvlJc w:val="left"/>
+      <w:pPr>
+        <w:ind w:left="1440" w:hanging="360"/>
+      </w:pPr>
+      <w:rPr>
+        <w:rFonts w:ascii="Courier New" w:hAnsi="Courier New" w:cs="Courier New" w:hint="default"/>
+      </w:rPr>
+    </w:lvl>
+    <w:lvl w:ilvl="2" w:tplc="10000005" w:tentative="1">
+      <w:start w:val="1"/>
+      <w:numFmt w:val="bullet"/>
+      <w:lvlText w:val=""/>
+      <w:lvlJc w:val="left"/>
+      <w:pPr>
+        <w:ind w:left="2160" w:hanging="360"/>
+      </w:pPr>
+      <w:rPr>
+        <w:rFonts w:ascii="Wingdings" w:hAnsi="Wingdings" w:hint="default"/>
+      </w:rPr>
+    </w:lvl>
+    <w:lvl w:ilvl="3" w:tplc="10000001" w:tentative="1">
+      <w:start w:val="1"/>
+      <w:numFmt w:val="bullet"/>
+      <w:lvlText w:val=""/>
+      <w:lvlJc w:val="left"/>
+      <w:pPr>
+        <w:ind w:left="2880" w:hanging="360"/>
+      </w:pPr>
+      <w:rPr>
+        <w:rFonts w:ascii="Symbol" w:hAnsi="Symbol" w:hint="default"/>
+      </w:rPr>
+    </w:lvl>
+    <w:lvl w:ilvl="4" w:tplc="10000003" w:tentative="1">
+      <w:start w:val="1"/>
+      <w:numFmt w:val="bullet"/>
+      <w:lvlText w:val="o"/>
+      <w:lvlJc w:val="left"/>
+      <w:pPr>
+        <w:ind w:left="3600" w:hanging="360"/>
+      </w:pPr>
+      <w:rPr>
+        <w:rFonts w:ascii="Courier New" w:hAnsi="Courier New" w:cs="Courier New" w:hint="default"/>
+      </w:rPr>
+    </w:lvl>
+    <w:lvl w:ilvl="5" w:tplc="10000005" w:tentative="1">
+      <w:start w:val="1"/>
+      <w:numFmt w:val="bullet"/>
+      <w:lvlText w:val=""/>
+      <w:lvlJc w:val="left"/>
+      <w:pPr>
+        <w:ind w:left="4320" w:hanging="360"/>
+      </w:pPr>
+      <w:rPr>
+        <w:rFonts w:ascii="Wingdings" w:hAnsi="Wingdings" w:hint="default"/>
+      </w:rPr>
+    </w:lvl>
+    <w:lvl w:ilvl="6" w:tplc="10000001" w:tentative="1">
+      <w:start w:val="1"/>
+      <w:numFmt w:val="bullet"/>
+      <w:lvlText w:val=""/>
+      <w:lvlJc w:val="left"/>
+      <w:pPr>
+        <w:ind w:left="5040" w:hanging="360"/>
+      </w:pPr>
+      <w:rPr>
+        <w:rFonts w:ascii="Symbol" w:hAnsi="Symbol" w:hint="default"/>
+      </w:rPr>
+    </w:lvl>
+    <w:lvl w:ilvl="7" w:tplc="10000003" w:tentative="1">
+      <w:start w:val="1"/>
+      <w:numFmt w:val="bullet"/>
+      <w:lvlText w:val="o"/>
+      <w:lvlJc w:val="left"/>
+      <w:pPr>
+        <w:ind w:left="5760" w:hanging="360"/>
+      </w:pPr>
+      <w:rPr>
+        <w:rFonts w:ascii="Courier New" w:hAnsi="Courier New" w:cs="Courier New" w:hint="default"/>
+      </w:rPr>
+    </w:lvl>
+    <w:lvl w:ilvl="8" w:tplc="10000005" w:tentative="1">
+      <w:start w:val="1"/>
+      <w:numFmt w:val="bullet"/>
+      <w:lvlText w:val=""/>
+      <w:lvlJc w:val="left"/>
+      <w:pPr>
+        <w:ind w:left="6480" w:hanging="360"/>
+      </w:pPr>
+      <w:rPr>
+        <w:rFonts w:ascii="Wingdings" w:hAnsi="Wingdings" w:hint="default"/>
+      </w:rPr>
+    </w:lvl>
+  </w:abstractNum>
+  <w:abstractNum w:abstractNumId="13" w15:restartNumberingAfterBreak="0">
     <w:nsid w:val="65E5569B"/>
     <w:multiLevelType w:val="hybridMultilevel"/>
     <w:tmpl w:val="9D72C336"/>
@@ -9183,7 +10268,7 @@
       </w:pPr>
     </w:lvl>
   </w:abstractNum>
-  <w:abstractNum w:abstractNumId="13" w15:restartNumberingAfterBreak="0">
+  <w:abstractNum w:abstractNumId="14" w15:restartNumberingAfterBreak="0">
     <w:nsid w:val="69C32B5C"/>
     <w:multiLevelType w:val="hybridMultilevel"/>
     <w:tmpl w:val="722A2268"/>
@@ -9296,7 +10381,7 @@
       </w:rPr>
     </w:lvl>
   </w:abstractNum>
-  <w:abstractNum w:abstractNumId="14" w15:restartNumberingAfterBreak="0">
+  <w:abstractNum w:abstractNumId="15" w15:restartNumberingAfterBreak="0">
     <w:nsid w:val="6BBF4783"/>
     <w:multiLevelType w:val="hybridMultilevel"/>
     <w:tmpl w:val="19844A18"/>
@@ -9409,7 +10494,120 @@
       </w:rPr>
     </w:lvl>
   </w:abstractNum>
-  <w:abstractNum w:abstractNumId="15" w15:restartNumberingAfterBreak="0">
+  <w:abstractNum w:abstractNumId="16" w15:restartNumberingAfterBreak="0">
+    <w:nsid w:val="6CB65AAB"/>
+    <w:multiLevelType w:val="hybridMultilevel"/>
+    <w:tmpl w:val="48E4B396"/>
+    <w:lvl w:ilvl="0" w:tplc="10000001">
+      <w:start w:val="1"/>
+      <w:numFmt w:val="bullet"/>
+      <w:lvlText w:val=""/>
+      <w:lvlJc w:val="left"/>
+      <w:pPr>
+        <w:ind w:left="720" w:hanging="360"/>
+      </w:pPr>
+      <w:rPr>
+        <w:rFonts w:ascii="Symbol" w:hAnsi="Symbol" w:hint="default"/>
+      </w:rPr>
+    </w:lvl>
+    <w:lvl w:ilvl="1" w:tplc="10000003" w:tentative="1">
+      <w:start w:val="1"/>
+      <w:numFmt w:val="bullet"/>
+      <w:lvlText w:val="o"/>
+      <w:lvlJc w:val="left"/>
+      <w:pPr>
+        <w:ind w:left="1440" w:hanging="360"/>
+      </w:pPr>
+      <w:rPr>
+        <w:rFonts w:ascii="Courier New" w:hAnsi="Courier New" w:cs="Courier New" w:hint="default"/>
+      </w:rPr>
+    </w:lvl>
+    <w:lvl w:ilvl="2" w:tplc="10000005" w:tentative="1">
+      <w:start w:val="1"/>
+      <w:numFmt w:val="bullet"/>
+      <w:lvlText w:val=""/>
+      <w:lvlJc w:val="left"/>
+      <w:pPr>
+        <w:ind w:left="2160" w:hanging="360"/>
+      </w:pPr>
+      <w:rPr>
+        <w:rFonts w:ascii="Wingdings" w:hAnsi="Wingdings" w:hint="default"/>
+      </w:rPr>
+    </w:lvl>
+    <w:lvl w:ilvl="3" w:tplc="10000001" w:tentative="1">
+      <w:start w:val="1"/>
+      <w:numFmt w:val="bullet"/>
+      <w:lvlText w:val=""/>
+      <w:lvlJc w:val="left"/>
+      <w:pPr>
+        <w:ind w:left="2880" w:hanging="360"/>
+      </w:pPr>
+      <w:rPr>
+        <w:rFonts w:ascii="Symbol" w:hAnsi="Symbol" w:hint="default"/>
+      </w:rPr>
+    </w:lvl>
+    <w:lvl w:ilvl="4" w:tplc="10000003" w:tentative="1">
+      <w:start w:val="1"/>
+      <w:numFmt w:val="bullet"/>
+      <w:lvlText w:val="o"/>
+      <w:lvlJc w:val="left"/>
+      <w:pPr>
+        <w:ind w:left="3600" w:hanging="360"/>
+      </w:pPr>
+      <w:rPr>
+        <w:rFonts w:ascii="Courier New" w:hAnsi="Courier New" w:cs="Courier New" w:hint="default"/>
+      </w:rPr>
+    </w:lvl>
+    <w:lvl w:ilvl="5" w:tplc="10000005" w:tentative="1">
+      <w:start w:val="1"/>
+      <w:numFmt w:val="bullet"/>
+      <w:lvlText w:val=""/>
+      <w:lvlJc w:val="left"/>
+      <w:pPr>
+        <w:ind w:left="4320" w:hanging="360"/>
+      </w:pPr>
+      <w:rPr>
+        <w:rFonts w:ascii="Wingdings" w:hAnsi="Wingdings" w:hint="default"/>
+      </w:rPr>
+    </w:lvl>
+    <w:lvl w:ilvl="6" w:tplc="10000001" w:tentative="1">
+      <w:start w:val="1"/>
+      <w:numFmt w:val="bullet"/>
+      <w:lvlText w:val=""/>
+      <w:lvlJc w:val="left"/>
+      <w:pPr>
+        <w:ind w:left="5040" w:hanging="360"/>
+      </w:pPr>
+      <w:rPr>
+        <w:rFonts w:ascii="Symbol" w:hAnsi="Symbol" w:hint="default"/>
+      </w:rPr>
+    </w:lvl>
+    <w:lvl w:ilvl="7" w:tplc="10000003" w:tentative="1">
+      <w:start w:val="1"/>
+      <w:numFmt w:val="bullet"/>
+      <w:lvlText w:val="o"/>
+      <w:lvlJc w:val="left"/>
+      <w:pPr>
+        <w:ind w:left="5760" w:hanging="360"/>
+      </w:pPr>
+      <w:rPr>
+        <w:rFonts w:ascii="Courier New" w:hAnsi="Courier New" w:cs="Courier New" w:hint="default"/>
+      </w:rPr>
+    </w:lvl>
+    <w:lvl w:ilvl="8" w:tplc="10000005" w:tentative="1">
+      <w:start w:val="1"/>
+      <w:numFmt w:val="bullet"/>
+      <w:lvlText w:val=""/>
+      <w:lvlJc w:val="left"/>
+      <w:pPr>
+        <w:ind w:left="6480" w:hanging="360"/>
+      </w:pPr>
+      <w:rPr>
+        <w:rFonts w:ascii="Wingdings" w:hAnsi="Wingdings" w:hint="default"/>
+      </w:rPr>
+    </w:lvl>
+  </w:abstractNum>
+  <w:abstractNum w:abstractNumId="17" w15:restartNumberingAfterBreak="0">
     <w:nsid w:val="6EC07BA7"/>
     <w:multiLevelType w:val="hybridMultilevel"/>
     <w:tmpl w:val="F58821B6"/>
@@ -9498,7 +10696,7 @@
       </w:pPr>
     </w:lvl>
   </w:abstractNum>
-  <w:abstractNum w:abstractNumId="16" w15:restartNumberingAfterBreak="0">
+  <w:abstractNum w:abstractNumId="18" w15:restartNumberingAfterBreak="0">
     <w:nsid w:val="73AA1A02"/>
     <w:multiLevelType w:val="hybridMultilevel"/>
     <w:tmpl w:val="C06A598A"/>
@@ -9587,7 +10785,7 @@
       </w:pPr>
     </w:lvl>
   </w:abstractNum>
-  <w:abstractNum w:abstractNumId="17" w15:restartNumberingAfterBreak="0">
+  <w:abstractNum w:abstractNumId="19" w15:restartNumberingAfterBreak="0">
     <w:nsid w:val="77F960A9"/>
     <w:multiLevelType w:val="hybridMultilevel"/>
     <w:tmpl w:val="588C4D8C"/>
@@ -9676,7 +10874,7 @@
       </w:pPr>
     </w:lvl>
   </w:abstractNum>
-  <w:abstractNum w:abstractNumId="18" w15:restartNumberingAfterBreak="0">
+  <w:abstractNum w:abstractNumId="20" w15:restartNumberingAfterBreak="0">
     <w:nsid w:val="7C6324DB"/>
     <w:multiLevelType w:val="hybridMultilevel"/>
     <w:tmpl w:val="E67499F8"/>
@@ -9769,7 +10967,7 @@
       </w:pPr>
     </w:lvl>
   </w:abstractNum>
-  <w:abstractNum w:abstractNumId="19" w15:restartNumberingAfterBreak="0">
+  <w:abstractNum w:abstractNumId="21" w15:restartNumberingAfterBreak="0">
     <w:nsid w:val="7D6616D1"/>
     <w:multiLevelType w:val="hybridMultilevel"/>
     <w:tmpl w:val="2F320302"/>
@@ -9858,7 +11056,7 @@
       </w:pPr>
     </w:lvl>
   </w:abstractNum>
-  <w:abstractNum w:abstractNumId="20" w15:restartNumberingAfterBreak="0">
+  <w:abstractNum w:abstractNumId="22" w15:restartNumberingAfterBreak="0">
     <w:nsid w:val="7E363602"/>
     <w:multiLevelType w:val="hybridMultilevel"/>
     <w:tmpl w:val="2958985C"/>
@@ -9960,19 +11158,19 @@
     <w:abstractNumId w:val="0"/>
   </w:num>
   <w:num w:numId="4" w16cid:durableId="176773807">
+    <w:abstractNumId w:val="22"/>
+  </w:num>
+  <w:num w:numId="5" w16cid:durableId="330986229">
     <w:abstractNumId w:val="20"/>
   </w:num>
-  <w:num w:numId="5" w16cid:durableId="330986229">
-    <w:abstractNumId w:val="18"/>
-  </w:num>
   <w:num w:numId="6" w16cid:durableId="1763136660">
-    <w:abstractNumId w:val="15"/>
+    <w:abstractNumId w:val="17"/>
   </w:num>
   <w:num w:numId="7" w16cid:durableId="374500246">
-    <w:abstractNumId w:val="17"/>
+    <w:abstractNumId w:val="19"/>
   </w:num>
   <w:num w:numId="8" w16cid:durableId="460004344">
-    <w:abstractNumId w:val="12"/>
+    <w:abstractNumId w:val="13"/>
   </w:num>
   <w:num w:numId="9" w16cid:durableId="1220438801">
     <w:abstractNumId w:val="3"/>
@@ -9999,19 +11197,25 @@
     <w:abstractNumId w:val="6"/>
   </w:num>
   <w:num w:numId="17" w16cid:durableId="1510487056">
-    <w:abstractNumId w:val="19"/>
+    <w:abstractNumId w:val="21"/>
   </w:num>
   <w:num w:numId="18" w16cid:durableId="436144524">
     <w:abstractNumId w:val="10"/>
   </w:num>
   <w:num w:numId="19" w16cid:durableId="138965999">
-    <w:abstractNumId w:val="16"/>
+    <w:abstractNumId w:val="18"/>
   </w:num>
   <w:num w:numId="20" w16cid:durableId="8722271">
-    <w:abstractNumId w:val="13"/>
+    <w:abstractNumId w:val="14"/>
   </w:num>
   <w:num w:numId="21" w16cid:durableId="1329483417">
-    <w:abstractNumId w:val="14"/>
+    <w:abstractNumId w:val="15"/>
+  </w:num>
+  <w:num w:numId="22" w16cid:durableId="1806964936">
+    <w:abstractNumId w:val="12"/>
+  </w:num>
+  <w:num w:numId="23" w16cid:durableId="1570572550">
+    <w:abstractNumId w:val="16"/>
   </w:num>
 </w:numbering>
 </file>
@@ -11812,6 +13016,18 @@
       <w:shd w:val="clear" w:color="auto" w:fill="E1DFDD"/>
     </w:rPr>
   </w:style>
+  <w:style w:type="character" w:styleId="FollowedHyperlink">
+    <w:name w:val="FollowedHyperlink"/>
+    <w:basedOn w:val="DefaultParagraphFont"/>
+    <w:uiPriority w:val="99"/>
+    <w:semiHidden/>
+    <w:unhideWhenUsed/>
+    <w:rsid w:val="00507545"/>
+    <w:rPr>
+      <w:color w:val="93C842" w:themeColor="followedHyperlink"/>
+      <w:u w:val="single"/>
+    </w:rPr>
+  </w:style>
 </w:styles>
 </file>
 
@@ -12126,7 +13342,7 @@
     <b:Month>10</b:Month>
     <b:Day>5</b:Day>
     <b:URL>http://Google.com/</b:URL>
-    <b:RefOrder>10</b:RefOrder>
+    <b:RefOrder>11</b:RefOrder>
   </b:Source>
   <b:Source>
     <b:Tag>Mau22</b:Tag>
@@ -12156,7 +13372,7 @@
     <b:Guid>{A1371F32-15A0-487B-A946-4083C8570646}</b:Guid>
     <b:Title>How to Securfe Your Angular App</b:Title>
     <b:URL>https://www.telerik.com/blogs/how-to-secure-your-angular-app#:~:text=Angular%20uses%20several%20security%20features,be%20loaded%20into%20a%20webpage.</b:URL>
-    <b:RefOrder>11</b:RefOrder>
+    <b:RefOrder>12</b:RefOrder>
   </b:Source>
   <b:Source>
     <b:Tag>Vyo23</b:Tag>
@@ -12263,11 +13479,32 @@
     <b:URL>https://vuejs.org/guide/best-practices/security.html</b:URL>
     <b:RefOrder>9</b:RefOrder>
   </b:Source>
+  <b:Source>
+    <b:Tag>Thi23</b:Tag>
+    <b:SourceType>InternetSite</b:SourceType>
+    <b:Guid>{65C6A89A-8E15-4614-97C7-A47292BCD113}</b:Guid>
+    <b:Author>
+      <b:Author>
+        <b:NameList>
+          <b:Person>
+            <b:Last>Thinkster</b:Last>
+          </b:Person>
+        </b:NameList>
+      </b:Author>
+    </b:Author>
+    <b:Title>Realworld</b:Title>
+    <b:InternetSiteTitle>Github</b:InternetSiteTitle>
+    <b:Year>2023</b:Year>
+    <b:Month>10</b:Month>
+    <b:Day>26</b:Day>
+    <b:URL>https://github.com/gothinkster/realworld</b:URL>
+    <b:RefOrder>10</b:RefOrder>
+  </b:Source>
 </b:Sources>
 </file>
 
 <file path=customXml/itemProps1.xml><?xml version="1.0" encoding="utf-8"?>
-<ds:datastoreItem xmlns:ds="http://schemas.openxmlformats.org/officeDocument/2006/customXml" ds:itemID="{8F7000CA-D6C8-4AEC-B187-047DB3B2253E}">
+<ds:datastoreItem xmlns:ds="http://schemas.openxmlformats.org/officeDocument/2006/customXml" ds:itemID="{FFF1B042-181C-404F-88EF-991D5F08A45A}">
   <ds:schemaRefs>
     <ds:schemaRef ds:uri="http://schemas.openxmlformats.org/officeDocument/2006/bibliography"/>
   </ds:schemaRefs>

</xml_diff>